<commit_message>
update Ung dung lien quan
</commit_message>
<xml_diff>
--- a/De Cuong/De Cuong v0.1.docx
+++ b/De Cuong/De Cuong v0.1.docx
@@ -1570,7 +1570,35 @@
           <w:rFonts w:ascii="Times New Roman" w:hAnsi="Times New Roman"/>
           <w:sz w:val="26"/>
         </w:rPr>
-        <w:t>Mục đích cuối cùng của người dùng là tìm kiếm được thông tin chính xác</w:t>
+        <w:t xml:space="preserve">Mục đích cuối cùng của người dùng là </w:t>
+      </w:r>
+      <w:r>
+        <w:rPr>
+          <w:rFonts w:ascii="Times New Roman" w:hAnsi="Times New Roman"/>
+          <w:sz w:val="26"/>
+        </w:rPr>
+        <w:t xml:space="preserve">mong muốn </w:t>
+      </w:r>
+      <w:r>
+        <w:rPr>
+          <w:rFonts w:ascii="Times New Roman" w:hAnsi="Times New Roman"/>
+          <w:sz w:val="26"/>
+        </w:rPr>
+        <w:t xml:space="preserve">tìm kiếm được thông tin </w:t>
+      </w:r>
+      <w:r>
+        <w:rPr>
+          <w:rFonts w:ascii="Times New Roman" w:hAnsi="Times New Roman"/>
+          <w:sz w:val="26"/>
+        </w:rPr>
+        <w:t xml:space="preserve">một cách </w:t>
+      </w:r>
+      <w:r>
+        <w:rPr>
+          <w:rFonts w:ascii="Times New Roman" w:hAnsi="Times New Roman"/>
+          <w:sz w:val="26"/>
+        </w:rPr>
+        <w:t>chính xác</w:t>
       </w:r>
       <w:r>
         <w:rPr>
@@ -1822,24 +1850,30 @@
           <w:szCs w:val="26"/>
           <w:lang w:val="vi-VN"/>
         </w:rPr>
-        <w:t>Mục tiêu của đề tài là xây dựng một hệ thống hỏi đáp dựa trên ontology</w:t>
-      </w:r>
-      <w:r>
-        <w:rPr>
-          <w:rFonts w:ascii="Times New Roman" w:hAnsi="Times New Roman" w:cs="Times New Roman"/>
-          <w:sz w:val="26"/>
-          <w:szCs w:val="26"/>
-        </w:rPr>
-        <w:t xml:space="preserve"> [5]</w:t>
-      </w:r>
-      <w:r>
-        <w:rPr>
-          <w:rFonts w:ascii="Times New Roman" w:hAnsi="Times New Roman" w:cs="Times New Roman"/>
-          <w:sz w:val="26"/>
-          <w:szCs w:val="26"/>
-          <w:lang w:val="vi-VN"/>
-        </w:rPr>
-        <w:t xml:space="preserve"> . </w:t>
+        <w:t xml:space="preserve">Mục tiêu của đề tài là xây dựng một hệ thống hỏi đáp dựa trên ontology . </w:t>
+      </w:r>
+      <w:r>
+        <w:rPr>
+          <w:rFonts w:ascii="Times New Roman" w:hAnsi="Times New Roman" w:cs="Times New Roman"/>
+          <w:sz w:val="26"/>
+          <w:szCs w:val="26"/>
+        </w:rPr>
+        <w:t>M</w:t>
+      </w:r>
+      <w:r>
+        <w:rPr>
+          <w:rFonts w:ascii="Times New Roman" w:hAnsi="Times New Roman" w:cs="Times New Roman"/>
+          <w:sz w:val="26"/>
+          <w:szCs w:val="26"/>
+        </w:rPr>
+        <w:t>ột ontology là một mô hình dữ liệu biểu diễn một lĩnh vực và được sử dụng để suy luận về các đối tượng trong lĩnh vực đó và mối quan hệ giữa chúng [5].</w:t>
+      </w:r>
+      <w:r>
+        <w:rPr>
+          <w:sz w:val="26"/>
+          <w:szCs w:val="26"/>
+        </w:rPr>
+        <w:t xml:space="preserve"> </w:t>
       </w:r>
       <w:r>
         <w:rPr>
@@ -3453,6 +3487,894 @@
     </w:p>
     <w:p>
       <w:pPr>
+        <w:pStyle w:val="ListParagraph"/>
+        <w:numPr>
+          <w:ilvl w:val="0"/>
+          <w:numId w:val="10"/>
+        </w:numPr>
+        <w:spacing w:line="360" w:lineRule="auto"/>
+        <w:rPr>
+          <w:rFonts w:ascii="Times New Roman" w:hAnsi="Times New Roman"/>
+          <w:sz w:val="26"/>
+          <w:szCs w:val="26"/>
+        </w:rPr>
+      </w:pPr>
+      <w:r>
+        <w:rPr>
+          <w:rFonts w:ascii="Times New Roman" w:hAnsi="Times New Roman"/>
+          <w:sz w:val="26"/>
+          <w:szCs w:val="26"/>
+        </w:rPr>
+        <w:t>Một nghiên cứu gần đây của Wael Salloum “A Question Answering System based on Conceptual Graph Formalism” năm 2009</w:t>
+      </w:r>
+      <w:r>
+        <w:rPr>
+          <w:rFonts w:ascii="Times New Roman" w:hAnsi="Times New Roman"/>
+          <w:sz w:val="26"/>
+          <w:szCs w:val="26"/>
+        </w:rPr>
+        <w:t xml:space="preserve"> [6]</w:t>
+      </w:r>
+      <w:r>
+        <w:rPr>
+          <w:rFonts w:ascii="Times New Roman" w:hAnsi="Times New Roman"/>
+          <w:sz w:val="26"/>
+          <w:szCs w:val="26"/>
+        </w:rPr>
+        <w:t xml:space="preserve">. Tác giả đưa ra hướng tiếp cận </w:t>
+      </w:r>
+      <w:r>
+        <w:rPr>
+          <w:rFonts w:ascii="Times New Roman" w:hAnsi="Times New Roman"/>
+          <w:sz w:val="26"/>
+          <w:szCs w:val="26"/>
+        </w:rPr>
+        <w:t>bằng cách mô hình các văn bản và các câu hỏi thành một dạng</w:t>
+      </w:r>
+      <w:r>
+        <w:rPr>
+          <w:rFonts w:ascii="Times New Roman" w:hAnsi="Times New Roman"/>
+          <w:sz w:val="26"/>
+          <w:szCs w:val="26"/>
+        </w:rPr>
+        <w:t xml:space="preserve"> </w:t>
+      </w:r>
+      <w:r>
+        <w:rPr>
+          <w:rFonts w:ascii="Times New Roman" w:hAnsi="Times New Roman"/>
+          <w:sz w:val="26"/>
+          <w:szCs w:val="26"/>
+        </w:rPr>
+        <w:t>đồ thị</w:t>
+      </w:r>
+      <w:r>
+        <w:rPr>
+          <w:rFonts w:ascii="Times New Roman" w:hAnsi="Times New Roman"/>
+          <w:sz w:val="26"/>
+          <w:szCs w:val="26"/>
+        </w:rPr>
+        <w:t xml:space="preserve"> gọi là Conceptual Graph Formalism (CGF)</w:t>
+      </w:r>
+      <w:r>
+        <w:rPr>
+          <w:rFonts w:ascii="Times New Roman" w:hAnsi="Times New Roman"/>
+          <w:sz w:val="26"/>
+          <w:szCs w:val="26"/>
+        </w:rPr>
+        <w:t xml:space="preserve">. </w:t>
+      </w:r>
+      <w:r>
+        <w:rPr>
+          <w:rFonts w:ascii="Times New Roman" w:hAnsi="Times New Roman"/>
+          <w:sz w:val="26"/>
+          <w:szCs w:val="26"/>
+        </w:rPr>
+        <w:t xml:space="preserve">Một văn bản được tách thành nhiều câu. </w:t>
+      </w:r>
+      <w:r>
+        <w:rPr>
+          <w:rFonts w:ascii="Times New Roman" w:hAnsi="Times New Roman"/>
+          <w:sz w:val="26"/>
+          <w:szCs w:val="26"/>
+        </w:rPr>
+        <w:t xml:space="preserve">Và các câu đó sẽ được chuyển thành </w:t>
+      </w:r>
+      <w:r>
+        <w:rPr>
+          <w:rFonts w:ascii="Times New Roman" w:hAnsi="Times New Roman"/>
+          <w:sz w:val="26"/>
+          <w:szCs w:val="26"/>
+        </w:rPr>
+        <w:t xml:space="preserve">các </w:t>
+      </w:r>
+      <w:r>
+        <w:rPr>
+          <w:rFonts w:ascii="Times New Roman" w:hAnsi="Times New Roman"/>
+          <w:sz w:val="26"/>
+          <w:szCs w:val="26"/>
+        </w:rPr>
+        <w:t>Đồ thị khái niệm (</w:t>
+      </w:r>
+      <w:r>
+        <w:rPr>
+          <w:rFonts w:ascii="Times New Roman" w:hAnsi="Times New Roman"/>
+          <w:sz w:val="26"/>
+          <w:szCs w:val="26"/>
+        </w:rPr>
+        <w:t xml:space="preserve">gọi là </w:t>
+      </w:r>
+      <w:r>
+        <w:rPr>
+          <w:rFonts w:ascii="Times New Roman" w:hAnsi="Times New Roman"/>
+          <w:sz w:val="26"/>
+          <w:szCs w:val="26"/>
+        </w:rPr>
+        <w:t>Concept Graph</w:t>
+      </w:r>
+      <w:r>
+        <w:rPr>
+          <w:rFonts w:ascii="Times New Roman" w:hAnsi="Times New Roman"/>
+          <w:sz w:val="26"/>
+          <w:szCs w:val="26"/>
+        </w:rPr>
+        <w:t xml:space="preserve"> (CG)</w:t>
+      </w:r>
+      <w:r>
+        <w:rPr>
+          <w:rFonts w:ascii="Times New Roman" w:hAnsi="Times New Roman"/>
+          <w:sz w:val="26"/>
+          <w:szCs w:val="26"/>
+        </w:rPr>
+        <w:t xml:space="preserve">). </w:t>
+      </w:r>
+      <w:r>
+        <w:rPr>
+          <w:rFonts w:ascii="Times New Roman" w:hAnsi="Times New Roman"/>
+          <w:sz w:val="26"/>
+          <w:szCs w:val="26"/>
+        </w:rPr>
+        <w:t xml:space="preserve">Tương tự cho câu hỏi cũng chuyển thành một CG. </w:t>
+      </w:r>
+    </w:p>
+    <w:p>
+      <w:pPr>
+        <w:spacing w:line="360" w:lineRule="auto"/>
+        <w:ind w:left="720"/>
+        <w:rPr>
+          <w:rFonts w:ascii="Times New Roman" w:hAnsi="Times New Roman"/>
+          <w:sz w:val="26"/>
+          <w:szCs w:val="26"/>
+        </w:rPr>
+      </w:pPr>
+      <w:r>
+        <w:rPr>
+          <w:rFonts w:ascii="Times New Roman" w:hAnsi="Times New Roman"/>
+          <w:sz w:val="26"/>
+          <w:szCs w:val="26"/>
+        </w:rPr>
+        <w:t>Cuối cùng, tác giả có đề cập tới một phép chiếu (projection operator) dùng để so sánh giữa CG của một câu hỏi với CG của một câu trong văn bản . Đó là cách mà câu trả lời được rút ra , xếp hạng và trả về cho người dùng.</w:t>
+      </w:r>
+    </w:p>
+    <w:p>
+      <w:pPr>
+        <w:spacing w:line="360" w:lineRule="auto"/>
+        <w:ind w:left="720"/>
+        <w:rPr>
+          <w:rFonts w:ascii="Times New Roman" w:hAnsi="Times New Roman"/>
+          <w:sz w:val="26"/>
+          <w:szCs w:val="26"/>
+        </w:rPr>
+      </w:pPr>
+      <w:r>
+        <w:rPr>
+          <w:rFonts w:ascii="Times New Roman" w:hAnsi="Times New Roman"/>
+          <w:sz w:val="26"/>
+          <w:szCs w:val="26"/>
+        </w:rPr>
+        <w:t xml:space="preserve">Theo tìm hiểu, đồ thị khái niệm gần như tương đồng với với bộ ba quan hệ (Chủ từ, quan hệ, thực thể). </w:t>
+      </w:r>
+      <w:r>
+        <w:rPr>
+          <w:rFonts w:ascii="Times New Roman" w:hAnsi="Times New Roman"/>
+          <w:sz w:val="26"/>
+          <w:szCs w:val="26"/>
+        </w:rPr>
+        <w:t xml:space="preserve">Tuy nhiên, nó có một vài điểm khác trong cách biểu diễn. </w:t>
+      </w:r>
+    </w:p>
+    <w:p>
+      <w:pPr>
+        <w:spacing w:line="360" w:lineRule="auto"/>
+        <w:ind w:left="720"/>
+        <w:rPr>
+          <w:rFonts w:ascii="Times New Roman" w:hAnsi="Times New Roman"/>
+          <w:sz w:val="26"/>
+          <w:szCs w:val="26"/>
+        </w:rPr>
+      </w:pPr>
+      <w:r>
+        <w:rPr>
+          <w:rFonts w:ascii="Times New Roman" w:hAnsi="Times New Roman"/>
+          <w:sz w:val="26"/>
+          <w:szCs w:val="26"/>
+        </w:rPr>
+        <w:t xml:space="preserve">Ví dụ : </w:t>
+      </w:r>
+      <w:r>
+        <w:rPr>
+          <w:rFonts w:ascii="Times New Roman" w:hAnsi="Times New Roman"/>
+          <w:sz w:val="26"/>
+          <w:szCs w:val="26"/>
+        </w:rPr>
+        <w:t>với câu “</w:t>
+      </w:r>
+      <w:r>
+        <w:rPr>
+          <w:rFonts w:ascii="Times New Roman" w:hAnsi="Times New Roman"/>
+          <w:sz w:val="26"/>
+          <w:szCs w:val="26"/>
+        </w:rPr>
+        <w:t>Mark Twain wrote Tom Sawyer</w:t>
+      </w:r>
+      <w:r>
+        <w:rPr>
+          <w:rFonts w:ascii="Times New Roman" w:hAnsi="Times New Roman"/>
+          <w:sz w:val="26"/>
+          <w:szCs w:val="26"/>
+        </w:rPr>
+        <w:t>”</w:t>
+      </w:r>
+      <w:r>
+        <w:rPr>
+          <w:rFonts w:ascii="Times New Roman" w:hAnsi="Times New Roman"/>
+          <w:sz w:val="26"/>
+          <w:szCs w:val="26"/>
+        </w:rPr>
+        <w:t>,</w:t>
+      </w:r>
+      <w:r>
+        <w:rPr>
+          <w:rFonts w:ascii="Times New Roman" w:hAnsi="Times New Roman"/>
+          <w:sz w:val="26"/>
+          <w:szCs w:val="26"/>
+        </w:rPr>
+        <w:t xml:space="preserve"> </w:t>
+      </w:r>
+      <w:r>
+        <w:rPr>
+          <w:rFonts w:ascii="Times New Roman" w:hAnsi="Times New Roman"/>
+          <w:sz w:val="26"/>
+          <w:szCs w:val="26"/>
+        </w:rPr>
+        <w:t>t</w:t>
+      </w:r>
+      <w:r>
+        <w:rPr>
+          <w:rFonts w:ascii="Times New Roman" w:hAnsi="Times New Roman"/>
+          <w:sz w:val="26"/>
+          <w:szCs w:val="26"/>
+        </w:rPr>
+        <w:t>hì</w:t>
+      </w:r>
+      <w:r>
+        <w:rPr>
+          <w:rFonts w:ascii="Times New Roman" w:hAnsi="Times New Roman"/>
+          <w:sz w:val="26"/>
+          <w:szCs w:val="26"/>
+        </w:rPr>
+        <w:t xml:space="preserve"> </w:t>
+      </w:r>
+      <w:r>
+        <w:rPr>
+          <w:rFonts w:ascii="Times New Roman" w:hAnsi="Times New Roman"/>
+          <w:sz w:val="26"/>
+          <w:szCs w:val="26"/>
+        </w:rPr>
+        <w:t>đ</w:t>
+      </w:r>
+      <w:r>
+        <w:rPr>
+          <w:rFonts w:ascii="Times New Roman" w:hAnsi="Times New Roman"/>
+          <w:sz w:val="26"/>
+          <w:szCs w:val="26"/>
+        </w:rPr>
+        <w:t xml:space="preserve">ồ thị </w:t>
+      </w:r>
+      <w:r>
+        <w:rPr>
+          <w:rFonts w:ascii="Times New Roman" w:hAnsi="Times New Roman"/>
+          <w:sz w:val="26"/>
+          <w:szCs w:val="26"/>
+        </w:rPr>
+        <w:t xml:space="preserve">khái </w:t>
+      </w:r>
+      <w:r>
+        <w:rPr>
+          <w:rFonts w:ascii="Times New Roman" w:hAnsi="Times New Roman"/>
+          <w:sz w:val="26"/>
+          <w:szCs w:val="26"/>
+        </w:rPr>
+        <w:t>niệm sẽ được tạo như sau:</w:t>
+      </w:r>
+    </w:p>
+    <w:p>
+      <w:pPr>
+        <w:spacing w:line="360" w:lineRule="auto"/>
+        <w:rPr>
+          <w:rFonts w:ascii="Times New Roman" w:hAnsi="Times New Roman"/>
+          <w:sz w:val="26"/>
+          <w:szCs w:val="26"/>
+        </w:rPr>
+      </w:pPr>
+      <w:r>
+        <w:rPr>
+          <w:rFonts w:ascii="Times New Roman" w:hAnsi="Times New Roman"/>
+          <w:noProof/>
+          <w:sz w:val="26"/>
+          <w:szCs w:val="26"/>
+        </w:rPr>
+        <w:drawing>
+          <wp:inline distT="0" distB="0" distL="0" distR="0">
+            <wp:extent cx="5295900" cy="723900"/>
+            <wp:effectExtent l="19050" t="0" r="0" b="0"/>
+            <wp:docPr id="2" name="Picture 1"/>
+            <wp:cNvGraphicFramePr>
+              <a:graphicFrameLocks xmlns:a="http://schemas.openxmlformats.org/drawingml/2006/main" noChangeAspect="1"/>
+            </wp:cNvGraphicFramePr>
+            <a:graphic xmlns:a="http://schemas.openxmlformats.org/drawingml/2006/main">
+              <a:graphicData uri="http://schemas.openxmlformats.org/drawingml/2006/picture">
+                <pic:pic xmlns:pic="http://schemas.openxmlformats.org/drawingml/2006/picture">
+                  <pic:nvPicPr>
+                    <pic:cNvPr id="0" name="Picture 1"/>
+                    <pic:cNvPicPr>
+                      <a:picLocks noChangeAspect="1" noChangeArrowheads="1"/>
+                    </pic:cNvPicPr>
+                  </pic:nvPicPr>
+                  <pic:blipFill>
+                    <a:blip r:embed="rId13"/>
+                    <a:srcRect/>
+                    <a:stretch>
+                      <a:fillRect/>
+                    </a:stretch>
+                  </pic:blipFill>
+                  <pic:spPr bwMode="auto">
+                    <a:xfrm>
+                      <a:off x="0" y="0"/>
+                      <a:ext cx="5295900" cy="723900"/>
+                    </a:xfrm>
+                    <a:prstGeom prst="rect">
+                      <a:avLst/>
+                    </a:prstGeom>
+                    <a:noFill/>
+                    <a:ln w="9525">
+                      <a:noFill/>
+                      <a:miter lim="800000"/>
+                      <a:headEnd/>
+                      <a:tailEnd/>
+                    </a:ln>
+                  </pic:spPr>
+                </pic:pic>
+              </a:graphicData>
+            </a:graphic>
+          </wp:inline>
+        </w:drawing>
+      </w:r>
+    </w:p>
+    <w:p>
+      <w:pPr>
+        <w:spacing w:line="360" w:lineRule="auto"/>
+        <w:jc w:val="center"/>
+        <w:rPr>
+          <w:rFonts w:ascii="Times New Roman" w:hAnsi="Times New Roman"/>
+          <w:sz w:val="26"/>
+          <w:szCs w:val="26"/>
+        </w:rPr>
+      </w:pPr>
+      <w:r>
+        <w:rPr>
+          <w:rFonts w:ascii="Times New Roman" w:hAnsi="Times New Roman"/>
+          <w:sz w:val="26"/>
+          <w:szCs w:val="26"/>
+        </w:rPr>
+        <w:t>Hình 1 – Ví dụ về một đồ thị khái niệm</w:t>
+      </w:r>
+    </w:p>
+    <w:p>
+      <w:pPr>
+        <w:spacing w:line="360" w:lineRule="auto"/>
+        <w:ind w:firstLine="720"/>
+        <w:jc w:val="center"/>
+        <w:rPr>
+          <w:rFonts w:ascii="Times New Roman" w:hAnsi="Times New Roman"/>
+          <w:sz w:val="26"/>
+          <w:szCs w:val="26"/>
+        </w:rPr>
+      </w:pPr>
+      <w:r>
+        <w:rPr>
+          <w:rFonts w:ascii="Times New Roman" w:hAnsi="Times New Roman"/>
+          <w:sz w:val="26"/>
+          <w:szCs w:val="26"/>
+        </w:rPr>
+        <w:t xml:space="preserve">( được </w:t>
+      </w:r>
+      <w:r>
+        <w:rPr>
+          <w:rFonts w:ascii="Times New Roman" w:hAnsi="Times New Roman"/>
+          <w:sz w:val="26"/>
+          <w:szCs w:val="26"/>
+        </w:rPr>
+        <w:t>lấ</w:t>
+      </w:r>
+      <w:r>
+        <w:rPr>
+          <w:rFonts w:ascii="Times New Roman" w:hAnsi="Times New Roman"/>
+          <w:sz w:val="26"/>
+          <w:szCs w:val="26"/>
+        </w:rPr>
+        <w:t>y từ Figure 3. tài liệu tham khảo [6])</w:t>
+      </w:r>
+    </w:p>
+    <w:p>
+      <w:pPr>
+        <w:spacing w:line="360" w:lineRule="auto"/>
+        <w:ind w:left="720"/>
+        <w:rPr>
+          <w:rFonts w:ascii="Times New Roman" w:hAnsi="Times New Roman"/>
+          <w:sz w:val="26"/>
+          <w:szCs w:val="26"/>
+        </w:rPr>
+      </w:pPr>
+      <w:r>
+        <w:rPr>
+          <w:rFonts w:ascii="Times New Roman" w:hAnsi="Times New Roman"/>
+          <w:sz w:val="26"/>
+          <w:szCs w:val="26"/>
+        </w:rPr>
+        <w:t xml:space="preserve">Tương tự câu hỏi cũng được chuyển thành đồ thị </w:t>
+      </w:r>
+      <w:r>
+        <w:rPr>
+          <w:rFonts w:ascii="Times New Roman" w:hAnsi="Times New Roman"/>
+          <w:sz w:val="26"/>
+          <w:szCs w:val="26"/>
+        </w:rPr>
+        <w:t>khái</w:t>
+      </w:r>
+      <w:r>
+        <w:rPr>
+          <w:rFonts w:ascii="Times New Roman" w:hAnsi="Times New Roman"/>
+          <w:sz w:val="26"/>
+          <w:szCs w:val="26"/>
+        </w:rPr>
+        <w:t xml:space="preserve"> niệm.</w:t>
+      </w:r>
+      <w:r>
+        <w:rPr>
+          <w:rFonts w:ascii="Times New Roman" w:hAnsi="Times New Roman"/>
+          <w:sz w:val="26"/>
+          <w:szCs w:val="26"/>
+        </w:rPr>
+        <w:t xml:space="preserve"> Vấn đề ở các câu hỏi là cần xác định đối tượng cần hỏi.</w:t>
+      </w:r>
+      <w:r>
+        <w:rPr>
+          <w:rFonts w:ascii="Times New Roman" w:hAnsi="Times New Roman"/>
+          <w:sz w:val="26"/>
+          <w:szCs w:val="26"/>
+        </w:rPr>
+        <w:t xml:space="preserve"> </w:t>
+      </w:r>
+    </w:p>
+    <w:p>
+      <w:pPr>
+        <w:spacing w:line="360" w:lineRule="auto"/>
+        <w:ind w:left="720"/>
+        <w:rPr>
+          <w:rFonts w:ascii="Times New Roman" w:hAnsi="Times New Roman"/>
+          <w:sz w:val="26"/>
+          <w:szCs w:val="26"/>
+        </w:rPr>
+      </w:pPr>
+    </w:p>
+    <w:p>
+      <w:pPr>
+        <w:spacing w:line="360" w:lineRule="auto"/>
+        <w:ind w:left="720"/>
+        <w:rPr>
+          <w:rFonts w:ascii="Times New Roman" w:hAnsi="Times New Roman"/>
+          <w:sz w:val="26"/>
+          <w:szCs w:val="26"/>
+        </w:rPr>
+      </w:pPr>
+      <w:r>
+        <w:rPr>
+          <w:rFonts w:ascii="Times New Roman" w:hAnsi="Times New Roman"/>
+          <w:sz w:val="26"/>
+          <w:szCs w:val="26"/>
+        </w:rPr>
+        <w:t xml:space="preserve">Ví dụ: </w:t>
+      </w:r>
+      <w:r>
+        <w:rPr>
+          <w:rFonts w:ascii="Times New Roman" w:hAnsi="Times New Roman"/>
+          <w:i/>
+          <w:sz w:val="26"/>
+          <w:szCs w:val="26"/>
+        </w:rPr>
+        <w:t>“ Who invented the light bulb? “</w:t>
+      </w:r>
+      <w:r>
+        <w:rPr>
+          <w:rFonts w:ascii="Times New Roman" w:hAnsi="Times New Roman"/>
+          <w:sz w:val="26"/>
+          <w:szCs w:val="26"/>
+        </w:rPr>
+        <w:t xml:space="preserve"> sẽ đuợc chuyển thành như sau:</w:t>
+      </w:r>
+    </w:p>
+    <w:p>
+      <w:pPr>
+        <w:spacing w:line="360" w:lineRule="auto"/>
+        <w:ind w:firstLine="720"/>
+        <w:rPr>
+          <w:rFonts w:ascii="Times New Roman" w:hAnsi="Times New Roman"/>
+          <w:i/>
+          <w:sz w:val="26"/>
+          <w:szCs w:val="26"/>
+        </w:rPr>
+      </w:pPr>
+      <w:r>
+        <w:rPr>
+          <w:rFonts w:ascii="Times New Roman" w:hAnsi="Times New Roman"/>
+          <w:i/>
+          <w:sz w:val="26"/>
+          <w:szCs w:val="26"/>
+        </w:rPr>
+        <w:t xml:space="preserve">[Invent]- </w:t>
+      </w:r>
+    </w:p>
+    <w:p>
+      <w:pPr>
+        <w:spacing w:line="360" w:lineRule="auto"/>
+        <w:ind w:firstLine="720"/>
+        <w:rPr>
+          <w:rFonts w:ascii="Times New Roman" w:hAnsi="Times New Roman"/>
+          <w:i/>
+          <w:sz w:val="26"/>
+          <w:szCs w:val="26"/>
+        </w:rPr>
+      </w:pPr>
+      <w:r>
+        <w:rPr>
+          <w:rFonts w:ascii="Times New Roman" w:hAnsi="Times New Roman"/>
+          <w:i/>
+          <w:sz w:val="26"/>
+          <w:szCs w:val="26"/>
+        </w:rPr>
+        <w:t xml:space="preserve">(Agnt) -&gt; [Person: *] ? </w:t>
+      </w:r>
+    </w:p>
+    <w:p>
+      <w:pPr>
+        <w:spacing w:line="360" w:lineRule="auto"/>
+        <w:ind w:firstLine="720"/>
+        <w:rPr>
+          <w:rFonts w:ascii="Times New Roman" w:hAnsi="Times New Roman"/>
+          <w:i/>
+          <w:sz w:val="26"/>
+          <w:szCs w:val="26"/>
+        </w:rPr>
+      </w:pPr>
+      <w:r>
+        <w:rPr>
+          <w:rFonts w:ascii="Times New Roman" w:hAnsi="Times New Roman"/>
+          <w:i/>
+          <w:sz w:val="26"/>
+          <w:szCs w:val="26"/>
+        </w:rPr>
+        <w:t>(Ptnt) -&gt; [Light-Bulb]</w:t>
+      </w:r>
+    </w:p>
+    <w:p>
+      <w:pPr>
+        <w:spacing w:line="360" w:lineRule="auto"/>
+        <w:ind w:left="720"/>
+        <w:rPr>
+          <w:rFonts w:ascii="Times New Roman" w:hAnsi="Times New Roman"/>
+          <w:sz w:val="26"/>
+          <w:szCs w:val="26"/>
+        </w:rPr>
+      </w:pPr>
+      <w:r>
+        <w:rPr>
+          <w:rFonts w:ascii="Times New Roman" w:hAnsi="Times New Roman"/>
+          <w:sz w:val="26"/>
+          <w:szCs w:val="26"/>
+        </w:rPr>
+        <w:t xml:space="preserve">Ở đây ,  </w:t>
+      </w:r>
+      <w:r>
+        <w:rPr>
+          <w:rFonts w:ascii="Times New Roman" w:hAnsi="Times New Roman"/>
+          <w:i/>
+          <w:sz w:val="26"/>
+          <w:szCs w:val="26"/>
+        </w:rPr>
+        <w:t>Person</w:t>
+      </w:r>
+      <w:r>
+        <w:rPr>
+          <w:rFonts w:ascii="Times New Roman" w:hAnsi="Times New Roman"/>
+          <w:sz w:val="26"/>
+          <w:szCs w:val="26"/>
+        </w:rPr>
+        <w:t xml:space="preserve"> là đối tượng cần biết trong câu hỏi , giữa </w:t>
+      </w:r>
+      <w:r>
+        <w:rPr>
+          <w:rFonts w:ascii="Times New Roman" w:hAnsi="Times New Roman"/>
+          <w:i/>
+          <w:sz w:val="26"/>
+          <w:szCs w:val="26"/>
+        </w:rPr>
+        <w:t>person</w:t>
+      </w:r>
+      <w:r>
+        <w:rPr>
+          <w:rFonts w:ascii="Times New Roman" w:hAnsi="Times New Roman"/>
+          <w:sz w:val="26"/>
+          <w:szCs w:val="26"/>
+        </w:rPr>
+        <w:t xml:space="preserve"> và </w:t>
+      </w:r>
+      <w:r>
+        <w:rPr>
+          <w:rFonts w:ascii="Times New Roman" w:hAnsi="Times New Roman"/>
+          <w:i/>
+          <w:sz w:val="26"/>
+          <w:szCs w:val="26"/>
+        </w:rPr>
+        <w:t>Light-Bulb</w:t>
+      </w:r>
+      <w:r>
+        <w:rPr>
+          <w:rFonts w:ascii="Times New Roman" w:hAnsi="Times New Roman"/>
+          <w:sz w:val="26"/>
+          <w:szCs w:val="26"/>
+        </w:rPr>
+        <w:t xml:space="preserve"> có mối quan hệ </w:t>
+      </w:r>
+      <w:r>
+        <w:rPr>
+          <w:rFonts w:ascii="Times New Roman" w:hAnsi="Times New Roman"/>
+          <w:i/>
+          <w:sz w:val="26"/>
+          <w:szCs w:val="26"/>
+        </w:rPr>
+        <w:t>Invent</w:t>
+      </w:r>
+      <w:r>
+        <w:rPr>
+          <w:rFonts w:ascii="Times New Roman" w:hAnsi="Times New Roman"/>
+          <w:sz w:val="26"/>
+          <w:szCs w:val="26"/>
+        </w:rPr>
+        <w:t>.</w:t>
+      </w:r>
+      <w:r>
+        <w:rPr>
+          <w:rFonts w:ascii="Times New Roman" w:hAnsi="Times New Roman"/>
+          <w:sz w:val="26"/>
+          <w:szCs w:val="26"/>
+        </w:rPr>
+        <w:t xml:space="preserve"> </w:t>
+      </w:r>
+      <w:r>
+        <w:rPr>
+          <w:rFonts w:ascii="Times New Roman" w:hAnsi="Times New Roman"/>
+          <w:sz w:val="26"/>
+          <w:szCs w:val="26"/>
+        </w:rPr>
+        <w:t>Sau đó ,</w:t>
+      </w:r>
+      <w:r>
+        <w:rPr>
+          <w:rFonts w:ascii="Times New Roman" w:hAnsi="Times New Roman"/>
+          <w:sz w:val="26"/>
+          <w:szCs w:val="26"/>
+        </w:rPr>
+        <w:t xml:space="preserve"> c</w:t>
+      </w:r>
+      <w:r>
+        <w:rPr>
+          <w:rFonts w:ascii="Times New Roman" w:hAnsi="Times New Roman"/>
+          <w:sz w:val="26"/>
+          <w:szCs w:val="26"/>
+        </w:rPr>
+        <w:t xml:space="preserve">ông việc tiếp theo </w:t>
+      </w:r>
+      <w:r>
+        <w:rPr>
+          <w:rFonts w:ascii="Times New Roman" w:hAnsi="Times New Roman"/>
+          <w:sz w:val="26"/>
+          <w:szCs w:val="26"/>
+        </w:rPr>
+        <w:t>là s</w:t>
+      </w:r>
+      <w:r>
+        <w:rPr>
+          <w:rFonts w:ascii="Times New Roman" w:hAnsi="Times New Roman"/>
+          <w:sz w:val="26"/>
+          <w:szCs w:val="26"/>
+        </w:rPr>
+        <w:t xml:space="preserve">o </w:t>
+      </w:r>
+      <w:r>
+        <w:rPr>
+          <w:rFonts w:ascii="Times New Roman" w:hAnsi="Times New Roman"/>
+          <w:sz w:val="26"/>
+          <w:szCs w:val="26"/>
+        </w:rPr>
+        <w:t>sánh</w:t>
+      </w:r>
+      <w:r>
+        <w:rPr>
+          <w:rFonts w:ascii="Times New Roman" w:hAnsi="Times New Roman"/>
+          <w:sz w:val="26"/>
+          <w:szCs w:val="26"/>
+        </w:rPr>
+        <w:t xml:space="preserve"> (</w:t>
+      </w:r>
+      <w:r>
+        <w:rPr>
+          <w:rFonts w:ascii="Times New Roman" w:hAnsi="Times New Roman"/>
+          <w:sz w:val="26"/>
+          <w:szCs w:val="26"/>
+        </w:rPr>
+        <w:t xml:space="preserve"> </w:t>
+      </w:r>
+      <w:r>
+        <w:rPr>
+          <w:rFonts w:ascii="Times New Roman" w:hAnsi="Times New Roman"/>
+          <w:sz w:val="26"/>
+          <w:szCs w:val="26"/>
+        </w:rPr>
+        <w:t>projection operator</w:t>
+      </w:r>
+      <w:r>
+        <w:rPr>
+          <w:rFonts w:ascii="Times New Roman" w:hAnsi="Times New Roman"/>
+          <w:sz w:val="26"/>
+          <w:szCs w:val="26"/>
+        </w:rPr>
+        <w:t>)</w:t>
+      </w:r>
+      <w:r>
+        <w:rPr>
+          <w:rFonts w:ascii="Times New Roman" w:hAnsi="Times New Roman"/>
+          <w:sz w:val="26"/>
+          <w:szCs w:val="26"/>
+        </w:rPr>
+        <w:t xml:space="preserve"> giữa đồ thị </w:t>
+      </w:r>
+      <w:r>
+        <w:rPr>
+          <w:rFonts w:ascii="Times New Roman" w:hAnsi="Times New Roman"/>
+          <w:sz w:val="26"/>
+          <w:szCs w:val="26"/>
+        </w:rPr>
+        <w:t xml:space="preserve">CG </w:t>
+      </w:r>
+      <w:r>
+        <w:rPr>
+          <w:rFonts w:ascii="Times New Roman" w:hAnsi="Times New Roman"/>
+          <w:sz w:val="26"/>
+          <w:szCs w:val="26"/>
+        </w:rPr>
+        <w:t xml:space="preserve">của câu hỏi với các đồ thị khái niệm </w:t>
+      </w:r>
+      <w:r>
+        <w:rPr>
+          <w:rFonts w:ascii="Times New Roman" w:hAnsi="Times New Roman"/>
+          <w:sz w:val="26"/>
+          <w:szCs w:val="26"/>
+        </w:rPr>
+        <w:t xml:space="preserve">CG </w:t>
+      </w:r>
+      <w:r>
+        <w:rPr>
+          <w:rFonts w:ascii="Times New Roman" w:hAnsi="Times New Roman"/>
+          <w:sz w:val="26"/>
+          <w:szCs w:val="26"/>
+        </w:rPr>
+        <w:t>mỗi câu để tìm câu trả lời.</w:t>
+      </w:r>
+    </w:p>
+    <w:p>
+      <w:pPr>
+        <w:spacing w:line="360" w:lineRule="auto"/>
+        <w:ind w:left="720"/>
+        <w:rPr>
+          <w:rFonts w:ascii="Times New Roman" w:hAnsi="Times New Roman"/>
+          <w:sz w:val="26"/>
+          <w:szCs w:val="26"/>
+        </w:rPr>
+      </w:pPr>
+      <w:r>
+        <w:rPr>
+          <w:rFonts w:ascii="Times New Roman" w:hAnsi="Times New Roman"/>
+          <w:sz w:val="26"/>
+          <w:szCs w:val="26"/>
+        </w:rPr>
+        <w:t>Kết quả bài báo trên đạt được là biểu diễn văn bản và câu hỏi dưới dạng các CG. Bằng cách so sánh giữa các CG, tìm ra câu trả lời. Hướng đi tiếp theo của tác giả là tìm cách tổng hợp lại các câu trả lời với mục đích là đưa ra một câu trả lời duy nhất.</w:t>
+      </w:r>
+    </w:p>
+    <w:p>
+      <w:pPr>
+        <w:pStyle w:val="ListParagraph"/>
+        <w:numPr>
+          <w:ilvl w:val="0"/>
+          <w:numId w:val="10"/>
+        </w:numPr>
+        <w:spacing w:line="360" w:lineRule="auto"/>
+        <w:rPr>
+          <w:rFonts w:ascii="Times New Roman" w:hAnsi="Times New Roman"/>
+          <w:sz w:val="26"/>
+          <w:szCs w:val="26"/>
+        </w:rPr>
+      </w:pPr>
+      <w:r>
+        <w:rPr>
+          <w:rFonts w:ascii="Times New Roman" w:hAnsi="Times New Roman"/>
+          <w:sz w:val="26"/>
+          <w:szCs w:val="26"/>
+        </w:rPr>
+        <w:t xml:space="preserve">Một nghiên cứu khác năm 2008 “Automatic Question Pattern Generation for Ontology-based Question Answering” của các tác giả </w:t>
+      </w:r>
+      <w:r>
+        <w:rPr>
+          <w:rFonts w:ascii="Times New Roman" w:hAnsi="Times New Roman"/>
+          <w:sz w:val="26"/>
+          <w:szCs w:val="26"/>
+        </w:rPr>
+        <w:t>Shiyan Ou, Con</w:t>
+      </w:r>
+      <w:r>
+        <w:rPr>
+          <w:rFonts w:ascii="Times New Roman" w:hAnsi="Times New Roman"/>
+          <w:sz w:val="26"/>
+          <w:szCs w:val="26"/>
+        </w:rPr>
+        <w:t xml:space="preserve">stantin Orasan, Dalila Mekhaldi </w:t>
+      </w:r>
+      <w:r>
+        <w:rPr>
+          <w:rFonts w:ascii="Times New Roman" w:hAnsi="Times New Roman"/>
+          <w:sz w:val="26"/>
+          <w:szCs w:val="26"/>
+        </w:rPr>
+        <w:t>và</w:t>
+      </w:r>
+      <w:r>
+        <w:rPr>
+          <w:rFonts w:ascii="Times New Roman" w:hAnsi="Times New Roman"/>
+          <w:sz w:val="26"/>
+          <w:szCs w:val="26"/>
+        </w:rPr>
+        <w:t xml:space="preserve"> Laura Hasler</w:t>
+      </w:r>
+      <w:r>
+        <w:rPr>
+          <w:rFonts w:ascii="Times New Roman" w:hAnsi="Times New Roman"/>
+          <w:sz w:val="26"/>
+          <w:szCs w:val="26"/>
+        </w:rPr>
+        <w:t xml:space="preserve">. </w:t>
+      </w:r>
+    </w:p>
+    <w:p>
+      <w:pPr>
         <w:spacing w:line="360" w:lineRule="auto"/>
         <w:rPr>
           <w:rFonts w:ascii="Times New Roman" w:hAnsi="Times New Roman" w:cs="Times New Roman"/>
@@ -3623,7 +4545,6 @@
           <w:sz w:val="36"/>
           <w:szCs w:val="36"/>
         </w:rPr>
-        <w:lastRenderedPageBreak/>
         <w:t>4</w:t>
       </w:r>
       <w:r>
@@ -3718,6 +4639,7 @@
           <w:sz w:val="26"/>
           <w:szCs w:val="26"/>
         </w:rPr>
+        <w:lastRenderedPageBreak/>
         <w:drawing>
           <wp:inline distT="0" distB="0" distL="0" distR="0">
             <wp:extent cx="5541778" cy="5914456"/>
@@ -3736,7 +4658,7 @@
                     </pic:cNvPicPr>
                   </pic:nvPicPr>
                   <pic:blipFill>
-                    <a:blip r:embed="rId13"/>
+                    <a:blip r:embed="rId14"/>
                     <a:srcRect/>
                     <a:stretch>
                       <a:fillRect/>
@@ -3810,7 +4732,6 @@
           <w:sz w:val="26"/>
           <w:szCs w:val="26"/>
         </w:rPr>
-        <w:lastRenderedPageBreak/>
         <w:t xml:space="preserve">Các thành phần </w:t>
       </w:r>
       <w:r>
@@ -3927,6 +4848,7 @@
           <w:sz w:val="26"/>
           <w:szCs w:val="26"/>
         </w:rPr>
+        <w:lastRenderedPageBreak/>
         <w:t xml:space="preserve">Thành phần </w:t>
       </w:r>
       <w:r>
@@ -4041,7 +4963,7 @@
         </w:rPr>
         <w:t xml:space="preserve">IEE </w:t>
       </w:r>
-      <w:hyperlink r:id="rId14" w:history="1">
+      <w:hyperlink r:id="rId15" w:history="1">
         <w:r>
           <w:rPr>
             <w:rStyle w:val="Hyperlink"/>
@@ -4076,7 +4998,7 @@
         </w:rPr>
         <w:t xml:space="preserve">CiteXeer </w:t>
       </w:r>
-      <w:hyperlink r:id="rId15" w:history="1">
+      <w:hyperlink r:id="rId16" w:history="1">
         <w:r>
           <w:rPr>
             <w:rStyle w:val="Hyperlink"/>
@@ -4103,7 +5025,7 @@
         </w:rPr>
         <w:t xml:space="preserve"> và SSRN </w:t>
       </w:r>
-      <w:hyperlink r:id="rId16" w:history="1">
+      <w:hyperlink r:id="rId17" w:history="1">
         <w:r>
           <w:rPr>
             <w:rStyle w:val="Hyperlink"/>
@@ -4501,7 +5423,23 @@
           <w:sz w:val="26"/>
           <w:szCs w:val="24"/>
         </w:rPr>
-        <w:t>Đây là một ngôn ngữ phục vụ cho truy vấn các bộ ba RDF.</w:t>
+        <w:t xml:space="preserve">Đây là một ngôn ngữ phục vụ cho truy vấn </w:t>
+      </w:r>
+      <w:r>
+        <w:rPr>
+          <w:rFonts w:ascii="Times New Roman" w:hAnsi="Times New Roman"/>
+          <w:sz w:val="26"/>
+          <w:szCs w:val="24"/>
+        </w:rPr>
+        <w:t xml:space="preserve">dữ liệu dựa theo </w:t>
+      </w:r>
+      <w:r>
+        <w:rPr>
+          <w:rFonts w:ascii="Times New Roman" w:hAnsi="Times New Roman"/>
+          <w:sz w:val="26"/>
+          <w:szCs w:val="24"/>
+        </w:rPr>
+        <w:t>các bộ ba RDF.</w:t>
       </w:r>
     </w:p>
     <w:p>
@@ -4524,7 +5462,6 @@
           <w:sz w:val="26"/>
           <w:szCs w:val="24"/>
         </w:rPr>
-        <w:lastRenderedPageBreak/>
         <w:t>K</w:t>
       </w:r>
       <w:r>
@@ -4604,6 +5541,7 @@
           <w:sz w:val="26"/>
           <w:szCs w:val="24"/>
         </w:rPr>
+        <w:lastRenderedPageBreak/>
         <w:t>Cuối cùng, nhóm đề ra một bước xử lý câu trả lời , d</w:t>
       </w:r>
       <w:r>
@@ -4854,29 +5792,98 @@
           </w:tcPr>
           <w:p>
             <w:pPr>
+              <w:pStyle w:val="ListParagraph"/>
+              <w:numPr>
+                <w:ilvl w:val="0"/>
+                <w:numId w:val="7"/>
+              </w:numPr>
               <w:spacing w:line="360" w:lineRule="auto"/>
               <w:rPr>
+                <w:rFonts w:ascii="Times New Roman" w:hAnsi="Times New Roman"/>
+                <w:sz w:val="26"/>
+                <w:szCs w:val="26"/>
+              </w:rPr>
+            </w:pPr>
+            <w:r>
+              <w:rPr>
+                <w:rFonts w:ascii="Times New Roman" w:hAnsi="Times New Roman"/>
+                <w:sz w:val="26"/>
+                <w:szCs w:val="26"/>
+              </w:rPr>
+              <w:t>Đọc các tài liệu dự kiến tham khả</w:t>
+            </w:r>
+            <w:r>
+              <w:rPr>
+                <w:rFonts w:ascii="Times New Roman" w:hAnsi="Times New Roman"/>
+                <w:sz w:val="26"/>
+                <w:szCs w:val="26"/>
+              </w:rPr>
+              <w:t>o</w:t>
+            </w:r>
+          </w:p>
+          <w:p>
+            <w:pPr>
+              <w:pStyle w:val="ListParagraph"/>
+              <w:numPr>
+                <w:ilvl w:val="0"/>
+                <w:numId w:val="7"/>
+              </w:numPr>
+              <w:spacing w:line="360" w:lineRule="auto"/>
+              <w:rPr>
+                <w:rFonts w:ascii="Times New Roman" w:hAnsi="Times New Roman"/>
+                <w:sz w:val="26"/>
+                <w:szCs w:val="26"/>
+              </w:rPr>
+            </w:pPr>
+            <w:r>
+              <w:rPr>
+                <w:rFonts w:ascii="Times New Roman" w:hAnsi="Times New Roman"/>
+                <w:sz w:val="26"/>
+                <w:szCs w:val="26"/>
+              </w:rPr>
+              <w:t>tìm thêm một số tài liệu liên quan (nếu cần)</w:t>
+            </w:r>
+            <w:r>
+              <w:rPr>
+                <w:rFonts w:ascii="Times New Roman" w:hAnsi="Times New Roman"/>
+                <w:sz w:val="26"/>
+                <w:szCs w:val="26"/>
+              </w:rPr>
+              <w:t xml:space="preserve"> </w:t>
+            </w:r>
+          </w:p>
+          <w:p>
+            <w:pPr>
+              <w:pStyle w:val="ListParagraph"/>
+              <w:numPr>
+                <w:ilvl w:val="0"/>
+                <w:numId w:val="7"/>
+              </w:numPr>
+              <w:spacing w:line="360" w:lineRule="auto"/>
+              <w:rPr>
+                <w:rFonts w:ascii="Times New Roman" w:hAnsi="Times New Roman"/>
+                <w:sz w:val="26"/>
+                <w:szCs w:val="26"/>
+              </w:rPr>
+            </w:pPr>
+            <w:r>
+              <w:rPr>
+                <w:rFonts w:ascii="Times New Roman" w:hAnsi="Times New Roman"/>
+                <w:sz w:val="26"/>
+                <w:szCs w:val="26"/>
+              </w:rPr>
+              <w:t>Bổ sung thêm số lượng câu hỏi cần xử lý</w:t>
+            </w:r>
+          </w:p>
+          <w:p>
+            <w:pPr>
+              <w:spacing w:line="360" w:lineRule="auto"/>
+              <w:rPr>
                 <w:rFonts w:ascii="Times New Roman" w:hAnsi="Times New Roman" w:cs="Times New Roman"/>
                 <w:sz w:val="26"/>
                 <w:szCs w:val="26"/>
               </w:rPr>
             </w:pPr>
-            <w:r>
-              <w:rPr>
-                <w:rFonts w:ascii="Times New Roman" w:hAnsi="Times New Roman" w:cs="Times New Roman"/>
-                <w:sz w:val="26"/>
-                <w:szCs w:val="26"/>
-              </w:rPr>
-              <w:t>Đọc các tài liệu dự kiến tham khảo + tìm thêm một số tài liệu liên quan (nếu cần)</w:t>
-            </w:r>
-            <w:r>
-              <w:rPr>
-                <w:rFonts w:ascii="Times New Roman" w:hAnsi="Times New Roman" w:cs="Times New Roman"/>
-                <w:sz w:val="26"/>
-                <w:szCs w:val="26"/>
-              </w:rPr>
-              <w:t xml:space="preserve"> </w:t>
-            </w:r>
           </w:p>
         </w:tc>
       </w:tr>
@@ -4933,16 +5940,21 @@
           </w:tcPr>
           <w:p>
             <w:pPr>
+              <w:pStyle w:val="ListParagraph"/>
+              <w:numPr>
+                <w:ilvl w:val="0"/>
+                <w:numId w:val="8"/>
+              </w:numPr>
               <w:spacing w:line="360" w:lineRule="auto"/>
               <w:rPr>
-                <w:rFonts w:ascii="Times New Roman" w:hAnsi="Times New Roman" w:cs="Times New Roman"/>
+                <w:rFonts w:ascii="Times New Roman" w:hAnsi="Times New Roman"/>
                 <w:sz w:val="26"/>
                 <w:szCs w:val="26"/>
               </w:rPr>
             </w:pPr>
             <w:r>
               <w:rPr>
-                <w:rFonts w:ascii="Times New Roman" w:hAnsi="Times New Roman" w:cs="Times New Roman"/>
+                <w:rFonts w:ascii="Times New Roman" w:hAnsi="Times New Roman"/>
                 <w:sz w:val="26"/>
                 <w:szCs w:val="26"/>
               </w:rPr>
@@ -4950,7 +5962,7 @@
             </w:r>
             <w:r>
               <w:rPr>
-                <w:rFonts w:ascii="Times New Roman" w:hAnsi="Times New Roman" w:cs="Times New Roman"/>
+                <w:rFonts w:ascii="Times New Roman" w:hAnsi="Times New Roman"/>
                 <w:sz w:val="26"/>
                 <w:szCs w:val="26"/>
               </w:rPr>
@@ -5012,16 +6024,21 @@
           </w:tcPr>
           <w:p>
             <w:pPr>
+              <w:pStyle w:val="ListParagraph"/>
+              <w:numPr>
+                <w:ilvl w:val="0"/>
+                <w:numId w:val="8"/>
+              </w:numPr>
               <w:spacing w:line="360" w:lineRule="auto"/>
               <w:rPr>
-                <w:rFonts w:ascii="Times New Roman" w:hAnsi="Times New Roman" w:cs="Times New Roman"/>
+                <w:rFonts w:ascii="Times New Roman" w:hAnsi="Times New Roman"/>
                 <w:sz w:val="26"/>
                 <w:szCs w:val="26"/>
               </w:rPr>
             </w:pPr>
             <w:r>
               <w:rPr>
-                <w:rFonts w:ascii="Times New Roman" w:hAnsi="Times New Roman" w:cs="Times New Roman"/>
+                <w:rFonts w:ascii="Times New Roman" w:hAnsi="Times New Roman"/>
                 <w:sz w:val="26"/>
                 <w:szCs w:val="26"/>
               </w:rPr>
@@ -5029,7 +6046,7 @@
             </w:r>
             <w:r>
               <w:rPr>
-                <w:rFonts w:ascii="Times New Roman" w:hAnsi="Times New Roman" w:cs="Times New Roman"/>
+                <w:rFonts w:ascii="Times New Roman" w:hAnsi="Times New Roman"/>
                 <w:sz w:val="26"/>
                 <w:szCs w:val="26"/>
               </w:rPr>
@@ -5037,7 +6054,7 @@
             </w:r>
             <w:r>
               <w:rPr>
-                <w:rFonts w:ascii="Times New Roman" w:hAnsi="Times New Roman" w:cs="Times New Roman"/>
+                <w:rFonts w:ascii="Times New Roman" w:hAnsi="Times New Roman"/>
                 <w:sz w:val="26"/>
                 <w:szCs w:val="26"/>
               </w:rPr>
@@ -5099,16 +6116,21 @@
           </w:tcPr>
           <w:p>
             <w:pPr>
+              <w:pStyle w:val="ListParagraph"/>
+              <w:numPr>
+                <w:ilvl w:val="0"/>
+                <w:numId w:val="8"/>
+              </w:numPr>
               <w:spacing w:line="360" w:lineRule="auto"/>
               <w:rPr>
-                <w:rFonts w:ascii="Times New Roman" w:hAnsi="Times New Roman" w:cs="Times New Roman"/>
+                <w:rFonts w:ascii="Times New Roman" w:hAnsi="Times New Roman"/>
                 <w:sz w:val="26"/>
                 <w:szCs w:val="26"/>
               </w:rPr>
             </w:pPr>
             <w:r>
               <w:rPr>
-                <w:rFonts w:ascii="Times New Roman" w:hAnsi="Times New Roman" w:cs="Times New Roman"/>
+                <w:rFonts w:ascii="Times New Roman" w:hAnsi="Times New Roman"/>
                 <w:sz w:val="26"/>
                 <w:szCs w:val="26"/>
               </w:rPr>
@@ -5194,16 +6216,21 @@
           </w:tcPr>
           <w:p>
             <w:pPr>
+              <w:pStyle w:val="ListParagraph"/>
+              <w:numPr>
+                <w:ilvl w:val="0"/>
+                <w:numId w:val="8"/>
+              </w:numPr>
               <w:spacing w:line="360" w:lineRule="auto"/>
               <w:rPr>
-                <w:rFonts w:ascii="Times New Roman" w:hAnsi="Times New Roman" w:cs="Times New Roman"/>
+                <w:rFonts w:ascii="Times New Roman" w:hAnsi="Times New Roman"/>
                 <w:sz w:val="26"/>
                 <w:szCs w:val="26"/>
               </w:rPr>
             </w:pPr>
             <w:r>
               <w:rPr>
-                <w:rFonts w:ascii="Times New Roman" w:hAnsi="Times New Roman" w:cs="Times New Roman"/>
+                <w:rFonts w:ascii="Times New Roman" w:hAnsi="Times New Roman"/>
                 <w:sz w:val="26"/>
                 <w:szCs w:val="26"/>
               </w:rPr>
@@ -5217,17 +6244,6 @@
       <w:pPr>
         <w:spacing w:line="360" w:lineRule="auto"/>
         <w:ind w:firstLine="720"/>
-        <w:rPr>
-          <w:rFonts w:ascii="Times New Roman" w:hAnsi="Times New Roman" w:cs="Times New Roman"/>
-          <w:b/>
-          <w:sz w:val="36"/>
-          <w:szCs w:val="36"/>
-        </w:rPr>
-      </w:pPr>
-    </w:p>
-    <w:p>
-      <w:pPr>
-        <w:spacing w:line="360" w:lineRule="auto"/>
         <w:rPr>
           <w:rFonts w:ascii="Times New Roman" w:hAnsi="Times New Roman" w:cs="Times New Roman"/>
           <w:b/>
@@ -5919,7 +6935,7 @@
         </w:rPr>
         <w:t xml:space="preserve">[1] </w:t>
       </w:r>
-      <w:hyperlink r:id="rId17" w:history="1">
+      <w:hyperlink r:id="rId18" w:history="1">
         <w:r>
           <w:rPr>
             <w:rStyle w:val="Hyperlink"/>
@@ -5956,7 +6972,7 @@
         </w:rPr>
         <w:t xml:space="preserve">[2] </w:t>
       </w:r>
-      <w:hyperlink r:id="rId18" w:history="1">
+      <w:hyperlink r:id="rId19" w:history="1">
         <w:r>
           <w:rPr>
             <w:rStyle w:val="Hyperlink"/>
@@ -5993,7 +7009,7 @@
         </w:rPr>
         <w:t xml:space="preserve">[3] </w:t>
       </w:r>
-      <w:hyperlink r:id="rId19" w:history="1">
+      <w:hyperlink r:id="rId20" w:history="1">
         <w:r>
           <w:rPr>
             <w:rStyle w:val="Hyperlink"/>
@@ -6030,7 +7046,7 @@
         </w:rPr>
         <w:t xml:space="preserve">[4] </w:t>
       </w:r>
-      <w:hyperlink r:id="rId20" w:history="1">
+      <w:hyperlink r:id="rId21" w:history="1">
         <w:r>
           <w:rPr>
             <w:rStyle w:val="Hyperlink"/>
@@ -6099,7 +7115,7 @@
         </w:rPr>
         <w:t>,</w:t>
       </w:r>
-      <w:hyperlink r:id="rId21" w:history="1">
+      <w:hyperlink r:id="rId22" w:history="1">
         <w:r>
           <w:rPr>
             <w:rStyle w:val="Hyperlink"/>
@@ -6134,6 +7150,89 @@
         </w:rPr>
         <w:t xml:space="preserve"> và khái niệm về Ontology</w:t>
       </w:r>
+    </w:p>
+    <w:p>
+      <w:pPr>
+        <w:spacing w:line="360" w:lineRule="auto"/>
+        <w:rPr>
+          <w:rFonts w:ascii="Times New Roman" w:hAnsi="Times New Roman" w:cs="Times New Roman"/>
+          <w:sz w:val="26"/>
+          <w:szCs w:val="26"/>
+        </w:rPr>
+      </w:pPr>
+      <w:r>
+        <w:rPr>
+          <w:rFonts w:ascii="Times New Roman" w:hAnsi="Times New Roman" w:cs="Times New Roman"/>
+          <w:sz w:val="26"/>
+          <w:szCs w:val="26"/>
+        </w:rPr>
+        <w:t>Các bài báo :</w:t>
+      </w:r>
+    </w:p>
+    <w:p>
+      <w:pPr>
+        <w:spacing w:line="360" w:lineRule="auto"/>
+        <w:rPr>
+          <w:rFonts w:ascii="Times New Roman" w:hAnsi="Times New Roman"/>
+          <w:sz w:val="26"/>
+          <w:szCs w:val="26"/>
+        </w:rPr>
+      </w:pPr>
+      <w:r>
+        <w:rPr>
+          <w:rFonts w:ascii="Times New Roman" w:hAnsi="Times New Roman" w:cs="Times New Roman"/>
+          <w:sz w:val="26"/>
+          <w:szCs w:val="26"/>
+        </w:rPr>
+        <w:t xml:space="preserve">[6] </w:t>
+      </w:r>
+      <w:r>
+        <w:rPr>
+          <w:rFonts w:ascii="Times New Roman" w:hAnsi="Times New Roman" w:cs="Times New Roman"/>
+          <w:sz w:val="26"/>
+          <w:szCs w:val="26"/>
+        </w:rPr>
+        <w:t>“</w:t>
+      </w:r>
+      <w:r>
+        <w:rPr>
+          <w:rFonts w:ascii="Times New Roman" w:hAnsi="Times New Roman"/>
+          <w:sz w:val="26"/>
+          <w:szCs w:val="26"/>
+        </w:rPr>
+        <w:t>A Question Answering System based on Conceptual Graph Formalism”,</w:t>
+      </w:r>
+      <w:r>
+        <w:t xml:space="preserve"> </w:t>
+      </w:r>
+      <w:r>
+        <w:rPr>
+          <w:rFonts w:ascii="Times New Roman" w:hAnsi="Times New Roman"/>
+          <w:sz w:val="26"/>
+          <w:szCs w:val="26"/>
+        </w:rPr>
+        <w:t>Wael Salloum , 2009.</w:t>
+      </w:r>
+    </w:p>
+    <w:p>
+      <w:pPr>
+        <w:spacing w:line="360" w:lineRule="auto"/>
+        <w:rPr>
+          <w:rFonts w:ascii="Times New Roman" w:hAnsi="Times New Roman"/>
+          <w:sz w:val="26"/>
+          <w:szCs w:val="26"/>
+        </w:rPr>
+      </w:pPr>
+    </w:p>
+    <w:p>
+      <w:pPr>
+        <w:spacing w:line="360" w:lineRule="auto"/>
+        <w:rPr>
+          <w:rFonts w:ascii="Times New Roman" w:hAnsi="Times New Roman" w:cs="Times New Roman"/>
+          <w:sz w:val="26"/>
+          <w:szCs w:val="26"/>
+        </w:rPr>
+      </w:pPr>
     </w:p>
     <w:sectPr>
       <w:pgSz w:w="11907" w:h="16839" w:code="9"/>
@@ -6148,6 +7247,119 @@
 <file path=word/numbering.xml><?xml version="1.0" encoding="utf-8"?>
 <w:numbering xmlns:ve="http://schemas.openxmlformats.org/markup-compatibility/2006" xmlns:o="urn:schemas-microsoft-com:office:office" xmlns:r="http://schemas.openxmlformats.org/officeDocument/2006/relationships" xmlns:m="http://schemas.openxmlformats.org/officeDocument/2006/math" xmlns:v="urn:schemas-microsoft-com:vml" xmlns:wp="http://schemas.openxmlformats.org/drawingml/2006/wordprocessingDrawing" xmlns:w10="urn:schemas-microsoft-com:office:word" xmlns:w="http://schemas.openxmlformats.org/wordprocessingml/2006/main" xmlns:wne="http://schemas.microsoft.com/office/word/2006/wordml">
   <w:abstractNum w:abstractNumId="0">
+    <w:nsid w:val="05D021A9"/>
+    <w:multiLevelType w:val="hybridMultilevel"/>
+    <w:tmpl w:val="529E11D0"/>
+    <w:lvl w:ilvl="0" w:tplc="04090001">
+      <w:start w:val="1"/>
+      <w:numFmt w:val="bullet"/>
+      <w:lvlText w:val=""/>
+      <w:lvlJc w:val="left"/>
+      <w:pPr>
+        <w:ind w:left="720" w:hanging="360"/>
+      </w:pPr>
+      <w:rPr>
+        <w:rFonts w:ascii="Symbol" w:hAnsi="Symbol" w:hint="default"/>
+      </w:rPr>
+    </w:lvl>
+    <w:lvl w:ilvl="1" w:tplc="04090003" w:tentative="1">
+      <w:start w:val="1"/>
+      <w:numFmt w:val="bullet"/>
+      <w:lvlText w:val="o"/>
+      <w:lvlJc w:val="left"/>
+      <w:pPr>
+        <w:ind w:left="1440" w:hanging="360"/>
+      </w:pPr>
+      <w:rPr>
+        <w:rFonts w:ascii="Courier New" w:hAnsi="Courier New" w:cs="Courier New" w:hint="default"/>
+      </w:rPr>
+    </w:lvl>
+    <w:lvl w:ilvl="2" w:tplc="04090005" w:tentative="1">
+      <w:start w:val="1"/>
+      <w:numFmt w:val="bullet"/>
+      <w:lvlText w:val=""/>
+      <w:lvlJc w:val="left"/>
+      <w:pPr>
+        <w:ind w:left="2160" w:hanging="360"/>
+      </w:pPr>
+      <w:rPr>
+        <w:rFonts w:ascii="Wingdings" w:hAnsi="Wingdings" w:hint="default"/>
+      </w:rPr>
+    </w:lvl>
+    <w:lvl w:ilvl="3" w:tplc="04090001" w:tentative="1">
+      <w:start w:val="1"/>
+      <w:numFmt w:val="bullet"/>
+      <w:lvlText w:val=""/>
+      <w:lvlJc w:val="left"/>
+      <w:pPr>
+        <w:ind w:left="2880" w:hanging="360"/>
+      </w:pPr>
+      <w:rPr>
+        <w:rFonts w:ascii="Symbol" w:hAnsi="Symbol" w:hint="default"/>
+      </w:rPr>
+    </w:lvl>
+    <w:lvl w:ilvl="4" w:tplc="04090003" w:tentative="1">
+      <w:start w:val="1"/>
+      <w:numFmt w:val="bullet"/>
+      <w:lvlText w:val="o"/>
+      <w:lvlJc w:val="left"/>
+      <w:pPr>
+        <w:ind w:left="3600" w:hanging="360"/>
+      </w:pPr>
+      <w:rPr>
+        <w:rFonts w:ascii="Courier New" w:hAnsi="Courier New" w:cs="Courier New" w:hint="default"/>
+      </w:rPr>
+    </w:lvl>
+    <w:lvl w:ilvl="5" w:tplc="04090005" w:tentative="1">
+      <w:start w:val="1"/>
+      <w:numFmt w:val="bullet"/>
+      <w:lvlText w:val=""/>
+      <w:lvlJc w:val="left"/>
+      <w:pPr>
+        <w:ind w:left="4320" w:hanging="360"/>
+      </w:pPr>
+      <w:rPr>
+        <w:rFonts w:ascii="Wingdings" w:hAnsi="Wingdings" w:hint="default"/>
+      </w:rPr>
+    </w:lvl>
+    <w:lvl w:ilvl="6" w:tplc="04090001" w:tentative="1">
+      <w:start w:val="1"/>
+      <w:numFmt w:val="bullet"/>
+      <w:lvlText w:val=""/>
+      <w:lvlJc w:val="left"/>
+      <w:pPr>
+        <w:ind w:left="5040" w:hanging="360"/>
+      </w:pPr>
+      <w:rPr>
+        <w:rFonts w:ascii="Symbol" w:hAnsi="Symbol" w:hint="default"/>
+      </w:rPr>
+    </w:lvl>
+    <w:lvl w:ilvl="7" w:tplc="04090003" w:tentative="1">
+      <w:start w:val="1"/>
+      <w:numFmt w:val="bullet"/>
+      <w:lvlText w:val="o"/>
+      <w:lvlJc w:val="left"/>
+      <w:pPr>
+        <w:ind w:left="5760" w:hanging="360"/>
+      </w:pPr>
+      <w:rPr>
+        <w:rFonts w:ascii="Courier New" w:hAnsi="Courier New" w:cs="Courier New" w:hint="default"/>
+      </w:rPr>
+    </w:lvl>
+    <w:lvl w:ilvl="8" w:tplc="04090005" w:tentative="1">
+      <w:start w:val="1"/>
+      <w:numFmt w:val="bullet"/>
+      <w:lvlText w:val=""/>
+      <w:lvlJc w:val="left"/>
+      <w:pPr>
+        <w:ind w:left="6480" w:hanging="360"/>
+      </w:pPr>
+      <w:rPr>
+        <w:rFonts w:ascii="Wingdings" w:hAnsi="Wingdings" w:hint="default"/>
+      </w:rPr>
+    </w:lvl>
+  </w:abstractNum>
+  <w:abstractNum w:abstractNumId="1">
     <w:nsid w:val="05FE16AC"/>
     <w:multiLevelType w:val="hybridMultilevel"/>
     <w:tmpl w:val="078CFC6A"/>
@@ -6236,7 +7448,7 @@
       </w:pPr>
     </w:lvl>
   </w:abstractNum>
-  <w:abstractNum w:abstractNumId="1">
+  <w:abstractNum w:abstractNumId="2">
     <w:nsid w:val="1C77476D"/>
     <w:multiLevelType w:val="hybridMultilevel"/>
     <w:tmpl w:val="C1706E64"/>
@@ -6349,7 +7561,7 @@
       </w:rPr>
     </w:lvl>
   </w:abstractNum>
-  <w:abstractNum w:abstractNumId="2">
+  <w:abstractNum w:abstractNumId="3">
     <w:nsid w:val="297B0A18"/>
     <w:multiLevelType w:val="hybridMultilevel"/>
     <w:tmpl w:val="D7904EFE"/>
@@ -6462,7 +7674,233 @@
       </w:rPr>
     </w:lvl>
   </w:abstractNum>
-  <w:abstractNum w:abstractNumId="3">
+  <w:abstractNum w:abstractNumId="4">
+    <w:nsid w:val="2A1F2EF4"/>
+    <w:multiLevelType w:val="hybridMultilevel"/>
+    <w:tmpl w:val="7CD45074"/>
+    <w:lvl w:ilvl="0" w:tplc="0409000B">
+      <w:start w:val="1"/>
+      <w:numFmt w:val="bullet"/>
+      <w:lvlText w:val=""/>
+      <w:lvlJc w:val="left"/>
+      <w:pPr>
+        <w:ind w:left="720" w:hanging="360"/>
+      </w:pPr>
+      <w:rPr>
+        <w:rFonts w:ascii="Wingdings" w:hAnsi="Wingdings" w:hint="default"/>
+      </w:rPr>
+    </w:lvl>
+    <w:lvl w:ilvl="1" w:tplc="04090003" w:tentative="1">
+      <w:start w:val="1"/>
+      <w:numFmt w:val="bullet"/>
+      <w:lvlText w:val="o"/>
+      <w:lvlJc w:val="left"/>
+      <w:pPr>
+        <w:ind w:left="1440" w:hanging="360"/>
+      </w:pPr>
+      <w:rPr>
+        <w:rFonts w:ascii="Courier New" w:hAnsi="Courier New" w:cs="Courier New" w:hint="default"/>
+      </w:rPr>
+    </w:lvl>
+    <w:lvl w:ilvl="2" w:tplc="04090005" w:tentative="1">
+      <w:start w:val="1"/>
+      <w:numFmt w:val="bullet"/>
+      <w:lvlText w:val=""/>
+      <w:lvlJc w:val="left"/>
+      <w:pPr>
+        <w:ind w:left="2160" w:hanging="360"/>
+      </w:pPr>
+      <w:rPr>
+        <w:rFonts w:ascii="Wingdings" w:hAnsi="Wingdings" w:hint="default"/>
+      </w:rPr>
+    </w:lvl>
+    <w:lvl w:ilvl="3" w:tplc="04090001" w:tentative="1">
+      <w:start w:val="1"/>
+      <w:numFmt w:val="bullet"/>
+      <w:lvlText w:val=""/>
+      <w:lvlJc w:val="left"/>
+      <w:pPr>
+        <w:ind w:left="2880" w:hanging="360"/>
+      </w:pPr>
+      <w:rPr>
+        <w:rFonts w:ascii="Symbol" w:hAnsi="Symbol" w:hint="default"/>
+      </w:rPr>
+    </w:lvl>
+    <w:lvl w:ilvl="4" w:tplc="04090003" w:tentative="1">
+      <w:start w:val="1"/>
+      <w:numFmt w:val="bullet"/>
+      <w:lvlText w:val="o"/>
+      <w:lvlJc w:val="left"/>
+      <w:pPr>
+        <w:ind w:left="3600" w:hanging="360"/>
+      </w:pPr>
+      <w:rPr>
+        <w:rFonts w:ascii="Courier New" w:hAnsi="Courier New" w:cs="Courier New" w:hint="default"/>
+      </w:rPr>
+    </w:lvl>
+    <w:lvl w:ilvl="5" w:tplc="04090005" w:tentative="1">
+      <w:start w:val="1"/>
+      <w:numFmt w:val="bullet"/>
+      <w:lvlText w:val=""/>
+      <w:lvlJc w:val="left"/>
+      <w:pPr>
+        <w:ind w:left="4320" w:hanging="360"/>
+      </w:pPr>
+      <w:rPr>
+        <w:rFonts w:ascii="Wingdings" w:hAnsi="Wingdings" w:hint="default"/>
+      </w:rPr>
+    </w:lvl>
+    <w:lvl w:ilvl="6" w:tplc="04090001" w:tentative="1">
+      <w:start w:val="1"/>
+      <w:numFmt w:val="bullet"/>
+      <w:lvlText w:val=""/>
+      <w:lvlJc w:val="left"/>
+      <w:pPr>
+        <w:ind w:left="5040" w:hanging="360"/>
+      </w:pPr>
+      <w:rPr>
+        <w:rFonts w:ascii="Symbol" w:hAnsi="Symbol" w:hint="default"/>
+      </w:rPr>
+    </w:lvl>
+    <w:lvl w:ilvl="7" w:tplc="04090003" w:tentative="1">
+      <w:start w:val="1"/>
+      <w:numFmt w:val="bullet"/>
+      <w:lvlText w:val="o"/>
+      <w:lvlJc w:val="left"/>
+      <w:pPr>
+        <w:ind w:left="5760" w:hanging="360"/>
+      </w:pPr>
+      <w:rPr>
+        <w:rFonts w:ascii="Courier New" w:hAnsi="Courier New" w:cs="Courier New" w:hint="default"/>
+      </w:rPr>
+    </w:lvl>
+    <w:lvl w:ilvl="8" w:tplc="04090005" w:tentative="1">
+      <w:start w:val="1"/>
+      <w:numFmt w:val="bullet"/>
+      <w:lvlText w:val=""/>
+      <w:lvlJc w:val="left"/>
+      <w:pPr>
+        <w:ind w:left="6480" w:hanging="360"/>
+      </w:pPr>
+      <w:rPr>
+        <w:rFonts w:ascii="Wingdings" w:hAnsi="Wingdings" w:hint="default"/>
+      </w:rPr>
+    </w:lvl>
+  </w:abstractNum>
+  <w:abstractNum w:abstractNumId="5">
+    <w:nsid w:val="35512E57"/>
+    <w:multiLevelType w:val="hybridMultilevel"/>
+    <w:tmpl w:val="EF22A1AA"/>
+    <w:lvl w:ilvl="0" w:tplc="04090001">
+      <w:start w:val="1"/>
+      <w:numFmt w:val="bullet"/>
+      <w:lvlText w:val=""/>
+      <w:lvlJc w:val="left"/>
+      <w:pPr>
+        <w:ind w:left="720" w:hanging="360"/>
+      </w:pPr>
+      <w:rPr>
+        <w:rFonts w:ascii="Symbol" w:hAnsi="Symbol" w:hint="default"/>
+      </w:rPr>
+    </w:lvl>
+    <w:lvl w:ilvl="1" w:tplc="04090003" w:tentative="1">
+      <w:start w:val="1"/>
+      <w:numFmt w:val="bullet"/>
+      <w:lvlText w:val="o"/>
+      <w:lvlJc w:val="left"/>
+      <w:pPr>
+        <w:ind w:left="1440" w:hanging="360"/>
+      </w:pPr>
+      <w:rPr>
+        <w:rFonts w:ascii="Courier New" w:hAnsi="Courier New" w:cs="Courier New" w:hint="default"/>
+      </w:rPr>
+    </w:lvl>
+    <w:lvl w:ilvl="2" w:tplc="04090005" w:tentative="1">
+      <w:start w:val="1"/>
+      <w:numFmt w:val="bullet"/>
+      <w:lvlText w:val=""/>
+      <w:lvlJc w:val="left"/>
+      <w:pPr>
+        <w:ind w:left="2160" w:hanging="360"/>
+      </w:pPr>
+      <w:rPr>
+        <w:rFonts w:ascii="Wingdings" w:hAnsi="Wingdings" w:hint="default"/>
+      </w:rPr>
+    </w:lvl>
+    <w:lvl w:ilvl="3" w:tplc="04090001" w:tentative="1">
+      <w:start w:val="1"/>
+      <w:numFmt w:val="bullet"/>
+      <w:lvlText w:val=""/>
+      <w:lvlJc w:val="left"/>
+      <w:pPr>
+        <w:ind w:left="2880" w:hanging="360"/>
+      </w:pPr>
+      <w:rPr>
+        <w:rFonts w:ascii="Symbol" w:hAnsi="Symbol" w:hint="default"/>
+      </w:rPr>
+    </w:lvl>
+    <w:lvl w:ilvl="4" w:tplc="04090003" w:tentative="1">
+      <w:start w:val="1"/>
+      <w:numFmt w:val="bullet"/>
+      <w:lvlText w:val="o"/>
+      <w:lvlJc w:val="left"/>
+      <w:pPr>
+        <w:ind w:left="3600" w:hanging="360"/>
+      </w:pPr>
+      <w:rPr>
+        <w:rFonts w:ascii="Courier New" w:hAnsi="Courier New" w:cs="Courier New" w:hint="default"/>
+      </w:rPr>
+    </w:lvl>
+    <w:lvl w:ilvl="5" w:tplc="04090005" w:tentative="1">
+      <w:start w:val="1"/>
+      <w:numFmt w:val="bullet"/>
+      <w:lvlText w:val=""/>
+      <w:lvlJc w:val="left"/>
+      <w:pPr>
+        <w:ind w:left="4320" w:hanging="360"/>
+      </w:pPr>
+      <w:rPr>
+        <w:rFonts w:ascii="Wingdings" w:hAnsi="Wingdings" w:hint="default"/>
+      </w:rPr>
+    </w:lvl>
+    <w:lvl w:ilvl="6" w:tplc="04090001" w:tentative="1">
+      <w:start w:val="1"/>
+      <w:numFmt w:val="bullet"/>
+      <w:lvlText w:val=""/>
+      <w:lvlJc w:val="left"/>
+      <w:pPr>
+        <w:ind w:left="5040" w:hanging="360"/>
+      </w:pPr>
+      <w:rPr>
+        <w:rFonts w:ascii="Symbol" w:hAnsi="Symbol" w:hint="default"/>
+      </w:rPr>
+    </w:lvl>
+    <w:lvl w:ilvl="7" w:tplc="04090003" w:tentative="1">
+      <w:start w:val="1"/>
+      <w:numFmt w:val="bullet"/>
+      <w:lvlText w:val="o"/>
+      <w:lvlJc w:val="left"/>
+      <w:pPr>
+        <w:ind w:left="5760" w:hanging="360"/>
+      </w:pPr>
+      <w:rPr>
+        <w:rFonts w:ascii="Courier New" w:hAnsi="Courier New" w:cs="Courier New" w:hint="default"/>
+      </w:rPr>
+    </w:lvl>
+    <w:lvl w:ilvl="8" w:tplc="04090005" w:tentative="1">
+      <w:start w:val="1"/>
+      <w:numFmt w:val="bullet"/>
+      <w:lvlText w:val=""/>
+      <w:lvlJc w:val="left"/>
+      <w:pPr>
+        <w:ind w:left="6480" w:hanging="360"/>
+      </w:pPr>
+      <w:rPr>
+        <w:rFonts w:ascii="Wingdings" w:hAnsi="Wingdings" w:hint="default"/>
+      </w:rPr>
+    </w:lvl>
+  </w:abstractNum>
+  <w:abstractNum w:abstractNumId="6">
     <w:nsid w:val="39B63A94"/>
     <w:multiLevelType w:val="hybridMultilevel"/>
     <w:tmpl w:val="7ECA7CA2"/>
@@ -6575,10 +8013,10 @@
       </w:rPr>
     </w:lvl>
   </w:abstractNum>
-  <w:abstractNum w:abstractNumId="4">
-    <w:nsid w:val="544821F7"/>
+  <w:abstractNum w:abstractNumId="7">
+    <w:nsid w:val="466D19B6"/>
     <w:multiLevelType w:val="hybridMultilevel"/>
-    <w:tmpl w:val="94ECA870"/>
+    <w:tmpl w:val="1DA81890"/>
     <w:lvl w:ilvl="0" w:tplc="04090001">
       <w:start w:val="1"/>
       <w:numFmt w:val="bullet"/>
@@ -6688,10 +8126,10 @@
       </w:rPr>
     </w:lvl>
   </w:abstractNum>
-  <w:abstractNum w:abstractNumId="5">
-    <w:nsid w:val="7CC604AD"/>
+  <w:abstractNum w:abstractNumId="8">
+    <w:nsid w:val="544821F7"/>
     <w:multiLevelType w:val="hybridMultilevel"/>
-    <w:tmpl w:val="439C0E0A"/>
+    <w:tmpl w:val="94ECA870"/>
     <w:lvl w:ilvl="0" w:tplc="04090001">
       <w:start w:val="1"/>
       <w:numFmt w:val="bullet"/>
@@ -6801,23 +8239,148 @@
       </w:rPr>
     </w:lvl>
   </w:abstractNum>
+  <w:abstractNum w:abstractNumId="9">
+    <w:nsid w:val="7CC604AD"/>
+    <w:multiLevelType w:val="hybridMultilevel"/>
+    <w:tmpl w:val="439C0E0A"/>
+    <w:lvl w:ilvl="0" w:tplc="04090001">
+      <w:start w:val="1"/>
+      <w:numFmt w:val="bullet"/>
+      <w:lvlText w:val=""/>
+      <w:lvlJc w:val="left"/>
+      <w:pPr>
+        <w:ind w:left="720" w:hanging="360"/>
+      </w:pPr>
+      <w:rPr>
+        <w:rFonts w:ascii="Symbol" w:hAnsi="Symbol" w:hint="default"/>
+      </w:rPr>
+    </w:lvl>
+    <w:lvl w:ilvl="1" w:tplc="04090003" w:tentative="1">
+      <w:start w:val="1"/>
+      <w:numFmt w:val="bullet"/>
+      <w:lvlText w:val="o"/>
+      <w:lvlJc w:val="left"/>
+      <w:pPr>
+        <w:ind w:left="1440" w:hanging="360"/>
+      </w:pPr>
+      <w:rPr>
+        <w:rFonts w:ascii="Courier New" w:hAnsi="Courier New" w:cs="Courier New" w:hint="default"/>
+      </w:rPr>
+    </w:lvl>
+    <w:lvl w:ilvl="2" w:tplc="04090005" w:tentative="1">
+      <w:start w:val="1"/>
+      <w:numFmt w:val="bullet"/>
+      <w:lvlText w:val=""/>
+      <w:lvlJc w:val="left"/>
+      <w:pPr>
+        <w:ind w:left="2160" w:hanging="360"/>
+      </w:pPr>
+      <w:rPr>
+        <w:rFonts w:ascii="Wingdings" w:hAnsi="Wingdings" w:hint="default"/>
+      </w:rPr>
+    </w:lvl>
+    <w:lvl w:ilvl="3" w:tplc="04090001" w:tentative="1">
+      <w:start w:val="1"/>
+      <w:numFmt w:val="bullet"/>
+      <w:lvlText w:val=""/>
+      <w:lvlJc w:val="left"/>
+      <w:pPr>
+        <w:ind w:left="2880" w:hanging="360"/>
+      </w:pPr>
+      <w:rPr>
+        <w:rFonts w:ascii="Symbol" w:hAnsi="Symbol" w:hint="default"/>
+      </w:rPr>
+    </w:lvl>
+    <w:lvl w:ilvl="4" w:tplc="04090003" w:tentative="1">
+      <w:start w:val="1"/>
+      <w:numFmt w:val="bullet"/>
+      <w:lvlText w:val="o"/>
+      <w:lvlJc w:val="left"/>
+      <w:pPr>
+        <w:ind w:left="3600" w:hanging="360"/>
+      </w:pPr>
+      <w:rPr>
+        <w:rFonts w:ascii="Courier New" w:hAnsi="Courier New" w:cs="Courier New" w:hint="default"/>
+      </w:rPr>
+    </w:lvl>
+    <w:lvl w:ilvl="5" w:tplc="04090005" w:tentative="1">
+      <w:start w:val="1"/>
+      <w:numFmt w:val="bullet"/>
+      <w:lvlText w:val=""/>
+      <w:lvlJc w:val="left"/>
+      <w:pPr>
+        <w:ind w:left="4320" w:hanging="360"/>
+      </w:pPr>
+      <w:rPr>
+        <w:rFonts w:ascii="Wingdings" w:hAnsi="Wingdings" w:hint="default"/>
+      </w:rPr>
+    </w:lvl>
+    <w:lvl w:ilvl="6" w:tplc="04090001" w:tentative="1">
+      <w:start w:val="1"/>
+      <w:numFmt w:val="bullet"/>
+      <w:lvlText w:val=""/>
+      <w:lvlJc w:val="left"/>
+      <w:pPr>
+        <w:ind w:left="5040" w:hanging="360"/>
+      </w:pPr>
+      <w:rPr>
+        <w:rFonts w:ascii="Symbol" w:hAnsi="Symbol" w:hint="default"/>
+      </w:rPr>
+    </w:lvl>
+    <w:lvl w:ilvl="7" w:tplc="04090003" w:tentative="1">
+      <w:start w:val="1"/>
+      <w:numFmt w:val="bullet"/>
+      <w:lvlText w:val="o"/>
+      <w:lvlJc w:val="left"/>
+      <w:pPr>
+        <w:ind w:left="5760" w:hanging="360"/>
+      </w:pPr>
+      <w:rPr>
+        <w:rFonts w:ascii="Courier New" w:hAnsi="Courier New" w:cs="Courier New" w:hint="default"/>
+      </w:rPr>
+    </w:lvl>
+    <w:lvl w:ilvl="8" w:tplc="04090005" w:tentative="1">
+      <w:start w:val="1"/>
+      <w:numFmt w:val="bullet"/>
+      <w:lvlText w:val=""/>
+      <w:lvlJc w:val="left"/>
+      <w:pPr>
+        <w:ind w:left="6480" w:hanging="360"/>
+      </w:pPr>
+      <w:rPr>
+        <w:rFonts w:ascii="Wingdings" w:hAnsi="Wingdings" w:hint="default"/>
+      </w:rPr>
+    </w:lvl>
+  </w:abstractNum>
   <w:num w:numId="1">
+    <w:abstractNumId w:val="1"/>
+  </w:num>
+  <w:num w:numId="2">
+    <w:abstractNumId w:val="8"/>
+  </w:num>
+  <w:num w:numId="3">
+    <w:abstractNumId w:val="3"/>
+  </w:num>
+  <w:num w:numId="4">
+    <w:abstractNumId w:val="2"/>
+  </w:num>
+  <w:num w:numId="5">
+    <w:abstractNumId w:val="9"/>
+  </w:num>
+  <w:num w:numId="6">
+    <w:abstractNumId w:val="6"/>
+  </w:num>
+  <w:num w:numId="7">
+    <w:abstractNumId w:val="7"/>
+  </w:num>
+  <w:num w:numId="8">
     <w:abstractNumId w:val="0"/>
   </w:num>
-  <w:num w:numId="2">
-    <w:abstractNumId w:val="4"/>
-  </w:num>
-  <w:num w:numId="3">
-    <w:abstractNumId w:val="2"/>
-  </w:num>
-  <w:num w:numId="4">
-    <w:abstractNumId w:val="1"/>
-  </w:num>
-  <w:num w:numId="5">
+  <w:num w:numId="9">
     <w:abstractNumId w:val="5"/>
   </w:num>
-  <w:num w:numId="6">
-    <w:abstractNumId w:val="3"/>
+  <w:num w:numId="10">
+    <w:abstractNumId w:val="4"/>
   </w:num>
 </w:numbering>
 </file>
@@ -7249,6 +8812,18 @@
       <w:szCs w:val="26"/>
     </w:rPr>
   </w:style>
+  <w:style w:type="character" w:styleId="FollowedHyperlink">
+    <w:name w:val="FollowedHyperlink"/>
+    <w:basedOn w:val="DefaultParagraphFont"/>
+    <w:uiPriority w:val="99"/>
+    <w:semiHidden/>
+    <w:unhideWhenUsed/>
+    <w:rsid w:val="00B740EB"/>
+    <w:rPr>
+      <w:color w:val="800080" w:themeColor="followedHyperlink"/>
+      <w:u w:val="single"/>
+    </w:rPr>
+  </w:style>
 </w:styles>
 </file>
 

</xml_diff>

<commit_message>
update Ung dung v0.2
</commit_message>
<xml_diff>
--- a/De Cuong/De Cuong v0.1.docx
+++ b/De Cuong/De Cuong v0.1.docx
@@ -698,6 +698,7 @@
               <w:tab w:val="right" w:leader="dot" w:pos="9017"/>
             </w:tabs>
             <w:rPr>
+              <w:b/>
               <w:noProof/>
             </w:rPr>
           </w:pPr>
@@ -728,17 +729,19 @@
             </w:rPr>
             <w:fldChar w:fldCharType="separate"/>
           </w:r>
-          <w:hyperlink w:anchor="_Toc268205372" w:history="1">
+          <w:hyperlink w:anchor="_Toc268297442" w:history="1">
             <w:r>
               <w:rPr>
                 <w:rStyle w:val="Hyperlink"/>
                 <w:rFonts w:ascii="Times New Roman" w:hAnsi="Times New Roman" w:cs="Times New Roman"/>
+                <w:b/>
                 <w:noProof/>
               </w:rPr>
               <w:t>1. Đặt vấn đề</w:t>
             </w:r>
             <w:r>
               <w:rPr>
+                <w:b/>
                 <w:noProof/>
                 <w:webHidden/>
               </w:rPr>
@@ -746,6 +749,7 @@
             </w:r>
             <w:r>
               <w:rPr>
+                <w:b/>
                 <w:noProof/>
                 <w:webHidden/>
               </w:rPr>
@@ -753,19 +757,22 @@
             </w:r>
             <w:r>
               <w:rPr>
+                <w:b/>
                 <w:noProof/>
                 <w:webHidden/>
               </w:rPr>
-              <w:instrText xml:space="preserve"> PAGEREF _Toc268205372 \h </w:instrText>
-            </w:r>
-            <w:r>
-              <w:rPr>
+              <w:instrText xml:space="preserve"> PAGEREF _Toc268297442 \h </w:instrText>
+            </w:r>
+            <w:r>
+              <w:rPr>
+                <w:b/>
                 <w:noProof/>
                 <w:webHidden/>
               </w:rPr>
             </w:r>
             <w:r>
               <w:rPr>
+                <w:b/>
                 <w:noProof/>
                 <w:webHidden/>
               </w:rPr>
@@ -773,6 +780,7 @@
             </w:r>
             <w:r>
               <w:rPr>
+                <w:b/>
                 <w:noProof/>
                 <w:webHidden/>
               </w:rPr>
@@ -780,6 +788,7 @@
             </w:r>
             <w:r>
               <w:rPr>
+                <w:b/>
                 <w:noProof/>
                 <w:webHidden/>
               </w:rPr>
@@ -794,14 +803,16 @@
               <w:tab w:val="right" w:leader="dot" w:pos="9017"/>
             </w:tabs>
             <w:rPr>
+              <w:b/>
               <w:noProof/>
             </w:rPr>
           </w:pPr>
-          <w:hyperlink w:anchor="_Toc268205373" w:history="1">
+          <w:hyperlink w:anchor="_Toc268297443" w:history="1">
             <w:r>
               <w:rPr>
                 <w:rStyle w:val="Hyperlink"/>
                 <w:rFonts w:ascii="Times New Roman" w:hAnsi="Times New Roman" w:cs="Times New Roman"/>
+                <w:b/>
                 <w:noProof/>
               </w:rPr>
               <w:t xml:space="preserve">2. </w:t>
@@ -810,6 +821,7 @@
               <w:rPr>
                 <w:rStyle w:val="Hyperlink"/>
                 <w:rFonts w:ascii="Times New Roman" w:hAnsi="Times New Roman" w:cs="Times New Roman"/>
+                <w:b/>
                 <w:noProof/>
                 <w:lang w:val="vi-VN"/>
               </w:rPr>
@@ -817,6 +829,7 @@
             </w:r>
             <w:r>
               <w:rPr>
+                <w:b/>
                 <w:noProof/>
                 <w:webHidden/>
               </w:rPr>
@@ -824,6 +837,7 @@
             </w:r>
             <w:r>
               <w:rPr>
+                <w:b/>
                 <w:noProof/>
                 <w:webHidden/>
               </w:rPr>
@@ -831,19 +845,22 @@
             </w:r>
             <w:r>
               <w:rPr>
+                <w:b/>
                 <w:noProof/>
                 <w:webHidden/>
               </w:rPr>
-              <w:instrText xml:space="preserve"> PAGEREF _Toc268205373 \h </w:instrText>
-            </w:r>
-            <w:r>
-              <w:rPr>
+              <w:instrText xml:space="preserve"> PAGEREF _Toc268297443 \h </w:instrText>
+            </w:r>
+            <w:r>
+              <w:rPr>
+                <w:b/>
                 <w:noProof/>
                 <w:webHidden/>
               </w:rPr>
             </w:r>
             <w:r>
               <w:rPr>
+                <w:b/>
                 <w:noProof/>
                 <w:webHidden/>
               </w:rPr>
@@ -851,6 +868,7 @@
             </w:r>
             <w:r>
               <w:rPr>
+                <w:b/>
                 <w:noProof/>
                 <w:webHidden/>
               </w:rPr>
@@ -858,6 +876,7 @@
             </w:r>
             <w:r>
               <w:rPr>
+                <w:b/>
                 <w:noProof/>
                 <w:webHidden/>
               </w:rPr>
@@ -872,20 +891,23 @@
               <w:tab w:val="right" w:leader="dot" w:pos="9017"/>
             </w:tabs>
             <w:rPr>
+              <w:b/>
               <w:noProof/>
             </w:rPr>
           </w:pPr>
-          <w:hyperlink w:anchor="_Toc268205374" w:history="1">
+          <w:hyperlink w:anchor="_Toc268297444" w:history="1">
             <w:r>
               <w:rPr>
                 <w:rStyle w:val="Hyperlink"/>
                 <w:rFonts w:ascii="Times New Roman" w:hAnsi="Times New Roman" w:cs="Times New Roman"/>
+                <w:b/>
                 <w:noProof/>
               </w:rPr>
               <w:t>3.Các ứng dụng và nghiên cứu liên quan</w:t>
             </w:r>
             <w:r>
               <w:rPr>
+                <w:b/>
                 <w:noProof/>
                 <w:webHidden/>
               </w:rPr>
@@ -893,6 +915,7 @@
             </w:r>
             <w:r>
               <w:rPr>
+                <w:b/>
                 <w:noProof/>
                 <w:webHidden/>
               </w:rPr>
@@ -900,19 +923,22 @@
             </w:r>
             <w:r>
               <w:rPr>
+                <w:b/>
                 <w:noProof/>
                 <w:webHidden/>
               </w:rPr>
-              <w:instrText xml:space="preserve"> PAGEREF _Toc268205374 \h </w:instrText>
-            </w:r>
-            <w:r>
-              <w:rPr>
+              <w:instrText xml:space="preserve"> PAGEREF _Toc268297444 \h </w:instrText>
+            </w:r>
+            <w:r>
+              <w:rPr>
+                <w:b/>
                 <w:noProof/>
                 <w:webHidden/>
               </w:rPr>
             </w:r>
             <w:r>
               <w:rPr>
+                <w:b/>
                 <w:noProof/>
                 <w:webHidden/>
               </w:rPr>
@@ -920,6 +946,7 @@
             </w:r>
             <w:r>
               <w:rPr>
+                <w:b/>
                 <w:noProof/>
                 <w:webHidden/>
               </w:rPr>
@@ -927,6 +954,7 @@
             </w:r>
             <w:r>
               <w:rPr>
+                <w:b/>
                 <w:noProof/>
                 <w:webHidden/>
               </w:rPr>
@@ -941,14 +969,16 @@
               <w:tab w:val="right" w:leader="dot" w:pos="9017"/>
             </w:tabs>
             <w:rPr>
+              <w:b/>
               <w:noProof/>
             </w:rPr>
           </w:pPr>
-          <w:hyperlink w:anchor="_Toc268205375" w:history="1">
+          <w:hyperlink w:anchor="_Toc268297445" w:history="1">
             <w:r>
               <w:rPr>
                 <w:rStyle w:val="Hyperlink"/>
                 <w:rFonts w:ascii="Times New Roman" w:hAnsi="Times New Roman" w:cs="Times New Roman"/>
+                <w:b/>
                 <w:noProof/>
               </w:rPr>
               <w:t>4.</w:t>
@@ -957,6 +987,7 @@
               <w:rPr>
                 <w:rStyle w:val="Hyperlink"/>
                 <w:rFonts w:ascii="Times New Roman" w:hAnsi="Times New Roman" w:cs="Times New Roman"/>
+                <w:b/>
                 <w:noProof/>
                 <w:lang w:val="vi-VN"/>
               </w:rPr>
@@ -964,6 +995,7 @@
             </w:r>
             <w:r>
               <w:rPr>
+                <w:b/>
                 <w:noProof/>
                 <w:webHidden/>
               </w:rPr>
@@ -971,6 +1003,7 @@
             </w:r>
             <w:r>
               <w:rPr>
+                <w:b/>
                 <w:noProof/>
                 <w:webHidden/>
               </w:rPr>
@@ -978,19 +1011,22 @@
             </w:r>
             <w:r>
               <w:rPr>
+                <w:b/>
                 <w:noProof/>
                 <w:webHidden/>
               </w:rPr>
-              <w:instrText xml:space="preserve"> PAGEREF _Toc268205375 \h </w:instrText>
-            </w:r>
-            <w:r>
-              <w:rPr>
+              <w:instrText xml:space="preserve"> PAGEREF _Toc268297445 \h </w:instrText>
+            </w:r>
+            <w:r>
+              <w:rPr>
+                <w:b/>
                 <w:noProof/>
                 <w:webHidden/>
               </w:rPr>
             </w:r>
             <w:r>
               <w:rPr>
+                <w:b/>
                 <w:noProof/>
                 <w:webHidden/>
               </w:rPr>
@@ -998,13 +1034,15 @@
             </w:r>
             <w:r>
               <w:rPr>
+                <w:b/>
                 <w:noProof/>
                 <w:webHidden/>
               </w:rPr>
-              <w:t>6</w:t>
-            </w:r>
-            <w:r>
-              <w:rPr>
+              <w:t>9</w:t>
+            </w:r>
+            <w:r>
+              <w:rPr>
+                <w:b/>
                 <w:noProof/>
                 <w:webHidden/>
               </w:rPr>
@@ -1019,20 +1057,23 @@
               <w:tab w:val="right" w:leader="dot" w:pos="9017"/>
             </w:tabs>
             <w:rPr>
+              <w:b/>
               <w:noProof/>
             </w:rPr>
           </w:pPr>
-          <w:hyperlink w:anchor="_Toc268205376" w:history="1">
+          <w:hyperlink w:anchor="_Toc268297446" w:history="1">
             <w:r>
               <w:rPr>
                 <w:rStyle w:val="Hyperlink"/>
                 <w:rFonts w:ascii="Times New Roman" w:hAnsi="Times New Roman" w:cs="Times New Roman"/>
+                <w:b/>
                 <w:noProof/>
               </w:rPr>
               <w:t>5.1 nội dung</w:t>
             </w:r>
             <w:r>
               <w:rPr>
+                <w:b/>
                 <w:noProof/>
                 <w:webHidden/>
               </w:rPr>
@@ -1040,6 +1081,7 @@
             </w:r>
             <w:r>
               <w:rPr>
+                <w:b/>
                 <w:noProof/>
                 <w:webHidden/>
               </w:rPr>
@@ -1047,19 +1089,22 @@
             </w:r>
             <w:r>
               <w:rPr>
+                <w:b/>
                 <w:noProof/>
                 <w:webHidden/>
               </w:rPr>
-              <w:instrText xml:space="preserve"> PAGEREF _Toc268205376 \h </w:instrText>
-            </w:r>
-            <w:r>
-              <w:rPr>
+              <w:instrText xml:space="preserve"> PAGEREF _Toc268297446 \h </w:instrText>
+            </w:r>
+            <w:r>
+              <w:rPr>
+                <w:b/>
                 <w:noProof/>
                 <w:webHidden/>
               </w:rPr>
             </w:r>
             <w:r>
               <w:rPr>
+                <w:b/>
                 <w:noProof/>
                 <w:webHidden/>
               </w:rPr>
@@ -1067,13 +1112,15 @@
             </w:r>
             <w:r>
               <w:rPr>
+                <w:b/>
                 <w:noProof/>
                 <w:webHidden/>
               </w:rPr>
-              <w:t>6</w:t>
-            </w:r>
-            <w:r>
-              <w:rPr>
+              <w:t>9</w:t>
+            </w:r>
+            <w:r>
+              <w:rPr>
+                <w:b/>
                 <w:noProof/>
                 <w:webHidden/>
               </w:rPr>
@@ -1088,20 +1135,23 @@
               <w:tab w:val="right" w:leader="dot" w:pos="9017"/>
             </w:tabs>
             <w:rPr>
+              <w:b/>
               <w:noProof/>
             </w:rPr>
           </w:pPr>
-          <w:hyperlink w:anchor="_Toc268205377" w:history="1">
+          <w:hyperlink w:anchor="_Toc268297447" w:history="1">
             <w:r>
               <w:rPr>
                 <w:rStyle w:val="Hyperlink"/>
                 <w:rFonts w:ascii="Times New Roman" w:hAnsi="Times New Roman" w:cs="Times New Roman"/>
+                <w:b/>
                 <w:noProof/>
               </w:rPr>
               <w:t>5.2 kế hoạch triển khai</w:t>
             </w:r>
             <w:r>
               <w:rPr>
+                <w:b/>
                 <w:noProof/>
                 <w:webHidden/>
               </w:rPr>
@@ -1109,6 +1159,7 @@
             </w:r>
             <w:r>
               <w:rPr>
+                <w:b/>
                 <w:noProof/>
                 <w:webHidden/>
               </w:rPr>
@@ -1116,19 +1167,22 @@
             </w:r>
             <w:r>
               <w:rPr>
+                <w:b/>
                 <w:noProof/>
                 <w:webHidden/>
               </w:rPr>
-              <w:instrText xml:space="preserve"> PAGEREF _Toc268205377 \h </w:instrText>
-            </w:r>
-            <w:r>
-              <w:rPr>
+              <w:instrText xml:space="preserve"> PAGEREF _Toc268297447 \h </w:instrText>
+            </w:r>
+            <w:r>
+              <w:rPr>
+                <w:b/>
                 <w:noProof/>
                 <w:webHidden/>
               </w:rPr>
             </w:r>
             <w:r>
               <w:rPr>
+                <w:b/>
                 <w:noProof/>
                 <w:webHidden/>
               </w:rPr>
@@ -1136,13 +1190,15 @@
             </w:r>
             <w:r>
               <w:rPr>
+                <w:b/>
                 <w:noProof/>
                 <w:webHidden/>
               </w:rPr>
-              <w:t>8</w:t>
-            </w:r>
-            <w:r>
-              <w:rPr>
+              <w:t>11</w:t>
+            </w:r>
+            <w:r>
+              <w:rPr>
+                <w:b/>
                 <w:noProof/>
                 <w:webHidden/>
               </w:rPr>
@@ -1157,20 +1213,23 @@
               <w:tab w:val="right" w:leader="dot" w:pos="9017"/>
             </w:tabs>
             <w:rPr>
+              <w:b/>
               <w:noProof/>
             </w:rPr>
           </w:pPr>
-          <w:hyperlink w:anchor="_Toc268205378" w:history="1">
+          <w:hyperlink w:anchor="_Toc268297448" w:history="1">
             <w:r>
               <w:rPr>
                 <w:rStyle w:val="Hyperlink"/>
                 <w:rFonts w:ascii="Times New Roman" w:hAnsi="Times New Roman" w:cs="Times New Roman"/>
+                <w:b/>
                 <w:noProof/>
               </w:rPr>
               <w:t>6. Kết quả dự kiến</w:t>
             </w:r>
             <w:r>
               <w:rPr>
+                <w:b/>
                 <w:noProof/>
                 <w:webHidden/>
               </w:rPr>
@@ -1178,6 +1237,7 @@
             </w:r>
             <w:r>
               <w:rPr>
+                <w:b/>
                 <w:noProof/>
                 <w:webHidden/>
               </w:rPr>
@@ -1185,19 +1245,22 @@
             </w:r>
             <w:r>
               <w:rPr>
+                <w:b/>
                 <w:noProof/>
                 <w:webHidden/>
               </w:rPr>
-              <w:instrText xml:space="preserve"> PAGEREF _Toc268205378 \h </w:instrText>
-            </w:r>
-            <w:r>
-              <w:rPr>
+              <w:instrText xml:space="preserve"> PAGEREF _Toc268297448 \h </w:instrText>
+            </w:r>
+            <w:r>
+              <w:rPr>
+                <w:b/>
                 <w:noProof/>
                 <w:webHidden/>
               </w:rPr>
             </w:r>
             <w:r>
               <w:rPr>
+                <w:b/>
                 <w:noProof/>
                 <w:webHidden/>
               </w:rPr>
@@ -1205,13 +1268,15 @@
             </w:r>
             <w:r>
               <w:rPr>
+                <w:b/>
                 <w:noProof/>
                 <w:webHidden/>
               </w:rPr>
-              <w:t>9</w:t>
-            </w:r>
-            <w:r>
-              <w:rPr>
+              <w:t>12</w:t>
+            </w:r>
+            <w:r>
+              <w:rPr>
+                <w:b/>
                 <w:noProof/>
                 <w:webHidden/>
               </w:rPr>
@@ -1226,20 +1291,23 @@
               <w:tab w:val="right" w:leader="dot" w:pos="9017"/>
             </w:tabs>
             <w:rPr>
+              <w:b/>
               <w:noProof/>
             </w:rPr>
           </w:pPr>
-          <w:hyperlink w:anchor="_Toc268205379" w:history="1">
+          <w:hyperlink w:anchor="_Toc268297449" w:history="1">
             <w:r>
               <w:rPr>
                 <w:rStyle w:val="Hyperlink"/>
                 <w:rFonts w:ascii="Times New Roman" w:hAnsi="Times New Roman" w:cs="Times New Roman"/>
+                <w:b/>
                 <w:noProof/>
               </w:rPr>
               <w:t>7. Các tài liệu tham khảo dự kiến</w:t>
             </w:r>
             <w:r>
               <w:rPr>
+                <w:b/>
                 <w:noProof/>
                 <w:webHidden/>
               </w:rPr>
@@ -1247,6 +1315,7 @@
             </w:r>
             <w:r>
               <w:rPr>
+                <w:b/>
                 <w:noProof/>
                 <w:webHidden/>
               </w:rPr>
@@ -1254,19 +1323,22 @@
             </w:r>
             <w:r>
               <w:rPr>
+                <w:b/>
                 <w:noProof/>
                 <w:webHidden/>
               </w:rPr>
-              <w:instrText xml:space="preserve"> PAGEREF _Toc268205379 \h </w:instrText>
-            </w:r>
-            <w:r>
-              <w:rPr>
+              <w:instrText xml:space="preserve"> PAGEREF _Toc268297449 \h </w:instrText>
+            </w:r>
+            <w:r>
+              <w:rPr>
+                <w:b/>
                 <w:noProof/>
                 <w:webHidden/>
               </w:rPr>
             </w:r>
             <w:r>
               <w:rPr>
+                <w:b/>
                 <w:noProof/>
                 <w:webHidden/>
               </w:rPr>
@@ -1274,13 +1346,15 @@
             </w:r>
             <w:r>
               <w:rPr>
+                <w:b/>
                 <w:noProof/>
                 <w:webHidden/>
               </w:rPr>
-              <w:t>9</w:t>
-            </w:r>
-            <w:r>
-              <w:rPr>
+              <w:t>12</w:t>
+            </w:r>
+            <w:r>
+              <w:rPr>
+                <w:b/>
                 <w:noProof/>
                 <w:webHidden/>
               </w:rPr>
@@ -1295,20 +1369,23 @@
               <w:tab w:val="right" w:leader="dot" w:pos="9017"/>
             </w:tabs>
             <w:rPr>
+              <w:b/>
               <w:noProof/>
             </w:rPr>
           </w:pPr>
-          <w:hyperlink w:anchor="_Toc268205380" w:history="1">
+          <w:hyperlink w:anchor="_Toc268297450" w:history="1">
             <w:r>
               <w:rPr>
                 <w:rStyle w:val="Hyperlink"/>
                 <w:rFonts w:ascii="Times New Roman" w:hAnsi="Times New Roman" w:cs="Times New Roman"/>
+                <w:b/>
                 <w:noProof/>
               </w:rPr>
               <w:t>8. Tham khảo</w:t>
             </w:r>
             <w:r>
               <w:rPr>
+                <w:b/>
                 <w:noProof/>
                 <w:webHidden/>
               </w:rPr>
@@ -1316,6 +1393,7 @@
             </w:r>
             <w:r>
               <w:rPr>
+                <w:b/>
                 <w:noProof/>
                 <w:webHidden/>
               </w:rPr>
@@ -1323,19 +1401,22 @@
             </w:r>
             <w:r>
               <w:rPr>
+                <w:b/>
                 <w:noProof/>
                 <w:webHidden/>
               </w:rPr>
-              <w:instrText xml:space="preserve"> PAGEREF _Toc268205380 \h </w:instrText>
-            </w:r>
-            <w:r>
-              <w:rPr>
+              <w:instrText xml:space="preserve"> PAGEREF _Toc268297450 \h </w:instrText>
+            </w:r>
+            <w:r>
+              <w:rPr>
+                <w:b/>
                 <w:noProof/>
                 <w:webHidden/>
               </w:rPr>
             </w:r>
             <w:r>
               <w:rPr>
+                <w:b/>
                 <w:noProof/>
                 <w:webHidden/>
               </w:rPr>
@@ -1343,13 +1424,15 @@
             </w:r>
             <w:r>
               <w:rPr>
+                <w:b/>
                 <w:noProof/>
                 <w:webHidden/>
               </w:rPr>
-              <w:t>10</w:t>
-            </w:r>
-            <w:r>
-              <w:rPr>
+              <w:t>13</w:t>
+            </w:r>
+            <w:r>
+              <w:rPr>
+                <w:b/>
                 <w:noProof/>
                 <w:webHidden/>
               </w:rPr>
@@ -1470,7 +1553,6 @@
           <w:szCs w:val="36"/>
         </w:rPr>
       </w:pPr>
-      <w:bookmarkStart w:id="0" w:name="_Toc268205372"/>
     </w:p>
     <w:p/>
     <w:p>
@@ -1483,6 +1565,7 @@
           <w:szCs w:val="36"/>
         </w:rPr>
       </w:pPr>
+      <w:bookmarkStart w:id="0" w:name="_Toc268297442"/>
       <w:r>
         <w:rPr>
           <w:rFonts w:ascii="Times New Roman" w:hAnsi="Times New Roman" w:cs="Times New Roman"/>
@@ -1531,7 +1614,55 @@
           <w:rFonts w:ascii="Times New Roman" w:hAnsi="Times New Roman"/>
           <w:sz w:val="26"/>
         </w:rPr>
-        <w:t>Hiện nay, cùng với sự phát triển mạnh mẽ của công nghệ thông tin nói chung và Internet nói riêng đã và đang  phục vụ rất nhiều lợi ích cho con người. Song song với sự phát triển đó là lượng thông tin ngày càng lớn dần và kéo theo nó là  nhu cầu tìm kiếm thông tin trên Internet ngày càng gia tăng. Để đáp ứng các nhu cầu ấy, hàng loạt các công cụ tìm kiếm đã được ra đời như MSN, Yahoo, Google ,… Tuy nhiên các công cụ ấy hầu hết dựa trên từ khóa hay cụm từ khóa và không đưa ra câu cả lời cụ thể.</w:t>
+        <w:t xml:space="preserve">Hiện nay, cùng với sự phát triển mạnh mẽ của công nghệ thông tin nói chung và Internet nói riêng đã và </w:t>
+      </w:r>
+      <w:proofErr w:type="gramStart"/>
+      <w:r>
+        <w:rPr>
+          <w:rFonts w:ascii="Times New Roman" w:hAnsi="Times New Roman"/>
+          <w:sz w:val="26"/>
+        </w:rPr>
+        <w:t>đang  phục</w:t>
+      </w:r>
+      <w:proofErr w:type="gramEnd"/>
+      <w:r>
+        <w:rPr>
+          <w:rFonts w:ascii="Times New Roman" w:hAnsi="Times New Roman"/>
+          <w:sz w:val="26"/>
+        </w:rPr>
+        <w:t xml:space="preserve"> vụ rất nhiều lợi ích cho con người. Song song với sự phát triển đó là lượng thông tin ngày càng lớn dần và kéo theo nó </w:t>
+      </w:r>
+      <w:proofErr w:type="gramStart"/>
+      <w:r>
+        <w:rPr>
+          <w:rFonts w:ascii="Times New Roman" w:hAnsi="Times New Roman"/>
+          <w:sz w:val="26"/>
+        </w:rPr>
+        <w:t>là  nhu</w:t>
+      </w:r>
+      <w:proofErr w:type="gramEnd"/>
+      <w:r>
+        <w:rPr>
+          <w:rFonts w:ascii="Times New Roman" w:hAnsi="Times New Roman"/>
+          <w:sz w:val="26"/>
+        </w:rPr>
+        <w:t xml:space="preserve"> cầu tìm kiếm thông tin trên Internet ngày càng gia tăng. Để đáp ứng các nhu cầu ấy, hàng loạt các công cụ tìm kiếm đã được ra đời như MSN, Yahoo, </w:t>
+      </w:r>
+      <w:proofErr w:type="gramStart"/>
+      <w:r>
+        <w:rPr>
+          <w:rFonts w:ascii="Times New Roman" w:hAnsi="Times New Roman"/>
+          <w:sz w:val="26"/>
+        </w:rPr>
+        <w:t>Google ,</w:t>
+      </w:r>
+      <w:proofErr w:type="gramEnd"/>
+      <w:r>
+        <w:rPr>
+          <w:rFonts w:ascii="Times New Roman" w:hAnsi="Times New Roman"/>
+          <w:sz w:val="26"/>
+        </w:rPr>
+        <w:t>… Tuy nhiên các công cụ ấy hầu hết dựa trên từ khóa hay cụm từ khóa và không đưa ra câu cả lời cụ thể.</w:t>
       </w:r>
       <w:r>
         <w:rPr>
@@ -1549,22 +1680,32 @@
           <w:sz w:val="26"/>
         </w:rPr>
       </w:pPr>
-      <w:r>
-        <w:rPr>
-          <w:rFonts w:ascii="Times New Roman" w:hAnsi="Times New Roman"/>
-          <w:sz w:val="26"/>
-        </w:rPr>
-        <w:t>Với việc tìm kiếm từ khóa như vậy, nên các công cụ chỉ đưa về các trang hoặc các văn bản liên quan có chứa từ khóa cần tìm kiếm. Chính vì thế đòi hỏi người dùng phải tối ưu hóa câu truy vấn tìm kiếm để tìm được thông tin chính xác nhất và phải chi trả thời gian cho việc tham khảo từng trang hoặc tài liệu để tìm được câu trả lời phù hợp.</w:t>
-      </w:r>
-    </w:p>
-    <w:p>
-      <w:pPr>
-        <w:spacing w:line="360" w:lineRule="auto"/>
-        <w:rPr>
-          <w:rFonts w:ascii="Times New Roman" w:hAnsi="Times New Roman"/>
-          <w:sz w:val="26"/>
-        </w:rPr>
-      </w:pPr>
+      <w:proofErr w:type="gramStart"/>
+      <w:r>
+        <w:rPr>
+          <w:rFonts w:ascii="Times New Roman" w:hAnsi="Times New Roman"/>
+          <w:sz w:val="26"/>
+        </w:rPr>
+        <w:t>Với việc tìm kiếm từ khóa như vậy, nên các công cụ chỉ đưa về các trang hoặc các văn bản liên quan có chứa từ khóa cần tìm kiếm.</w:t>
+      </w:r>
+      <w:proofErr w:type="gramEnd"/>
+      <w:r>
+        <w:rPr>
+          <w:rFonts w:ascii="Times New Roman" w:hAnsi="Times New Roman"/>
+          <w:sz w:val="26"/>
+        </w:rPr>
+        <w:t xml:space="preserve"> Chính vì thế đòi hỏi người dùng phải tối ưu hóa câu truy vấn tìm kiếm để tìm được thông tin chính xác nhất và phải chi trả thời gian cho việc tham khảo từng trang hoặc tài liệu để tìm được câu trả lời phù hợp.</w:t>
+      </w:r>
+    </w:p>
+    <w:p>
+      <w:pPr>
+        <w:spacing w:line="360" w:lineRule="auto"/>
+        <w:rPr>
+          <w:rFonts w:ascii="Times New Roman" w:hAnsi="Times New Roman"/>
+          <w:sz w:val="26"/>
+        </w:rPr>
+      </w:pPr>
+      <w:proofErr w:type="gramStart"/>
       <w:r>
         <w:rPr>
           <w:rFonts w:ascii="Times New Roman" w:hAnsi="Times New Roman"/>
@@ -1607,6 +1748,7 @@
         </w:rPr>
         <w:t>.</w:t>
       </w:r>
+      <w:proofErr w:type="gramEnd"/>
       <w:r>
         <w:rPr>
           <w:rFonts w:ascii="Times New Roman" w:hAnsi="Times New Roman"/>
@@ -1694,6 +1836,7 @@
           <w:sz w:val="26"/>
         </w:rPr>
       </w:pPr>
+      <w:proofErr w:type="gramStart"/>
       <w:r>
         <w:rPr>
           <w:rFonts w:ascii="Times New Roman" w:hAnsi="Times New Roman" w:cs="Times New Roman"/>
@@ -1720,15 +1863,41 @@
           <w:rFonts w:ascii="Times New Roman" w:hAnsi="Times New Roman" w:cs="Times New Roman"/>
           <w:sz w:val="26"/>
         </w:rPr>
-        <w:t>người dùng nhập vào câu hỏi dưới dạng ngôn ngử tự nhiên thay vì từ khóa. Kết quả trả về của hệ thống là câu trả lời tương ứng thay cho những trang web chứa từ khóa.</w:t>
-      </w:r>
-      <w:r>
-        <w:rPr>
-          <w:rFonts w:ascii="Times New Roman" w:hAnsi="Times New Roman" w:cs="Times New Roman"/>
-          <w:sz w:val="26"/>
-        </w:rPr>
-        <w:t xml:space="preserve"> Tóm lại, hệ thống sẽ thõa mãn được nhu cầu tìm kiếm thông tin của người dùng.</w:t>
-      </w:r>
+        <w:t>người dùng nhập vào câu hỏi dưới dạng ngôn ngử tự nhiên thay vì từ khóa.</w:t>
+      </w:r>
+      <w:proofErr w:type="gramEnd"/>
+      <w:r>
+        <w:rPr>
+          <w:rFonts w:ascii="Times New Roman" w:hAnsi="Times New Roman" w:cs="Times New Roman"/>
+          <w:sz w:val="26"/>
+        </w:rPr>
+        <w:t xml:space="preserve"> </w:t>
+      </w:r>
+      <w:proofErr w:type="gramStart"/>
+      <w:r>
+        <w:rPr>
+          <w:rFonts w:ascii="Times New Roman" w:hAnsi="Times New Roman" w:cs="Times New Roman"/>
+          <w:sz w:val="26"/>
+        </w:rPr>
+        <w:t>Kết quả trả về của hệ thống là câu trả lời tương ứng thay cho những trang web chứa từ khóa.</w:t>
+      </w:r>
+      <w:proofErr w:type="gramEnd"/>
+      <w:r>
+        <w:rPr>
+          <w:rFonts w:ascii="Times New Roman" w:hAnsi="Times New Roman" w:cs="Times New Roman"/>
+          <w:sz w:val="26"/>
+        </w:rPr>
+        <w:t xml:space="preserve"> </w:t>
+      </w:r>
+      <w:proofErr w:type="gramStart"/>
+      <w:r>
+        <w:rPr>
+          <w:rFonts w:ascii="Times New Roman" w:hAnsi="Times New Roman" w:cs="Times New Roman"/>
+          <w:sz w:val="26"/>
+        </w:rPr>
+        <w:t>Tóm lại, hệ thống sẽ thõa mãn được nhu cầu tìm kiếm thông tin của người dùng.</w:t>
+      </w:r>
+      <w:proofErr w:type="gramEnd"/>
     </w:p>
     <w:p>
       <w:pPr>
@@ -1787,7 +1956,7 @@
           <w:lang w:val="vi-VN"/>
         </w:rPr>
       </w:pPr>
-      <w:bookmarkStart w:id="1" w:name="_Toc268205373"/>
+      <w:bookmarkStart w:id="1" w:name="_Toc268297443"/>
       <w:r>
         <w:rPr>
           <w:rFonts w:ascii="Times New Roman" w:hAnsi="Times New Roman" w:cs="Times New Roman"/>
@@ -1821,9 +1990,9 @@
           <w:szCs w:val="36"/>
           <w:lang w:val="vi-VN"/>
         </w:rPr>
-        <w:t>Mục tiêu và phạm vi đề tài</w:t>
-      </w:r>
-      <w:bookmarkEnd w:id="1"/>
+        <w:t xml:space="preserve">Mục tiêu và phạm </w:t>
+      </w:r>
+      <w:proofErr w:type="gramStart"/>
       <w:r>
         <w:rPr>
           <w:rFonts w:ascii="Times New Roman" w:hAnsi="Times New Roman" w:cs="Times New Roman"/>
@@ -1831,6 +2000,26 @@
           <w:szCs w:val="36"/>
           <w:lang w:val="vi-VN"/>
         </w:rPr>
+        <w:t>vi</w:t>
+      </w:r>
+      <w:proofErr w:type="gramEnd"/>
+      <w:r>
+        <w:rPr>
+          <w:rFonts w:ascii="Times New Roman" w:hAnsi="Times New Roman" w:cs="Times New Roman"/>
+          <w:sz w:val="36"/>
+          <w:szCs w:val="36"/>
+          <w:lang w:val="vi-VN"/>
+        </w:rPr>
+        <w:t xml:space="preserve"> đề tài</w:t>
+      </w:r>
+      <w:bookmarkEnd w:id="1"/>
+      <w:r>
+        <w:rPr>
+          <w:rFonts w:ascii="Times New Roman" w:hAnsi="Times New Roman" w:cs="Times New Roman"/>
+          <w:sz w:val="36"/>
+          <w:szCs w:val="36"/>
+          <w:lang w:val="vi-VN"/>
+        </w:rPr>
         <w:t xml:space="preserve"> </w:t>
       </w:r>
     </w:p>
@@ -1852,6 +2041,7 @@
         </w:rPr>
         <w:t xml:space="preserve">Mục tiêu của đề tài là xây dựng một hệ thống hỏi đáp dựa trên ontology . </w:t>
       </w:r>
+      <w:proofErr w:type="gramStart"/>
       <w:r>
         <w:rPr>
           <w:rFonts w:ascii="Times New Roman" w:hAnsi="Times New Roman" w:cs="Times New Roman"/>
@@ -1868,6 +2058,7 @@
         </w:rPr>
         <w:t>ột ontology là một mô hình dữ liệu biểu diễn một lĩnh vực và được sử dụng để suy luận về các đối tượng trong lĩnh vực đó và mối quan hệ giữa chúng [5].</w:t>
       </w:r>
+      <w:proofErr w:type="gramEnd"/>
       <w:r>
         <w:rPr>
           <w:sz w:val="26"/>
@@ -2023,7 +2214,25 @@
           <w:sz w:val="26"/>
           <w:szCs w:val="26"/>
         </w:rPr>
-        <w:t xml:space="preserve">Từ đó , nhóm dự kiến sẽ xử lý một số câu hỏi </w:t>
+        <w:t xml:space="preserve">Từ </w:t>
+      </w:r>
+      <w:proofErr w:type="gramStart"/>
+      <w:r>
+        <w:rPr>
+          <w:rFonts w:ascii="Times New Roman" w:hAnsi="Times New Roman" w:cs="Times New Roman"/>
+          <w:sz w:val="26"/>
+          <w:szCs w:val="26"/>
+        </w:rPr>
+        <w:t>đó ,</w:t>
+      </w:r>
+      <w:proofErr w:type="gramEnd"/>
+      <w:r>
+        <w:rPr>
+          <w:rFonts w:ascii="Times New Roman" w:hAnsi="Times New Roman" w:cs="Times New Roman"/>
+          <w:sz w:val="26"/>
+          <w:szCs w:val="26"/>
+        </w:rPr>
+        <w:t xml:space="preserve"> nhóm dự kiến sẽ xử lý một số câu hỏi </w:t>
       </w:r>
       <w:r>
         <w:rPr>
@@ -2152,7 +2361,16 @@
           <w:sz w:val="26"/>
           <w:szCs w:val="26"/>
         </w:rPr>
-        <w:t>“A Comparative Evaluation of Voting and Meta-learning on Partitioned Data”</w:t>
+        <w:t>“A Comparative Evaluation of Voting and Meta-learning on Partitioned Data</w:t>
+      </w:r>
+      <w:proofErr w:type="gramStart"/>
+      <w:r>
+        <w:rPr>
+          <w:rFonts w:ascii="Times New Roman" w:hAnsi="Times New Roman"/>
+          <w:sz w:val="26"/>
+          <w:szCs w:val="26"/>
+        </w:rPr>
+        <w:t>”</w:t>
       </w:r>
       <w:r>
         <w:rPr>
@@ -2162,6 +2380,7 @@
         </w:rPr>
         <w:t xml:space="preserve"> ?</w:t>
       </w:r>
+      <w:proofErr w:type="gramEnd"/>
     </w:p>
     <w:p>
       <w:pPr>
@@ -2420,8 +2639,18 @@
           <w:sz w:val="26"/>
           <w:szCs w:val="26"/>
         </w:rPr>
-        <w:t>Which papers relate to topic “Software Engineering” ?</w:t>
-      </w:r>
+        <w:t>Which papers relate to topic “Software Engineering</w:t>
+      </w:r>
+      <w:proofErr w:type="gramStart"/>
+      <w:r>
+        <w:rPr>
+          <w:rFonts w:ascii="Times New Roman" w:hAnsi="Times New Roman"/>
+          <w:sz w:val="26"/>
+          <w:szCs w:val="26"/>
+        </w:rPr>
+        <w:t>” ?</w:t>
+      </w:r>
+      <w:proofErr w:type="gramEnd"/>
     </w:p>
     <w:p>
       <w:pPr>
@@ -2479,7 +2708,8 @@
           <w:szCs w:val="36"/>
         </w:rPr>
       </w:pPr>
-      <w:bookmarkStart w:id="6" w:name="_Toc268205374"/>
+      <w:bookmarkStart w:id="6" w:name="_Toc268297444"/>
+      <w:proofErr w:type="gramStart"/>
       <w:r>
         <w:rPr>
           <w:rFonts w:ascii="Times New Roman" w:hAnsi="Times New Roman" w:cs="Times New Roman"/>
@@ -2487,7 +2717,16 @@
           <w:szCs w:val="36"/>
         </w:rPr>
         <w:lastRenderedPageBreak/>
-        <w:t>3.Các ứng dụng và nghiên cứu liên quan</w:t>
+        <w:t>3.Các</w:t>
+      </w:r>
+      <w:proofErr w:type="gramEnd"/>
+      <w:r>
+        <w:rPr>
+          <w:rFonts w:ascii="Times New Roman" w:hAnsi="Times New Roman" w:cs="Times New Roman"/>
+          <w:sz w:val="36"/>
+          <w:szCs w:val="36"/>
+        </w:rPr>
+        <w:t xml:space="preserve"> ứng dụng và nghiên cứu liên quan</w:t>
       </w:r>
       <w:bookmarkEnd w:id="6"/>
       <w:r>
@@ -2611,7 +2850,16 @@
           <w:sz w:val="26"/>
           <w:szCs w:val="26"/>
         </w:rPr>
-        <w:t xml:space="preserve"> Hơn thế nữa, ngoài việc đưa ra câu trả lời, một số trang còn trả về hình ảnh minh họa </w:t>
+        <w:t xml:space="preserve"> </w:t>
+      </w:r>
+      <w:proofErr w:type="gramStart"/>
+      <w:r>
+        <w:rPr>
+          <w:rFonts w:ascii="Times New Roman" w:hAnsi="Times New Roman" w:cs="Times New Roman"/>
+          <w:sz w:val="26"/>
+          <w:szCs w:val="26"/>
+        </w:rPr>
+        <w:t xml:space="preserve">Hơn thế nữa, ngoài việc đưa ra câu trả lời, một số trang còn trả về hình ảnh minh họa </w:t>
       </w:r>
       <w:r>
         <w:rPr>
@@ -2629,14 +2877,25 @@
         </w:rPr>
         <w:t>.</w:t>
       </w:r>
-      <w:r>
-        <w:rPr>
-          <w:rFonts w:ascii="Times New Roman" w:hAnsi="Times New Roman" w:cs="Times New Roman"/>
-          <w:sz w:val="26"/>
-          <w:szCs w:val="26"/>
-        </w:rPr>
-        <w:t xml:space="preserve"> Điển hình là trang web START, khi ta gõ vào một câu hỏi “Where is California” thì câu trả lời là “California is a state in the USA” đồng thời kèm theo một bản đồ vị trí của bang này .</w:t>
-      </w:r>
+      <w:proofErr w:type="gramEnd"/>
+      <w:r>
+        <w:rPr>
+          <w:rFonts w:ascii="Times New Roman" w:hAnsi="Times New Roman" w:cs="Times New Roman"/>
+          <w:sz w:val="26"/>
+          <w:szCs w:val="26"/>
+        </w:rPr>
+        <w:t xml:space="preserve"> Điển hình là trang web START, khi ta gõ vào một câu hỏi “Where is California” thì câu trả lời là “California is a state in the USA” đồng thời kèm theo một bản đồ vị trí của bang </w:t>
+      </w:r>
+      <w:proofErr w:type="gramStart"/>
+      <w:r>
+        <w:rPr>
+          <w:rFonts w:ascii="Times New Roman" w:hAnsi="Times New Roman" w:cs="Times New Roman"/>
+          <w:sz w:val="26"/>
+          <w:szCs w:val="26"/>
+        </w:rPr>
+        <w:t>này .</w:t>
+      </w:r>
+      <w:proofErr w:type="gramEnd"/>
     </w:p>
     <w:p>
       <w:pPr>
@@ -2701,8 +2960,18 @@
           <w:sz w:val="26"/>
           <w:szCs w:val="26"/>
         </w:rPr>
-        <w:t xml:space="preserve"> như sau :</w:t>
-      </w:r>
+        <w:t xml:space="preserve"> như </w:t>
+      </w:r>
+      <w:proofErr w:type="gramStart"/>
+      <w:r>
+        <w:rPr>
+          <w:rFonts w:ascii="Times New Roman" w:hAnsi="Times New Roman" w:cs="Times New Roman"/>
+          <w:sz w:val="26"/>
+          <w:szCs w:val="26"/>
+        </w:rPr>
+        <w:t>sau :</w:t>
+      </w:r>
+      <w:proofErr w:type="gramEnd"/>
     </w:p>
     <w:tbl>
       <w:tblPr>
@@ -3449,8 +3718,18 @@
                 <w:sz w:val="26"/>
                 <w:szCs w:val="26"/>
               </w:rPr>
-              <w:t>Chỉ đáp ứng cho một số câu hỏi có câu trả lời ngắn gọn .</w:t>
-            </w:r>
+              <w:t xml:space="preserve">Chỉ đáp ứng cho một số câu hỏi có câu trả lời ngắn </w:t>
+            </w:r>
+            <w:proofErr w:type="gramStart"/>
+            <w:r>
+              <w:rPr>
+                <w:rFonts w:ascii="Times New Roman" w:hAnsi="Times New Roman" w:cs="Times New Roman"/>
+                <w:sz w:val="26"/>
+                <w:szCs w:val="26"/>
+              </w:rPr>
+              <w:t>gọn .</w:t>
+            </w:r>
+            <w:proofErr w:type="gramEnd"/>
           </w:p>
         </w:tc>
       </w:tr>
@@ -3652,7 +3931,43 @@
           <w:sz w:val="26"/>
           <w:szCs w:val="26"/>
         </w:rPr>
-        <w:t>Cuối cùng, tác giả có đề cập tới một phép chiếu (projection operator) dùng để so sánh giữa CG của một câu hỏi với CG của một câu trong văn bản . Đó là cách mà câu trả lời được rút ra , xếp hạng và trả về cho người dùng.</w:t>
+        <w:t xml:space="preserve">Cuối cùng, tác giả có đề cập tới một phép chiếu (projection operator) dùng để so sánh giữa CG của một câu hỏi với CG của một câu trong văn </w:t>
+      </w:r>
+      <w:proofErr w:type="gramStart"/>
+      <w:r>
+        <w:rPr>
+          <w:rFonts w:ascii="Times New Roman" w:hAnsi="Times New Roman"/>
+          <w:sz w:val="26"/>
+          <w:szCs w:val="26"/>
+        </w:rPr>
+        <w:t>bản .</w:t>
+      </w:r>
+      <w:proofErr w:type="gramEnd"/>
+      <w:r>
+        <w:rPr>
+          <w:rFonts w:ascii="Times New Roman" w:hAnsi="Times New Roman"/>
+          <w:sz w:val="26"/>
+          <w:szCs w:val="26"/>
+        </w:rPr>
+        <w:t xml:space="preserve"> Đó là cách mà câu trả lời được rút </w:t>
+      </w:r>
+      <w:proofErr w:type="gramStart"/>
+      <w:r>
+        <w:rPr>
+          <w:rFonts w:ascii="Times New Roman" w:hAnsi="Times New Roman"/>
+          <w:sz w:val="26"/>
+          <w:szCs w:val="26"/>
+        </w:rPr>
+        <w:t>ra ,</w:t>
+      </w:r>
+      <w:proofErr w:type="gramEnd"/>
+      <w:r>
+        <w:rPr>
+          <w:rFonts w:ascii="Times New Roman" w:hAnsi="Times New Roman"/>
+          <w:sz w:val="26"/>
+          <w:szCs w:val="26"/>
+        </w:rPr>
+        <w:t xml:space="preserve"> xếp hạng và trả về cho người dùng.</w:t>
       </w:r>
     </w:p>
     <w:p>
@@ -3665,21 +3980,41 @@
           <w:szCs w:val="26"/>
         </w:rPr>
       </w:pPr>
-      <w:r>
-        <w:rPr>
-          <w:rFonts w:ascii="Times New Roman" w:hAnsi="Times New Roman"/>
-          <w:sz w:val="26"/>
-          <w:szCs w:val="26"/>
-        </w:rPr>
-        <w:t xml:space="preserve">Theo tìm hiểu, đồ thị khái niệm gần như tương đồng với với bộ ba quan hệ (Chủ từ, quan hệ, thực thể). </w:t>
-      </w:r>
-      <w:r>
-        <w:rPr>
-          <w:rFonts w:ascii="Times New Roman" w:hAnsi="Times New Roman"/>
-          <w:sz w:val="26"/>
-          <w:szCs w:val="26"/>
-        </w:rPr>
-        <w:t xml:space="preserve">Tuy nhiên, nó có một vài điểm khác trong cách biểu diễn. </w:t>
+      <w:proofErr w:type="gramStart"/>
+      <w:r>
+        <w:rPr>
+          <w:rFonts w:ascii="Times New Roman" w:hAnsi="Times New Roman"/>
+          <w:sz w:val="26"/>
+          <w:szCs w:val="26"/>
+        </w:rPr>
+        <w:t>Theo tìm hiểu, đồ thị khái niệm gần như tương đồng với với bộ ba quan hệ (Chủ từ, quan hệ, thực thể).</w:t>
+      </w:r>
+      <w:proofErr w:type="gramEnd"/>
+      <w:r>
+        <w:rPr>
+          <w:rFonts w:ascii="Times New Roman" w:hAnsi="Times New Roman"/>
+          <w:sz w:val="26"/>
+          <w:szCs w:val="26"/>
+        </w:rPr>
+        <w:t xml:space="preserve"> </w:t>
+      </w:r>
+      <w:proofErr w:type="gramStart"/>
+      <w:r>
+        <w:rPr>
+          <w:rFonts w:ascii="Times New Roman" w:hAnsi="Times New Roman"/>
+          <w:sz w:val="26"/>
+          <w:szCs w:val="26"/>
+        </w:rPr>
+        <w:t>Tuy nhiên, nó có một vài điểm khác trong cách biểu diễn.</w:t>
+      </w:r>
+      <w:proofErr w:type="gramEnd"/>
+      <w:r>
+        <w:rPr>
+          <w:rFonts w:ascii="Times New Roman" w:hAnsi="Times New Roman"/>
+          <w:sz w:val="26"/>
+          <w:szCs w:val="26"/>
+        </w:rPr>
+        <w:t xml:space="preserve"> </w:t>
       </w:r>
     </w:p>
     <w:p>
@@ -3698,7 +4033,25 @@
           <w:sz w:val="26"/>
           <w:szCs w:val="26"/>
         </w:rPr>
-        <w:t xml:space="preserve">Ví dụ : </w:t>
+        <w:t xml:space="preserve">Ví </w:t>
+      </w:r>
+      <w:proofErr w:type="gramStart"/>
+      <w:r>
+        <w:rPr>
+          <w:rFonts w:ascii="Times New Roman" w:hAnsi="Times New Roman"/>
+          <w:sz w:val="26"/>
+          <w:szCs w:val="26"/>
+        </w:rPr>
+        <w:t>dụ :</w:t>
+      </w:r>
+      <w:proofErr w:type="gramEnd"/>
+      <w:r>
+        <w:rPr>
+          <w:rFonts w:ascii="Times New Roman" w:hAnsi="Times New Roman"/>
+          <w:sz w:val="26"/>
+          <w:szCs w:val="26"/>
+        </w:rPr>
+        <w:t xml:space="preserve"> </w:t>
       </w:r>
       <w:r>
         <w:rPr>
@@ -3890,13 +4243,23 @@
           <w:szCs w:val="26"/>
         </w:rPr>
       </w:pPr>
-      <w:r>
-        <w:rPr>
-          <w:rFonts w:ascii="Times New Roman" w:hAnsi="Times New Roman"/>
-          <w:sz w:val="26"/>
-          <w:szCs w:val="26"/>
-        </w:rPr>
-        <w:t xml:space="preserve">( được </w:t>
+      <w:proofErr w:type="gramStart"/>
+      <w:r>
+        <w:rPr>
+          <w:rFonts w:ascii="Times New Roman" w:hAnsi="Times New Roman"/>
+          <w:sz w:val="26"/>
+          <w:szCs w:val="26"/>
+        </w:rPr>
+        <w:t>( được</w:t>
+      </w:r>
+      <w:proofErr w:type="gramEnd"/>
+      <w:r>
+        <w:rPr>
+          <w:rFonts w:ascii="Times New Roman" w:hAnsi="Times New Roman"/>
+          <w:sz w:val="26"/>
+          <w:szCs w:val="26"/>
+        </w:rPr>
+        <w:t xml:space="preserve"> </w:t>
       </w:r>
       <w:r>
         <w:rPr>
@@ -3925,6 +4288,7 @@
           <w:szCs w:val="26"/>
         </w:rPr>
       </w:pPr>
+      <w:proofErr w:type="gramStart"/>
       <w:r>
         <w:rPr>
           <w:rFonts w:ascii="Times New Roman" w:hAnsi="Times New Roman"/>
@@ -3949,14 +4313,7 @@
         </w:rPr>
         <w:t xml:space="preserve"> niệm.</w:t>
       </w:r>
-      <w:r>
-        <w:rPr>
-          <w:rFonts w:ascii="Times New Roman" w:hAnsi="Times New Roman"/>
-          <w:sz w:val="26"/>
-          <w:szCs w:val="26"/>
-        </w:rPr>
-        <w:t xml:space="preserve"> Vấn đề ở các câu hỏi là cần xác định đối tượng cần hỏi.</w:t>
-      </w:r>
+      <w:proofErr w:type="gramEnd"/>
       <w:r>
         <w:rPr>
           <w:rFonts w:ascii="Times New Roman" w:hAnsi="Times New Roman"/>
@@ -3965,6 +4322,24 @@
         </w:rPr>
         <w:t xml:space="preserve"> </w:t>
       </w:r>
+      <w:proofErr w:type="gramStart"/>
+      <w:r>
+        <w:rPr>
+          <w:rFonts w:ascii="Times New Roman" w:hAnsi="Times New Roman"/>
+          <w:sz w:val="26"/>
+          <w:szCs w:val="26"/>
+        </w:rPr>
+        <w:t>Vấn đề ở các câu hỏi là cần xác định đối tượng cần hỏi.</w:t>
+      </w:r>
+      <w:proofErr w:type="gramEnd"/>
+      <w:r>
+        <w:rPr>
+          <w:rFonts w:ascii="Times New Roman" w:hAnsi="Times New Roman"/>
+          <w:sz w:val="26"/>
+          <w:szCs w:val="26"/>
+        </w:rPr>
+        <w:t xml:space="preserve"> </w:t>
+      </w:r>
     </w:p>
     <w:p>
       <w:pPr>
@@ -3995,6 +4370,7 @@
         </w:rPr>
         <w:t xml:space="preserve">Ví dụ: </w:t>
       </w:r>
+      <w:proofErr w:type="gramStart"/>
       <w:r>
         <w:rPr>
           <w:rFonts w:ascii="Times New Roman" w:hAnsi="Times New Roman"/>
@@ -4002,7 +4378,17 @@
           <w:sz w:val="26"/>
           <w:szCs w:val="26"/>
         </w:rPr>
-        <w:t>“ Who invented the light bulb? “</w:t>
+        <w:t>“ Who</w:t>
+      </w:r>
+      <w:proofErr w:type="gramEnd"/>
+      <w:r>
+        <w:rPr>
+          <w:rFonts w:ascii="Times New Roman" w:hAnsi="Times New Roman"/>
+          <w:i/>
+          <w:sz w:val="26"/>
+          <w:szCs w:val="26"/>
+        </w:rPr>
+        <w:t xml:space="preserve"> invented the light bulb? “</w:t>
       </w:r>
       <w:r>
         <w:rPr>
@@ -4052,7 +4438,27 @@
           <w:sz w:val="26"/>
           <w:szCs w:val="26"/>
         </w:rPr>
-        <w:t xml:space="preserve">(Agnt) -&gt; [Person: *] ? </w:t>
+        <w:t>(Agnt) -&gt; [Person: *</w:t>
+      </w:r>
+      <w:proofErr w:type="gramStart"/>
+      <w:r>
+        <w:rPr>
+          <w:rFonts w:ascii="Times New Roman" w:hAnsi="Times New Roman"/>
+          <w:i/>
+          <w:sz w:val="26"/>
+          <w:szCs w:val="26"/>
+        </w:rPr>
+        <w:t>] ?</w:t>
+      </w:r>
+      <w:proofErr w:type="gramEnd"/>
+      <w:r>
+        <w:rPr>
+          <w:rFonts w:ascii="Times New Roman" w:hAnsi="Times New Roman"/>
+          <w:i/>
+          <w:sz w:val="26"/>
+          <w:szCs w:val="26"/>
+        </w:rPr>
+        <w:t xml:space="preserve"> </w:t>
       </w:r>
     </w:p>
     <w:p>
@@ -4092,7 +4498,25 @@
           <w:sz w:val="26"/>
           <w:szCs w:val="26"/>
         </w:rPr>
-        <w:t xml:space="preserve">Ở đây ,  </w:t>
+        <w:t xml:space="preserve">Ở </w:t>
+      </w:r>
+      <w:proofErr w:type="gramStart"/>
+      <w:r>
+        <w:rPr>
+          <w:rFonts w:ascii="Times New Roman" w:hAnsi="Times New Roman"/>
+          <w:sz w:val="26"/>
+          <w:szCs w:val="26"/>
+        </w:rPr>
+        <w:t>đây ,</w:t>
+      </w:r>
+      <w:proofErr w:type="gramEnd"/>
+      <w:r>
+        <w:rPr>
+          <w:rFonts w:ascii="Times New Roman" w:hAnsi="Times New Roman"/>
+          <w:sz w:val="26"/>
+          <w:szCs w:val="26"/>
+        </w:rPr>
+        <w:t xml:space="preserve">  </w:t>
       </w:r>
       <w:r>
         <w:rPr>
@@ -4176,8 +4600,18 @@
           <w:sz w:val="26"/>
           <w:szCs w:val="26"/>
         </w:rPr>
-        <w:t>Sau đó ,</w:t>
-      </w:r>
+        <w:t xml:space="preserve">Sau </w:t>
+      </w:r>
+      <w:proofErr w:type="gramStart"/>
+      <w:r>
+        <w:rPr>
+          <w:rFonts w:ascii="Times New Roman" w:hAnsi="Times New Roman"/>
+          <w:sz w:val="26"/>
+          <w:szCs w:val="26"/>
+        </w:rPr>
+        <w:t>đó ,</w:t>
+      </w:r>
+      <w:proofErr w:type="gramEnd"/>
       <w:r>
         <w:rPr>
           <w:rFonts w:ascii="Times New Roman" w:hAnsi="Times New Roman"/>
@@ -4301,13 +4735,59 @@
           <w:szCs w:val="26"/>
         </w:rPr>
       </w:pPr>
-      <w:r>
-        <w:rPr>
-          <w:rFonts w:ascii="Times New Roman" w:hAnsi="Times New Roman"/>
-          <w:sz w:val="26"/>
-          <w:szCs w:val="26"/>
-        </w:rPr>
-        <w:t>Kết quả bài báo trên đạt được là biểu diễn văn bản và câu hỏi dưới dạng các CG. Bằng cách so sánh giữa các CG, tìm ra câu trả lời. Hướng đi tiếp theo của tác giả là tìm cách tổng hợp lại các câu trả lời với mục đích là đưa ra một câu trả lời duy nhất.</w:t>
+      <w:proofErr w:type="gramStart"/>
+      <w:r>
+        <w:rPr>
+          <w:rFonts w:ascii="Times New Roman" w:hAnsi="Times New Roman"/>
+          <w:sz w:val="26"/>
+          <w:szCs w:val="26"/>
+        </w:rPr>
+        <w:t>Kết quả bài báo trên đạt được là biểu diễn văn bản và câu hỏi dưới dạng các CG.</w:t>
+      </w:r>
+      <w:proofErr w:type="gramEnd"/>
+      <w:r>
+        <w:rPr>
+          <w:rFonts w:ascii="Times New Roman" w:hAnsi="Times New Roman"/>
+          <w:sz w:val="26"/>
+          <w:szCs w:val="26"/>
+        </w:rPr>
+        <w:t xml:space="preserve"> </w:t>
+      </w:r>
+      <w:proofErr w:type="gramStart"/>
+      <w:r>
+        <w:rPr>
+          <w:rFonts w:ascii="Times New Roman" w:hAnsi="Times New Roman"/>
+          <w:sz w:val="26"/>
+          <w:szCs w:val="26"/>
+        </w:rPr>
+        <w:t>Bằng cách so sánh giữa các CG, tìm ra câu trả lời.</w:t>
+      </w:r>
+      <w:proofErr w:type="gramEnd"/>
+      <w:r>
+        <w:rPr>
+          <w:rFonts w:ascii="Times New Roman" w:hAnsi="Times New Roman"/>
+          <w:sz w:val="26"/>
+          <w:szCs w:val="26"/>
+        </w:rPr>
+        <w:t xml:space="preserve"> Hướng đi tiếp </w:t>
+      </w:r>
+      <w:proofErr w:type="gramStart"/>
+      <w:r>
+        <w:rPr>
+          <w:rFonts w:ascii="Times New Roman" w:hAnsi="Times New Roman"/>
+          <w:sz w:val="26"/>
+          <w:szCs w:val="26"/>
+        </w:rPr>
+        <w:t>theo</w:t>
+      </w:r>
+      <w:proofErr w:type="gramEnd"/>
+      <w:r>
+        <w:rPr>
+          <w:rFonts w:ascii="Times New Roman" w:hAnsi="Times New Roman"/>
+          <w:sz w:val="26"/>
+          <w:szCs w:val="26"/>
+        </w:rPr>
+        <w:t xml:space="preserve"> của tác giả là tìm cách tổng hợp lại các câu trả lời với mục đích là đưa ra một câu trả lời duy nhất.</w:t>
       </w:r>
     </w:p>
     <w:p>
@@ -4370,7 +4850,977 @@
           <w:sz w:val="26"/>
           <w:szCs w:val="26"/>
         </w:rPr>
+        <w:t xml:space="preserve"> [7]</w:t>
+      </w:r>
+      <w:r>
+        <w:rPr>
+          <w:rFonts w:ascii="Times New Roman" w:hAnsi="Times New Roman"/>
+          <w:sz w:val="26"/>
+          <w:szCs w:val="26"/>
+        </w:rPr>
         <w:t xml:space="preserve">. </w:t>
+      </w:r>
+      <w:r>
+        <w:rPr>
+          <w:rFonts w:ascii="Times New Roman" w:hAnsi="Times New Roman"/>
+          <w:sz w:val="26"/>
+          <w:szCs w:val="26"/>
+        </w:rPr>
+        <w:t xml:space="preserve">Với nghiên cứu này, các tác giả đề ra một phương pháp </w:t>
+      </w:r>
+      <w:r>
+        <w:rPr>
+          <w:rFonts w:ascii="Times New Roman" w:hAnsi="Times New Roman"/>
+          <w:sz w:val="26"/>
+          <w:szCs w:val="26"/>
+        </w:rPr>
+        <w:t xml:space="preserve">gọi là </w:t>
+      </w:r>
+      <w:r>
+        <w:rPr>
+          <w:rFonts w:ascii="Times New Roman" w:hAnsi="Times New Roman"/>
+          <w:sz w:val="26"/>
+          <w:szCs w:val="26"/>
+        </w:rPr>
+        <w:t xml:space="preserve">tự động tạo các khuôn mẫu cho các câu hỏi (Automatic Question Pattern generation) </w:t>
+      </w:r>
+      <w:r>
+        <w:rPr>
+          <w:rFonts w:ascii="Times New Roman" w:hAnsi="Times New Roman"/>
+          <w:sz w:val="26"/>
+          <w:szCs w:val="26"/>
+        </w:rPr>
+        <w:t xml:space="preserve">kèm </w:t>
+      </w:r>
+      <w:proofErr w:type="gramStart"/>
+      <w:r>
+        <w:rPr>
+          <w:rFonts w:ascii="Times New Roman" w:hAnsi="Times New Roman"/>
+          <w:sz w:val="26"/>
+          <w:szCs w:val="26"/>
+        </w:rPr>
+        <w:t>theo</w:t>
+      </w:r>
+      <w:proofErr w:type="gramEnd"/>
+      <w:r>
+        <w:rPr>
+          <w:rFonts w:ascii="Times New Roman" w:hAnsi="Times New Roman"/>
+          <w:sz w:val="26"/>
+          <w:szCs w:val="26"/>
+        </w:rPr>
+        <w:t xml:space="preserve"> việc sử dụng một phương pháp textual entailment (tạm dịch là kế thừa nguyên bản)</w:t>
+      </w:r>
+      <w:r>
+        <w:rPr>
+          <w:rFonts w:ascii="Times New Roman" w:hAnsi="Times New Roman"/>
+          <w:sz w:val="26"/>
+          <w:szCs w:val="26"/>
+        </w:rPr>
+        <w:t>.</w:t>
+      </w:r>
+      <w:r>
+        <w:rPr>
+          <w:rFonts w:ascii="Times New Roman" w:hAnsi="Times New Roman"/>
+          <w:sz w:val="26"/>
+          <w:szCs w:val="26"/>
+        </w:rPr>
+        <w:t xml:space="preserve"> </w:t>
+      </w:r>
+    </w:p>
+    <w:p>
+      <w:pPr>
+        <w:spacing w:line="360" w:lineRule="auto"/>
+        <w:ind w:left="720"/>
+        <w:rPr>
+          <w:rFonts w:ascii="Times New Roman" w:hAnsi="Times New Roman"/>
+          <w:sz w:val="26"/>
+          <w:szCs w:val="26"/>
+        </w:rPr>
+      </w:pPr>
+      <w:r>
+        <w:rPr>
+          <w:rFonts w:ascii="Times New Roman" w:hAnsi="Times New Roman"/>
+          <w:sz w:val="26"/>
+          <w:szCs w:val="26"/>
+        </w:rPr>
+        <w:t>Ph</w:t>
+      </w:r>
+      <w:r>
+        <w:rPr>
+          <w:rFonts w:ascii="Times New Roman" w:hAnsi="Times New Roman" w:cs="Arial"/>
+          <w:sz w:val="26"/>
+          <w:szCs w:val="26"/>
+        </w:rPr>
+        <w:t>ươ</w:t>
+      </w:r>
+      <w:r>
+        <w:rPr>
+          <w:rFonts w:ascii="Times New Roman" w:hAnsi="Times New Roman" w:cs="Calibri"/>
+          <w:sz w:val="26"/>
+          <w:szCs w:val="26"/>
+        </w:rPr>
+        <w:t xml:space="preserve">ng pháp </w:t>
+      </w:r>
+      <w:r>
+        <w:rPr>
+          <w:rFonts w:ascii="Times New Roman" w:hAnsi="Times New Roman"/>
+          <w:sz w:val="26"/>
+          <w:szCs w:val="26"/>
+        </w:rPr>
+        <w:t xml:space="preserve">textual entailment theo tài liệu trình bày dùng để suy đoán câu hỏi mới đưa vào có phải là một dạng của câu hỏi </w:t>
+      </w:r>
+      <w:r>
+        <w:rPr>
+          <w:rFonts w:ascii="Times New Roman" w:hAnsi="Times New Roman"/>
+          <w:sz w:val="26"/>
+          <w:szCs w:val="26"/>
+        </w:rPr>
+        <w:t xml:space="preserve">đã có </w:t>
+      </w:r>
+      <w:proofErr w:type="gramStart"/>
+      <w:r>
+        <w:rPr>
+          <w:rFonts w:ascii="Times New Roman" w:hAnsi="Times New Roman"/>
+          <w:sz w:val="26"/>
+          <w:szCs w:val="26"/>
+        </w:rPr>
+        <w:t>trước</w:t>
+      </w:r>
+      <w:r>
+        <w:rPr>
+          <w:rFonts w:ascii="Times New Roman" w:hAnsi="Times New Roman"/>
+          <w:sz w:val="26"/>
+          <w:szCs w:val="26"/>
+        </w:rPr>
+        <w:t xml:space="preserve"> .</w:t>
+      </w:r>
+      <w:proofErr w:type="gramEnd"/>
+    </w:p>
+    <w:p>
+      <w:pPr>
+        <w:spacing w:line="360" w:lineRule="auto"/>
+        <w:ind w:left="720"/>
+        <w:rPr>
+          <w:rFonts w:ascii="Times New Roman" w:hAnsi="Times New Roman"/>
+          <w:sz w:val="26"/>
+          <w:szCs w:val="26"/>
+        </w:rPr>
+      </w:pPr>
+      <w:proofErr w:type="gramStart"/>
+      <w:r>
+        <w:rPr>
+          <w:rFonts w:ascii="Times New Roman" w:hAnsi="Times New Roman"/>
+          <w:sz w:val="26"/>
+          <w:szCs w:val="26"/>
+        </w:rPr>
+        <w:t>Ý t</w:t>
+      </w:r>
+      <w:r>
+        <w:rPr>
+          <w:rFonts w:ascii="Times New Roman" w:hAnsi="Times New Roman" w:cs="Arial"/>
+          <w:sz w:val="26"/>
+          <w:szCs w:val="26"/>
+        </w:rPr>
+        <w:t>ư</w:t>
+      </w:r>
+      <w:r>
+        <w:rPr>
+          <w:rFonts w:ascii="Times New Roman" w:hAnsi="Times New Roman"/>
+          <w:sz w:val="26"/>
+          <w:szCs w:val="26"/>
+        </w:rPr>
+        <w:t>ởng chủ yếu là đưa ra một tập c</w:t>
+      </w:r>
+      <w:r>
+        <w:rPr>
+          <w:rFonts w:ascii="Times New Roman" w:hAnsi="Times New Roman"/>
+          <w:sz w:val="26"/>
+          <w:szCs w:val="26"/>
+        </w:rPr>
+        <w:t xml:space="preserve">ác câu </w:t>
+      </w:r>
+      <w:r>
+        <w:rPr>
+          <w:rFonts w:ascii="Times New Roman" w:hAnsi="Times New Roman"/>
+          <w:sz w:val="26"/>
+          <w:szCs w:val="26"/>
+        </w:rPr>
+        <w:t>hỏi d</w:t>
+      </w:r>
+      <w:r>
+        <w:rPr>
+          <w:rFonts w:ascii="Times New Roman" w:hAnsi="Times New Roman"/>
+          <w:sz w:val="26"/>
+          <w:szCs w:val="26"/>
+        </w:rPr>
+        <w:t xml:space="preserve">ự </w:t>
+      </w:r>
+      <w:r>
+        <w:rPr>
+          <w:rFonts w:ascii="Times New Roman" w:hAnsi="Times New Roman"/>
+          <w:sz w:val="26"/>
+          <w:szCs w:val="26"/>
+        </w:rPr>
+        <w:t>kiến mà người dùng có thể hỏi cho hệ thố</w:t>
+      </w:r>
+      <w:r>
+        <w:rPr>
+          <w:rFonts w:ascii="Times New Roman" w:hAnsi="Times New Roman"/>
+          <w:sz w:val="26"/>
+          <w:szCs w:val="26"/>
+        </w:rPr>
+        <w:t>ng.</w:t>
+      </w:r>
+      <w:proofErr w:type="gramEnd"/>
+      <w:r>
+        <w:rPr>
+          <w:rFonts w:ascii="Times New Roman" w:hAnsi="Times New Roman"/>
+          <w:sz w:val="26"/>
+          <w:szCs w:val="26"/>
+        </w:rPr>
+        <w:t xml:space="preserve"> </w:t>
+      </w:r>
+      <w:r>
+        <w:rPr>
+          <w:rFonts w:ascii="Times New Roman" w:hAnsi="Times New Roman"/>
+          <w:sz w:val="26"/>
+          <w:szCs w:val="26"/>
+        </w:rPr>
+        <w:t>V</w:t>
+      </w:r>
+      <w:r>
+        <w:rPr>
+          <w:rFonts w:ascii="Times New Roman" w:hAnsi="Times New Roman"/>
+          <w:sz w:val="26"/>
+          <w:szCs w:val="26"/>
+        </w:rPr>
+        <w:t xml:space="preserve">ới </w:t>
+      </w:r>
+      <w:r>
+        <w:rPr>
+          <w:rFonts w:ascii="Times New Roman" w:hAnsi="Times New Roman"/>
+          <w:sz w:val="26"/>
+          <w:szCs w:val="26"/>
+        </w:rPr>
+        <w:t>các câu hỏi dự kiến này sẽ có các câu truy vấ</w:t>
+      </w:r>
+      <w:r>
+        <w:rPr>
+          <w:rFonts w:ascii="Times New Roman" w:hAnsi="Times New Roman"/>
+          <w:sz w:val="26"/>
+          <w:szCs w:val="26"/>
+        </w:rPr>
+        <w:t xml:space="preserve">n </w:t>
+      </w:r>
+      <w:r>
+        <w:rPr>
+          <w:rFonts w:ascii="Times New Roman" w:hAnsi="Times New Roman"/>
+          <w:sz w:val="26"/>
+          <w:szCs w:val="26"/>
+        </w:rPr>
+        <w:t xml:space="preserve">tương ứng </w:t>
+      </w:r>
+      <w:r>
+        <w:rPr>
+          <w:rFonts w:ascii="Times New Roman" w:hAnsi="Times New Roman"/>
+          <w:sz w:val="26"/>
+          <w:szCs w:val="26"/>
+        </w:rPr>
+        <w:t xml:space="preserve">và </w:t>
+      </w:r>
+      <w:r>
+        <w:rPr>
+          <w:rFonts w:ascii="Times New Roman" w:hAnsi="Times New Roman"/>
+          <w:sz w:val="26"/>
+          <w:szCs w:val="26"/>
+        </w:rPr>
+        <w:t xml:space="preserve">rút ra câu trả </w:t>
+      </w:r>
+      <w:proofErr w:type="gramStart"/>
+      <w:r>
+        <w:rPr>
+          <w:rFonts w:ascii="Times New Roman" w:hAnsi="Times New Roman"/>
+          <w:sz w:val="26"/>
+          <w:szCs w:val="26"/>
+        </w:rPr>
+        <w:t>lời</w:t>
+      </w:r>
+      <w:r>
+        <w:rPr>
+          <w:rFonts w:ascii="Times New Roman" w:hAnsi="Times New Roman"/>
+          <w:sz w:val="26"/>
+          <w:szCs w:val="26"/>
+        </w:rPr>
+        <w:t xml:space="preserve"> .</w:t>
+      </w:r>
+      <w:proofErr w:type="gramEnd"/>
+      <w:r>
+        <w:rPr>
+          <w:rFonts w:ascii="Times New Roman" w:hAnsi="Times New Roman"/>
+          <w:sz w:val="26"/>
+          <w:szCs w:val="26"/>
+        </w:rPr>
+        <w:t xml:space="preserve"> </w:t>
+      </w:r>
+      <w:proofErr w:type="gramStart"/>
+      <w:r>
+        <w:rPr>
+          <w:rFonts w:ascii="Times New Roman" w:hAnsi="Times New Roman"/>
+          <w:sz w:val="26"/>
+          <w:szCs w:val="26"/>
+        </w:rPr>
+        <w:t>Các dữ liệu trong hệ thống này</w:t>
+      </w:r>
+      <w:r>
+        <w:rPr>
+          <w:rFonts w:ascii="Times New Roman" w:hAnsi="Times New Roman"/>
+          <w:sz w:val="26"/>
+          <w:szCs w:val="26"/>
+        </w:rPr>
+        <w:t xml:space="preserve"> nằm trong một ontology</w:t>
+      </w:r>
+      <w:r>
+        <w:rPr>
+          <w:rFonts w:ascii="Times New Roman" w:hAnsi="Times New Roman"/>
+          <w:sz w:val="26"/>
+          <w:szCs w:val="26"/>
+        </w:rPr>
+        <w:t xml:space="preserve"> mà</w:t>
+      </w:r>
+      <w:r>
+        <w:rPr>
+          <w:rFonts w:ascii="Times New Roman" w:hAnsi="Times New Roman"/>
+          <w:sz w:val="26"/>
+          <w:szCs w:val="26"/>
+        </w:rPr>
+        <w:t xml:space="preserve"> tác giả giới hạn trong lĩnh vực “Movies and Cinema”</w:t>
+      </w:r>
+      <w:r>
+        <w:rPr>
+          <w:rFonts w:ascii="Times New Roman" w:hAnsi="Times New Roman"/>
+          <w:sz w:val="26"/>
+          <w:szCs w:val="26"/>
+        </w:rPr>
+        <w:t>.</w:t>
+      </w:r>
+      <w:proofErr w:type="gramEnd"/>
+    </w:p>
+    <w:p>
+      <w:pPr>
+        <w:spacing w:line="360" w:lineRule="auto"/>
+        <w:ind w:left="720"/>
+        <w:rPr>
+          <w:rFonts w:ascii="Times New Roman" w:hAnsi="Times New Roman"/>
+          <w:sz w:val="26"/>
+          <w:szCs w:val="26"/>
+        </w:rPr>
+      </w:pPr>
+      <w:r>
+        <w:rPr>
+          <w:rFonts w:ascii="Times New Roman" w:hAnsi="Times New Roman"/>
+          <w:sz w:val="26"/>
+          <w:szCs w:val="26"/>
+        </w:rPr>
+        <w:t>Kết quả đánh giá dựa trên</w:t>
+      </w:r>
+      <w:r>
+        <w:rPr>
+          <w:rFonts w:ascii="Times New Roman" w:hAnsi="Times New Roman"/>
+          <w:sz w:val="26"/>
+          <w:szCs w:val="26"/>
+        </w:rPr>
+        <w:t xml:space="preserve"> </w:t>
+      </w:r>
+      <w:r>
+        <w:rPr>
+          <w:rFonts w:ascii="Times New Roman" w:hAnsi="Times New Roman"/>
+          <w:sz w:val="26"/>
+          <w:szCs w:val="26"/>
+        </w:rPr>
+        <w:t xml:space="preserve">chất lượng </w:t>
+      </w:r>
+      <w:r>
+        <w:rPr>
+          <w:rFonts w:ascii="Times New Roman" w:hAnsi="Times New Roman"/>
+          <w:sz w:val="26"/>
+          <w:szCs w:val="26"/>
+        </w:rPr>
+        <w:t>các câu hỏi dự đoán được tạo ra và độ chính xác của phương pháp textual entailment</w:t>
+      </w:r>
+      <w:r>
+        <w:rPr>
+          <w:rFonts w:ascii="Times New Roman" w:hAnsi="Times New Roman"/>
+          <w:sz w:val="26"/>
+          <w:szCs w:val="26"/>
+        </w:rPr>
+        <w:t xml:space="preserve"> </w:t>
+      </w:r>
+      <w:r>
+        <w:rPr>
+          <w:rFonts w:ascii="Times New Roman" w:hAnsi="Times New Roman"/>
+          <w:sz w:val="26"/>
+          <w:szCs w:val="26"/>
+        </w:rPr>
+        <w:t>.M</w:t>
+      </w:r>
+      <w:r>
+        <w:rPr>
+          <w:rFonts w:ascii="Times New Roman" w:hAnsi="Times New Roman"/>
+          <w:sz w:val="26"/>
+          <w:szCs w:val="26"/>
+        </w:rPr>
+        <w:t xml:space="preserve">ột tập 250 câu hỏi tác giả rút </w:t>
+      </w:r>
+      <w:r>
+        <w:rPr>
+          <w:rFonts w:ascii="Times New Roman" w:hAnsi="Times New Roman"/>
+          <w:sz w:val="26"/>
+          <w:szCs w:val="26"/>
+        </w:rPr>
+        <w:lastRenderedPageBreak/>
+        <w:t>ngẫu nhiên</w:t>
+      </w:r>
+      <w:r>
+        <w:rPr>
+          <w:rFonts w:ascii="Times New Roman" w:hAnsi="Times New Roman"/>
+          <w:sz w:val="26"/>
+          <w:szCs w:val="26"/>
+        </w:rPr>
+        <w:t xml:space="preserve"> từ 4501 câu hỏi chuẫn</w:t>
+      </w:r>
+      <w:r>
+        <w:rPr>
+          <w:rFonts w:ascii="Times New Roman" w:hAnsi="Times New Roman"/>
+          <w:sz w:val="26"/>
+          <w:szCs w:val="26"/>
+        </w:rPr>
+        <w:t xml:space="preserve"> </w:t>
+      </w:r>
+      <w:r>
+        <w:rPr>
+          <w:rFonts w:ascii="Times New Roman" w:hAnsi="Times New Roman"/>
+          <w:sz w:val="26"/>
+          <w:szCs w:val="26"/>
+        </w:rPr>
+        <w:t xml:space="preserve">liên quan đến lĩnh vực du lịch. </w:t>
+      </w:r>
+      <w:proofErr w:type="gramStart"/>
+      <w:r>
+        <w:rPr>
+          <w:rFonts w:ascii="Times New Roman" w:hAnsi="Times New Roman"/>
+          <w:sz w:val="26"/>
+          <w:szCs w:val="26"/>
+        </w:rPr>
+        <w:t xml:space="preserve">Một bộ engine được áp dụng gọi là </w:t>
+      </w:r>
+      <w:r>
+        <w:rPr>
+          <w:rFonts w:ascii="Times New Roman" w:hAnsi="Times New Roman"/>
+          <w:i/>
+          <w:sz w:val="26"/>
+          <w:szCs w:val="26"/>
+        </w:rPr>
+        <w:t>textual entailment engine</w:t>
+      </w:r>
+      <w:r>
+        <w:rPr>
+          <w:rFonts w:ascii="Times New Roman" w:hAnsi="Times New Roman"/>
+          <w:i/>
+          <w:sz w:val="26"/>
+          <w:szCs w:val="26"/>
+        </w:rPr>
+        <w:t xml:space="preserve">, </w:t>
+      </w:r>
+      <w:r>
+        <w:rPr>
+          <w:rFonts w:ascii="Times New Roman" w:hAnsi="Times New Roman"/>
+          <w:sz w:val="26"/>
+          <w:szCs w:val="26"/>
+        </w:rPr>
+        <w:t>tạm gọi là bộ suy luận kế thừa</w:t>
+      </w:r>
+      <w:r>
+        <w:rPr>
+          <w:rFonts w:ascii="Times New Roman" w:hAnsi="Times New Roman"/>
+          <w:sz w:val="26"/>
+          <w:szCs w:val="26"/>
+        </w:rPr>
+        <w:t>.</w:t>
+      </w:r>
+      <w:proofErr w:type="gramEnd"/>
+      <w:r>
+        <w:rPr>
+          <w:rFonts w:ascii="Times New Roman" w:hAnsi="Times New Roman"/>
+          <w:sz w:val="26"/>
+          <w:szCs w:val="26"/>
+        </w:rPr>
+        <w:t xml:space="preserve"> Ở </w:t>
+      </w:r>
+      <w:proofErr w:type="gramStart"/>
+      <w:r>
+        <w:rPr>
+          <w:rFonts w:ascii="Times New Roman" w:hAnsi="Times New Roman"/>
+          <w:sz w:val="26"/>
+          <w:szCs w:val="26"/>
+        </w:rPr>
+        <w:t>đây ,</w:t>
+      </w:r>
+      <w:proofErr w:type="gramEnd"/>
+      <w:r>
+        <w:rPr>
+          <w:rFonts w:ascii="Times New Roman" w:hAnsi="Times New Roman"/>
+          <w:sz w:val="26"/>
+          <w:szCs w:val="26"/>
+        </w:rPr>
+        <w:t xml:space="preserve"> phương pháp bag-of-words được các tác giả sử dụng.</w:t>
+      </w:r>
+    </w:p>
+    <w:p>
+      <w:pPr>
+        <w:spacing w:line="360" w:lineRule="auto"/>
+        <w:ind w:left="720"/>
+        <w:rPr>
+          <w:rFonts w:ascii="Times New Roman" w:hAnsi="Times New Roman"/>
+          <w:sz w:val="26"/>
+          <w:szCs w:val="26"/>
+        </w:rPr>
+      </w:pPr>
+      <w:r>
+        <w:rPr>
+          <w:rFonts w:ascii="Times New Roman" w:hAnsi="Times New Roman"/>
+          <w:sz w:val="26"/>
+          <w:szCs w:val="26"/>
+        </w:rPr>
+        <w:t xml:space="preserve">Theo nhóm thấy, kết quả cuối cùng cũng không được </w:t>
+      </w:r>
+      <w:proofErr w:type="gramStart"/>
+      <w:r>
+        <w:rPr>
+          <w:rFonts w:ascii="Times New Roman" w:hAnsi="Times New Roman"/>
+          <w:sz w:val="26"/>
+          <w:szCs w:val="26"/>
+        </w:rPr>
+        <w:t>cao ,</w:t>
+      </w:r>
+      <w:proofErr w:type="gramEnd"/>
+      <w:r>
+        <w:rPr>
+          <w:rFonts w:ascii="Times New Roman" w:hAnsi="Times New Roman"/>
+          <w:sz w:val="26"/>
+          <w:szCs w:val="26"/>
+        </w:rPr>
+        <w:t xml:space="preserve"> và theo nhận xét của tác giả cũng vậ</w:t>
+      </w:r>
+      <w:r>
+        <w:rPr>
+          <w:rFonts w:ascii="Times New Roman" w:hAnsi="Times New Roman"/>
+          <w:sz w:val="26"/>
+          <w:szCs w:val="26"/>
+        </w:rPr>
+        <w:t>y</w:t>
+      </w:r>
+      <w:r>
+        <w:rPr>
+          <w:rFonts w:ascii="Times New Roman" w:hAnsi="Times New Roman"/>
+          <w:sz w:val="26"/>
+          <w:szCs w:val="26"/>
+        </w:rPr>
+        <w:t xml:space="preserve">. </w:t>
+      </w:r>
+      <w:proofErr w:type="gramStart"/>
+      <w:r>
+        <w:rPr>
+          <w:rFonts w:ascii="Times New Roman" w:hAnsi="Times New Roman"/>
+          <w:sz w:val="26"/>
+          <w:szCs w:val="26"/>
+        </w:rPr>
+        <w:t>Bảng kết quả được lấy từ trong tài liệu</w:t>
+      </w:r>
+      <w:r>
+        <w:rPr>
+          <w:rFonts w:ascii="Times New Roman" w:hAnsi="Times New Roman"/>
+          <w:sz w:val="26"/>
+          <w:szCs w:val="26"/>
+        </w:rPr>
+        <w:t xml:space="preserve"> bao gồm các câu hỏi không thuộc lĩnh vực </w:t>
+      </w:r>
+      <w:r>
+        <w:rPr>
+          <w:rFonts w:ascii="Times New Roman" w:hAnsi="Times New Roman"/>
+          <w:sz w:val="26"/>
+          <w:szCs w:val="26"/>
+        </w:rPr>
+        <w:t>(170)</w:t>
+      </w:r>
+      <w:r>
+        <w:rPr>
+          <w:rFonts w:ascii="Times New Roman" w:hAnsi="Times New Roman"/>
+          <w:sz w:val="26"/>
+          <w:szCs w:val="26"/>
+        </w:rPr>
+        <w:t xml:space="preserve">, các câu hỏi không nằm trong phần dư đoán trước </w:t>
+      </w:r>
+      <w:r>
+        <w:rPr>
+          <w:rFonts w:ascii="Times New Roman" w:hAnsi="Times New Roman"/>
+          <w:sz w:val="26"/>
+          <w:szCs w:val="26"/>
+        </w:rPr>
+        <w:t xml:space="preserve">(24) </w:t>
+      </w:r>
+      <w:r>
+        <w:rPr>
+          <w:rFonts w:ascii="Times New Roman" w:hAnsi="Times New Roman"/>
+          <w:sz w:val="26"/>
+          <w:szCs w:val="26"/>
+        </w:rPr>
+        <w:t xml:space="preserve">và số còn lại </w:t>
+      </w:r>
+      <w:r>
+        <w:rPr>
+          <w:rFonts w:ascii="Times New Roman" w:hAnsi="Times New Roman"/>
+          <w:sz w:val="26"/>
+          <w:szCs w:val="26"/>
+        </w:rPr>
+        <w:t>(56).</w:t>
+      </w:r>
+      <w:proofErr w:type="gramEnd"/>
+      <w:r>
+        <w:rPr>
+          <w:rFonts w:ascii="Times New Roman" w:hAnsi="Times New Roman"/>
+          <w:sz w:val="26"/>
+          <w:szCs w:val="26"/>
+        </w:rPr>
+        <w:t xml:space="preserve"> </w:t>
+      </w:r>
+    </w:p>
+    <w:p>
+      <w:pPr>
+        <w:spacing w:line="360" w:lineRule="auto"/>
+        <w:ind w:left="720"/>
+        <w:rPr>
+          <w:rFonts w:ascii="Times New Roman" w:hAnsi="Times New Roman"/>
+          <w:sz w:val="26"/>
+          <w:szCs w:val="26"/>
+        </w:rPr>
+      </w:pPr>
+      <w:r>
+        <w:rPr>
+          <w:rFonts w:ascii="Times New Roman" w:hAnsi="Times New Roman"/>
+          <w:noProof/>
+          <w:sz w:val="26"/>
+          <w:szCs w:val="26"/>
+        </w:rPr>
+        <w:drawing>
+          <wp:inline distT="0" distB="0" distL="0" distR="0">
+            <wp:extent cx="4510420" cy="1520201"/>
+            <wp:effectExtent l="19050" t="0" r="4430" b="0"/>
+            <wp:docPr id="3" name="Picture 1"/>
+            <wp:cNvGraphicFramePr>
+              <a:graphicFrameLocks xmlns:a="http://schemas.openxmlformats.org/drawingml/2006/main" noChangeAspect="1"/>
+            </wp:cNvGraphicFramePr>
+            <a:graphic xmlns:a="http://schemas.openxmlformats.org/drawingml/2006/main">
+              <a:graphicData uri="http://schemas.openxmlformats.org/drawingml/2006/picture">
+                <pic:pic xmlns:pic="http://schemas.openxmlformats.org/drawingml/2006/picture">
+                  <pic:nvPicPr>
+                    <pic:cNvPr id="0" name="Picture 1"/>
+                    <pic:cNvPicPr>
+                      <a:picLocks noChangeAspect="1" noChangeArrowheads="1"/>
+                    </pic:cNvPicPr>
+                  </pic:nvPicPr>
+                  <pic:blipFill>
+                    <a:blip r:embed="rId14"/>
+                    <a:srcRect/>
+                    <a:stretch>
+                      <a:fillRect/>
+                    </a:stretch>
+                  </pic:blipFill>
+                  <pic:spPr bwMode="auto">
+                    <a:xfrm>
+                      <a:off x="0" y="0"/>
+                      <a:ext cx="4514027" cy="1521417"/>
+                    </a:xfrm>
+                    <a:prstGeom prst="rect">
+                      <a:avLst/>
+                    </a:prstGeom>
+                    <a:noFill/>
+                    <a:ln w="9525">
+                      <a:noFill/>
+                      <a:miter lim="800000"/>
+                      <a:headEnd/>
+                      <a:tailEnd/>
+                    </a:ln>
+                  </pic:spPr>
+                </pic:pic>
+              </a:graphicData>
+            </a:graphic>
+          </wp:inline>
+        </w:drawing>
+      </w:r>
+    </w:p>
+    <w:p>
+      <w:pPr>
+        <w:spacing w:line="360" w:lineRule="auto"/>
+        <w:ind w:left="720"/>
+        <w:rPr>
+          <w:rFonts w:ascii="Times New Roman" w:hAnsi="Times New Roman"/>
+          <w:sz w:val="26"/>
+          <w:szCs w:val="26"/>
+        </w:rPr>
+      </w:pPr>
+      <w:r>
+        <w:rPr>
+          <w:rFonts w:ascii="Times New Roman" w:hAnsi="Times New Roman"/>
+          <w:sz w:val="26"/>
+          <w:szCs w:val="26"/>
+        </w:rPr>
+        <w:t>Hình 2 – Bảng đánh giá độ chính xác củ</w:t>
+      </w:r>
+      <w:r>
+        <w:rPr>
+          <w:rFonts w:ascii="Times New Roman" w:hAnsi="Times New Roman"/>
+          <w:sz w:val="26"/>
+          <w:szCs w:val="26"/>
+        </w:rPr>
+        <w:t>a textual entailemt</w:t>
+      </w:r>
+      <w:r>
+        <w:rPr>
+          <w:rFonts w:ascii="Times New Roman" w:hAnsi="Times New Roman"/>
+          <w:sz w:val="26"/>
+          <w:szCs w:val="26"/>
+        </w:rPr>
+        <w:t xml:space="preserve"> engine</w:t>
+      </w:r>
+    </w:p>
+    <w:p>
+      <w:pPr>
+        <w:spacing w:line="360" w:lineRule="auto"/>
+        <w:ind w:left="720"/>
+        <w:rPr>
+          <w:rFonts w:ascii="Times New Roman" w:hAnsi="Times New Roman"/>
+          <w:sz w:val="26"/>
+          <w:szCs w:val="26"/>
+        </w:rPr>
+      </w:pPr>
+      <w:r>
+        <w:rPr>
+          <w:rFonts w:ascii="Times New Roman" w:hAnsi="Times New Roman" w:cs="Times New Roman"/>
+          <w:sz w:val="26"/>
+          <w:szCs w:val="26"/>
+        </w:rPr>
+        <w:t>Lý do được đưa ra là với phương pháp bag-of-</w:t>
+      </w:r>
+      <w:proofErr w:type="gramStart"/>
+      <w:r>
+        <w:rPr>
+          <w:rFonts w:ascii="Times New Roman" w:hAnsi="Times New Roman" w:cs="Times New Roman"/>
+          <w:sz w:val="26"/>
+          <w:szCs w:val="26"/>
+        </w:rPr>
+        <w:t>words ,</w:t>
+      </w:r>
+      <w:proofErr w:type="gramEnd"/>
+      <w:r>
+        <w:rPr>
+          <w:rFonts w:ascii="Times New Roman" w:hAnsi="Times New Roman" w:cs="Times New Roman"/>
+          <w:sz w:val="26"/>
+          <w:szCs w:val="26"/>
+        </w:rPr>
+        <w:t xml:space="preserve"> bộ</w:t>
+      </w:r>
+      <w:r>
+        <w:rPr>
+          <w:rFonts w:ascii="Times New Roman" w:hAnsi="Times New Roman"/>
+          <w:sz w:val="26"/>
+          <w:szCs w:val="26"/>
+        </w:rPr>
+        <w:t xml:space="preserve"> </w:t>
+      </w:r>
+      <w:r>
+        <w:rPr>
+          <w:rFonts w:ascii="Times New Roman" w:hAnsi="Times New Roman"/>
+          <w:i/>
+          <w:sz w:val="26"/>
+          <w:szCs w:val="26"/>
+        </w:rPr>
+        <w:t>textual entailment engine</w:t>
+      </w:r>
+      <w:r>
+        <w:rPr>
+          <w:rFonts w:ascii="Times New Roman" w:hAnsi="Times New Roman"/>
+          <w:i/>
+          <w:sz w:val="26"/>
+          <w:szCs w:val="26"/>
+        </w:rPr>
+        <w:t xml:space="preserve"> </w:t>
+      </w:r>
+      <w:r>
+        <w:rPr>
+          <w:rFonts w:ascii="Times New Roman" w:hAnsi="Times New Roman"/>
+          <w:sz w:val="26"/>
+          <w:szCs w:val="26"/>
+        </w:rPr>
+        <w:t>chưa đủ để suy đoán một số câu hỏi như :</w:t>
+      </w:r>
+      <w:r>
+        <w:rPr>
+          <w:rFonts w:ascii="Times New Roman" w:hAnsi="Times New Roman"/>
+          <w:i/>
+          <w:sz w:val="26"/>
+          <w:szCs w:val="26"/>
+        </w:rPr>
+        <w:t xml:space="preserve"> “who directed 300” </w:t>
+      </w:r>
+      <w:r>
+        <w:rPr>
+          <w:rFonts w:ascii="Times New Roman" w:hAnsi="Times New Roman"/>
+          <w:sz w:val="26"/>
+          <w:szCs w:val="26"/>
+        </w:rPr>
+        <w:t>và</w:t>
+      </w:r>
+      <w:r>
+        <w:rPr>
+          <w:rFonts w:ascii="Times New Roman" w:hAnsi="Times New Roman"/>
+          <w:i/>
+          <w:sz w:val="26"/>
+          <w:szCs w:val="26"/>
+        </w:rPr>
+        <w:t xml:space="preserve"> “Who is the dir</w:t>
+      </w:r>
+      <w:r>
+        <w:rPr>
+          <w:rFonts w:ascii="Times New Roman" w:hAnsi="Times New Roman"/>
+          <w:i/>
+          <w:sz w:val="26"/>
+          <w:szCs w:val="26"/>
+        </w:rPr>
+        <w:t>e</w:t>
+      </w:r>
+      <w:r>
+        <w:rPr>
+          <w:rFonts w:ascii="Times New Roman" w:hAnsi="Times New Roman"/>
+          <w:i/>
+          <w:sz w:val="26"/>
+          <w:szCs w:val="26"/>
+        </w:rPr>
+        <w:t>ctor of 300”</w:t>
+      </w:r>
+      <w:r>
+        <w:rPr>
+          <w:rFonts w:ascii="Times New Roman" w:hAnsi="Times New Roman"/>
+          <w:i/>
+          <w:sz w:val="26"/>
+          <w:szCs w:val="26"/>
+        </w:rPr>
+        <w:t>.</w:t>
+      </w:r>
+      <w:r>
+        <w:rPr>
+          <w:rFonts w:ascii="Times New Roman" w:hAnsi="Times New Roman"/>
+          <w:i/>
+          <w:sz w:val="26"/>
+          <w:szCs w:val="26"/>
+        </w:rPr>
+        <w:t xml:space="preserve"> </w:t>
+      </w:r>
+      <w:r>
+        <w:rPr>
+          <w:rFonts w:ascii="Times New Roman" w:hAnsi="Times New Roman"/>
+          <w:sz w:val="26"/>
+          <w:szCs w:val="26"/>
+        </w:rPr>
+        <w:t xml:space="preserve">Ngoài </w:t>
+      </w:r>
+      <w:proofErr w:type="gramStart"/>
+      <w:r>
+        <w:rPr>
+          <w:rFonts w:ascii="Times New Roman" w:hAnsi="Times New Roman"/>
+          <w:sz w:val="26"/>
+          <w:szCs w:val="26"/>
+        </w:rPr>
+        <w:t>ra ,</w:t>
+      </w:r>
+      <w:proofErr w:type="gramEnd"/>
+      <w:r>
+        <w:rPr>
+          <w:rFonts w:ascii="Times New Roman" w:hAnsi="Times New Roman"/>
+          <w:sz w:val="26"/>
+          <w:szCs w:val="26"/>
+        </w:rPr>
+        <w:t xml:space="preserve"> còn do các câu hỏi dự đoán khá ngắn gọn , trong khi câu hỏi tự nhiên của người dùng đôi khi dài dòng và thừa từ .</w:t>
+      </w:r>
+      <w:r>
+        <w:rPr>
+          <w:rFonts w:ascii="Times New Roman" w:hAnsi="Times New Roman"/>
+          <w:sz w:val="26"/>
+          <w:szCs w:val="26"/>
+        </w:rPr>
+        <w:t xml:space="preserve"> </w:t>
+      </w:r>
+    </w:p>
+    <w:p>
+      <w:pPr>
+        <w:spacing w:line="360" w:lineRule="auto"/>
+        <w:ind w:left="720"/>
+        <w:rPr>
+          <w:rFonts w:ascii="Times New Roman" w:hAnsi="Times New Roman" w:cs="Times New Roman"/>
+          <w:sz w:val="26"/>
+          <w:szCs w:val="26"/>
+        </w:rPr>
+      </w:pPr>
+      <w:r>
+        <w:rPr>
+          <w:rFonts w:ascii="Times New Roman" w:hAnsi="Times New Roman" w:cs="Times New Roman"/>
+          <w:sz w:val="26"/>
+          <w:szCs w:val="26"/>
+        </w:rPr>
+        <w:t xml:space="preserve">Hướng đi tiếp </w:t>
+      </w:r>
+      <w:proofErr w:type="gramStart"/>
+      <w:r>
+        <w:rPr>
+          <w:rFonts w:ascii="Times New Roman" w:hAnsi="Times New Roman" w:cs="Times New Roman"/>
+          <w:sz w:val="26"/>
+          <w:szCs w:val="26"/>
+        </w:rPr>
+        <w:t>theo</w:t>
+      </w:r>
+      <w:proofErr w:type="gramEnd"/>
+      <w:r>
+        <w:rPr>
+          <w:rFonts w:ascii="Times New Roman" w:hAnsi="Times New Roman" w:cs="Times New Roman"/>
+          <w:sz w:val="26"/>
+          <w:szCs w:val="26"/>
+        </w:rPr>
+        <w:t xml:space="preserve"> của bài báo là tạo ra các câu hỏi dự đoán mang tính phức tạp hơn và cải tiến lại bộ </w:t>
+      </w:r>
+      <w:r>
+        <w:rPr>
+          <w:rFonts w:ascii="Times New Roman" w:hAnsi="Times New Roman"/>
+          <w:i/>
+          <w:sz w:val="26"/>
+          <w:szCs w:val="26"/>
+        </w:rPr>
+        <w:t>textual entailment engine</w:t>
+      </w:r>
+      <w:r>
+        <w:rPr>
+          <w:rFonts w:ascii="Times New Roman" w:hAnsi="Times New Roman"/>
+          <w:i/>
+          <w:sz w:val="26"/>
+          <w:szCs w:val="26"/>
+        </w:rPr>
+        <w:t xml:space="preserve"> </w:t>
+      </w:r>
+      <w:r>
+        <w:rPr>
+          <w:rFonts w:ascii="Times New Roman" w:hAnsi="Times New Roman"/>
+          <w:sz w:val="26"/>
+          <w:szCs w:val="26"/>
+        </w:rPr>
+        <w:t>để đáp ứng được tính đa dạng của ngôn ngữ.</w:t>
       </w:r>
     </w:p>
     <w:p>
@@ -4419,116 +5869,6 @@
     </w:p>
     <w:p>
       <w:pPr>
-        <w:spacing w:line="360" w:lineRule="auto"/>
-        <w:rPr>
-          <w:rFonts w:ascii="Times New Roman" w:hAnsi="Times New Roman" w:cs="Times New Roman"/>
-          <w:b/>
-          <w:sz w:val="36"/>
-          <w:szCs w:val="36"/>
-        </w:rPr>
-      </w:pPr>
-    </w:p>
-    <w:p>
-      <w:pPr>
-        <w:spacing w:line="360" w:lineRule="auto"/>
-        <w:rPr>
-          <w:rFonts w:ascii="Times New Roman" w:hAnsi="Times New Roman" w:cs="Times New Roman"/>
-          <w:b/>
-          <w:sz w:val="36"/>
-          <w:szCs w:val="36"/>
-        </w:rPr>
-      </w:pPr>
-    </w:p>
-    <w:p>
-      <w:pPr>
-        <w:spacing w:line="360" w:lineRule="auto"/>
-        <w:rPr>
-          <w:rFonts w:ascii="Times New Roman" w:hAnsi="Times New Roman" w:cs="Times New Roman"/>
-          <w:b/>
-          <w:sz w:val="36"/>
-          <w:szCs w:val="36"/>
-        </w:rPr>
-      </w:pPr>
-    </w:p>
-    <w:p>
-      <w:pPr>
-        <w:spacing w:line="360" w:lineRule="auto"/>
-        <w:rPr>
-          <w:rFonts w:ascii="Times New Roman" w:hAnsi="Times New Roman" w:cs="Times New Roman"/>
-          <w:b/>
-          <w:sz w:val="36"/>
-          <w:szCs w:val="36"/>
-        </w:rPr>
-      </w:pPr>
-    </w:p>
-    <w:p>
-      <w:pPr>
-        <w:spacing w:line="360" w:lineRule="auto"/>
-        <w:rPr>
-          <w:rFonts w:ascii="Times New Roman" w:hAnsi="Times New Roman" w:cs="Times New Roman"/>
-          <w:b/>
-          <w:sz w:val="36"/>
-          <w:szCs w:val="36"/>
-        </w:rPr>
-      </w:pPr>
-    </w:p>
-    <w:p>
-      <w:pPr>
-        <w:spacing w:line="360" w:lineRule="auto"/>
-        <w:rPr>
-          <w:rFonts w:ascii="Times New Roman" w:hAnsi="Times New Roman" w:cs="Times New Roman"/>
-          <w:b/>
-          <w:sz w:val="36"/>
-          <w:szCs w:val="36"/>
-        </w:rPr>
-      </w:pPr>
-    </w:p>
-    <w:p>
-      <w:pPr>
-        <w:spacing w:line="360" w:lineRule="auto"/>
-        <w:rPr>
-          <w:rFonts w:ascii="Times New Roman" w:hAnsi="Times New Roman" w:cs="Times New Roman"/>
-          <w:b/>
-          <w:sz w:val="36"/>
-          <w:szCs w:val="36"/>
-        </w:rPr>
-      </w:pPr>
-    </w:p>
-    <w:p>
-      <w:pPr>
-        <w:spacing w:line="360" w:lineRule="auto"/>
-        <w:rPr>
-          <w:rFonts w:ascii="Times New Roman" w:hAnsi="Times New Roman" w:cs="Times New Roman"/>
-          <w:b/>
-          <w:sz w:val="36"/>
-          <w:szCs w:val="36"/>
-        </w:rPr>
-      </w:pPr>
-    </w:p>
-    <w:p>
-      <w:pPr>
-        <w:spacing w:line="360" w:lineRule="auto"/>
-        <w:rPr>
-          <w:rFonts w:ascii="Times New Roman" w:hAnsi="Times New Roman" w:cs="Times New Roman"/>
-          <w:b/>
-          <w:sz w:val="36"/>
-          <w:szCs w:val="36"/>
-        </w:rPr>
-      </w:pPr>
-    </w:p>
-    <w:p>
-      <w:pPr>
-        <w:spacing w:line="360" w:lineRule="auto"/>
-        <w:rPr>
-          <w:rFonts w:ascii="Times New Roman" w:hAnsi="Times New Roman" w:cs="Times New Roman"/>
-          <w:b/>
-          <w:sz w:val="36"/>
-          <w:szCs w:val="36"/>
-        </w:rPr>
-      </w:pPr>
-    </w:p>
-    <w:p>
-      <w:pPr>
         <w:pStyle w:val="Heading1"/>
         <w:spacing w:line="360" w:lineRule="auto"/>
         <w:rPr>
@@ -4538,13 +5878,14 @@
           <w:szCs w:val="36"/>
         </w:rPr>
       </w:pPr>
-      <w:bookmarkStart w:id="7" w:name="_Toc268205375"/>
+      <w:bookmarkStart w:id="7" w:name="_Toc268297445"/>
       <w:r>
         <w:rPr>
           <w:rFonts w:ascii="Times New Roman" w:hAnsi="Times New Roman" w:cs="Times New Roman"/>
           <w:sz w:val="36"/>
           <w:szCs w:val="36"/>
         </w:rPr>
+        <w:lastRenderedPageBreak/>
         <w:t>4</w:t>
       </w:r>
       <w:r>
@@ -4578,7 +5919,7 @@
           <w:szCs w:val="36"/>
         </w:rPr>
       </w:pPr>
-      <w:bookmarkStart w:id="8" w:name="_Toc268205376"/>
+      <w:bookmarkStart w:id="8" w:name="_Toc268297446"/>
       <w:r>
         <w:rPr>
           <w:rFonts w:ascii="Times New Roman" w:hAnsi="Times New Roman" w:cs="Times New Roman"/>
@@ -4620,8 +5961,18 @@
           <w:sz w:val="26"/>
           <w:szCs w:val="26"/>
         </w:rPr>
-        <w:t>hệ thống như sau :</w:t>
-      </w:r>
+        <w:t xml:space="preserve">hệ thống như </w:t>
+      </w:r>
+      <w:proofErr w:type="gramStart"/>
+      <w:r>
+        <w:rPr>
+          <w:rFonts w:ascii="Times New Roman" w:hAnsi="Times New Roman" w:cs="Times New Roman"/>
+          <w:sz w:val="26"/>
+          <w:szCs w:val="26"/>
+        </w:rPr>
+        <w:t>sau :</w:t>
+      </w:r>
+      <w:proofErr w:type="gramEnd"/>
     </w:p>
     <w:p>
       <w:pPr>
@@ -4639,7 +5990,6 @@
           <w:sz w:val="26"/>
           <w:szCs w:val="26"/>
         </w:rPr>
-        <w:lastRenderedPageBreak/>
         <w:drawing>
           <wp:inline distT="0" distB="0" distL="0" distR="0">
             <wp:extent cx="5541778" cy="5914456"/>
@@ -4658,7 +6008,7 @@
                     </pic:cNvPicPr>
                   </pic:nvPicPr>
                   <pic:blipFill>
-                    <a:blip r:embed="rId14"/>
+                    <a:blip r:embed="rId15"/>
                     <a:srcRect/>
                     <a:stretch>
                       <a:fillRect/>
@@ -4732,6 +6082,7 @@
           <w:sz w:val="26"/>
           <w:szCs w:val="26"/>
         </w:rPr>
+        <w:lastRenderedPageBreak/>
         <w:t xml:space="preserve">Các thành phần </w:t>
       </w:r>
       <w:r>
@@ -4848,7 +6199,6 @@
           <w:sz w:val="26"/>
           <w:szCs w:val="26"/>
         </w:rPr>
-        <w:lastRenderedPageBreak/>
         <w:t xml:space="preserve">Thành phần </w:t>
       </w:r>
       <w:r>
@@ -4906,7 +6256,25 @@
           <w:sz w:val="26"/>
           <w:szCs w:val="26"/>
         </w:rPr>
-        <w:t>Theo mô hình trên , chúng ta có hai luồng xử</w:t>
+        <w:t xml:space="preserve">Theo mô hình </w:t>
+      </w:r>
+      <w:proofErr w:type="gramStart"/>
+      <w:r>
+        <w:rPr>
+          <w:rFonts w:ascii="Times New Roman" w:hAnsi="Times New Roman"/>
+          <w:sz w:val="26"/>
+          <w:szCs w:val="26"/>
+        </w:rPr>
+        <w:t>trên ,</w:t>
+      </w:r>
+      <w:proofErr w:type="gramEnd"/>
+      <w:r>
+        <w:rPr>
+          <w:rFonts w:ascii="Times New Roman" w:hAnsi="Times New Roman"/>
+          <w:sz w:val="26"/>
+          <w:szCs w:val="26"/>
+        </w:rPr>
+        <w:t xml:space="preserve"> chúng ta có hai luồng xử</w:t>
       </w:r>
       <w:r>
         <w:rPr>
@@ -4953,7 +6321,25 @@
           <w:sz w:val="26"/>
           <w:szCs w:val="26"/>
         </w:rPr>
-        <w:t xml:space="preserve">Các tài liệu này là các bài báo khoa học có thể lấy trên các trang như : </w:t>
+        <w:t xml:space="preserve">Các tài liệu này là các bài báo khoa học có thể lấy trên các trang </w:t>
+      </w:r>
+      <w:proofErr w:type="gramStart"/>
+      <w:r>
+        <w:rPr>
+          <w:rFonts w:ascii="Times New Roman" w:hAnsi="Times New Roman"/>
+          <w:sz w:val="26"/>
+          <w:szCs w:val="26"/>
+        </w:rPr>
+        <w:t>như :</w:t>
+      </w:r>
+      <w:proofErr w:type="gramEnd"/>
+      <w:r>
+        <w:rPr>
+          <w:rFonts w:ascii="Times New Roman" w:hAnsi="Times New Roman"/>
+          <w:sz w:val="26"/>
+          <w:szCs w:val="26"/>
+        </w:rPr>
+        <w:t xml:space="preserve"> </w:t>
       </w:r>
       <w:r>
         <w:rPr>
@@ -4963,7 +6349,7 @@
         </w:rPr>
         <w:t xml:space="preserve">IEE </w:t>
       </w:r>
-      <w:hyperlink r:id="rId15" w:history="1">
+      <w:hyperlink r:id="rId16" w:history="1">
         <w:r>
           <w:rPr>
             <w:rStyle w:val="Hyperlink"/>
@@ -4998,7 +6384,7 @@
         </w:rPr>
         <w:t xml:space="preserve">CiteXeer </w:t>
       </w:r>
-      <w:hyperlink r:id="rId16" w:history="1">
+      <w:hyperlink r:id="rId17" w:history="1">
         <w:r>
           <w:rPr>
             <w:rStyle w:val="Hyperlink"/>
@@ -5025,7 +6411,7 @@
         </w:rPr>
         <w:t xml:space="preserve"> và SSRN </w:t>
       </w:r>
-      <w:hyperlink r:id="rId17" w:history="1">
+      <w:hyperlink r:id="rId18" w:history="1">
         <w:r>
           <w:rPr>
             <w:rStyle w:val="Hyperlink"/>
@@ -5058,16 +6444,44 @@
           <w:sz w:val="26"/>
           <w:szCs w:val="24"/>
         </w:rPr>
-        <w:t>rút trích thông tin để lấy về các thông tin cần thiết như : tên tác giả , tiêu đề , ngày công bố , …</w:t>
-      </w:r>
+        <w:t xml:space="preserve">rút trích thông tin để lấy về các thông tin cần thiết </w:t>
+      </w:r>
+      <w:proofErr w:type="gramStart"/>
       <w:r>
         <w:rPr>
           <w:rFonts w:ascii="Times New Roman" w:hAnsi="Times New Roman"/>
           <w:sz w:val="26"/>
           <w:szCs w:val="24"/>
         </w:rPr>
-        <w:t xml:space="preserve"> Sau đó, các thông tin này được chuyển cho thành phần cập nhật dữ liệu để đưa vào Ontology .</w:t>
-      </w:r>
+        <w:t>như :</w:t>
+      </w:r>
+      <w:proofErr w:type="gramEnd"/>
+      <w:r>
+        <w:rPr>
+          <w:rFonts w:ascii="Times New Roman" w:hAnsi="Times New Roman"/>
+          <w:sz w:val="26"/>
+          <w:szCs w:val="24"/>
+        </w:rPr>
+        <w:t xml:space="preserve"> tên tác giả , tiêu đề , ngày công bố , …</w:t>
+      </w:r>
+      <w:r>
+        <w:rPr>
+          <w:rFonts w:ascii="Times New Roman" w:hAnsi="Times New Roman"/>
+          <w:sz w:val="26"/>
+          <w:szCs w:val="24"/>
+        </w:rPr>
+        <w:t xml:space="preserve"> Sau đó, các thông tin này được chuyển cho thành phần cập nhật dữ liệu để đưa vào </w:t>
+      </w:r>
+      <w:proofErr w:type="gramStart"/>
+      <w:r>
+        <w:rPr>
+          <w:rFonts w:ascii="Times New Roman" w:hAnsi="Times New Roman"/>
+          <w:sz w:val="26"/>
+          <w:szCs w:val="24"/>
+        </w:rPr>
+        <w:t>Ontology .</w:t>
+      </w:r>
+      <w:proofErr w:type="gramEnd"/>
     </w:p>
     <w:p>
       <w:pPr>
@@ -5120,23 +6534,25 @@
           <w:sz w:val="26"/>
           <w:szCs w:val="24"/>
         </w:rPr>
-        <w:t>Câu hỏi người dùng nhập vào qua thành phần phân tích xử lý câu hỏi sẽ trả về một cây cú pháp . Cây cú pháp có thể thể hiện được mối quan hệ giữa các từ trong câu hỏi.</w:t>
-      </w:r>
+        <w:t xml:space="preserve">Câu hỏi người dùng nhập vào qua thành phần phân tích xử lý câu hỏi sẽ trả về một cây cú </w:t>
+      </w:r>
+      <w:proofErr w:type="gramStart"/>
       <w:r>
         <w:rPr>
           <w:rFonts w:ascii="Times New Roman" w:hAnsi="Times New Roman"/>
           <w:sz w:val="26"/>
           <w:szCs w:val="24"/>
         </w:rPr>
-        <w:t xml:space="preserve"> Một số công cụ có thể áp dụng cho việc tạo cây cú pháp mà nhóm biết đến như </w:t>
-      </w:r>
+        <w:t>pháp .</w:t>
+      </w:r>
+      <w:proofErr w:type="gramEnd"/>
       <w:r>
         <w:rPr>
           <w:rFonts w:ascii="Times New Roman" w:hAnsi="Times New Roman"/>
           <w:sz w:val="26"/>
           <w:szCs w:val="24"/>
         </w:rPr>
-        <w:t>Stanford Parser</w:t>
+        <w:t xml:space="preserve"> Cây cú pháp có thể thể hiện được mối quan hệ giữa các từ trong câu hỏi.</w:t>
       </w:r>
       <w:r>
         <w:rPr>
@@ -5144,15 +6560,16 @@
           <w:sz w:val="26"/>
           <w:szCs w:val="24"/>
         </w:rPr>
-        <w:t xml:space="preserve"> [1]</w:t>
-      </w:r>
+        <w:t xml:space="preserve"> Một số công cụ có thể áp dụng cho việc tạo cây cú pháp mà nhóm biết đến </w:t>
+      </w:r>
+      <w:proofErr w:type="gramStart"/>
       <w:r>
         <w:rPr>
           <w:rFonts w:ascii="Times New Roman" w:hAnsi="Times New Roman"/>
           <w:sz w:val="26"/>
           <w:szCs w:val="24"/>
         </w:rPr>
-        <w:t xml:space="preserve"> và Berkerley Parser</w:t>
+        <w:t>như</w:t>
       </w:r>
       <w:r>
         <w:rPr>
@@ -5168,7 +6585,80 @@
           <w:sz w:val="26"/>
           <w:szCs w:val="24"/>
         </w:rPr>
-        <w:t>[2]</w:t>
+        <w:t xml:space="preserve"> </w:t>
+      </w:r>
+      <w:r>
+        <w:rPr>
+          <w:rFonts w:ascii="Times New Roman" w:hAnsi="Times New Roman"/>
+          <w:sz w:val="26"/>
+          <w:szCs w:val="24"/>
+        </w:rPr>
+        <w:t>Stanford</w:t>
+      </w:r>
+      <w:proofErr w:type="gramEnd"/>
+      <w:r>
+        <w:rPr>
+          <w:rFonts w:ascii="Times New Roman" w:hAnsi="Times New Roman"/>
+          <w:sz w:val="26"/>
+          <w:szCs w:val="24"/>
+        </w:rPr>
+        <w:t xml:space="preserve"> Parser</w:t>
+      </w:r>
+      <w:r>
+        <w:rPr>
+          <w:rFonts w:ascii="Times New Roman" w:hAnsi="Times New Roman"/>
+          <w:sz w:val="26"/>
+          <w:szCs w:val="24"/>
+        </w:rPr>
+        <w:t xml:space="preserve">, </w:t>
+      </w:r>
+      <w:r>
+        <w:rPr>
+          <w:rFonts w:ascii="Times New Roman" w:hAnsi="Times New Roman"/>
+          <w:sz w:val="26"/>
+          <w:szCs w:val="24"/>
+        </w:rPr>
+        <w:t>Berkerley Parser</w:t>
+      </w:r>
+      <w:r>
+        <w:rPr>
+          <w:rFonts w:ascii="Times New Roman" w:hAnsi="Times New Roman"/>
+          <w:sz w:val="26"/>
+          <w:szCs w:val="24"/>
+        </w:rPr>
+        <w:t xml:space="preserve"> </w:t>
+      </w:r>
+      <w:r>
+        <w:rPr>
+          <w:rFonts w:ascii="Times New Roman" w:hAnsi="Times New Roman"/>
+          <w:sz w:val="26"/>
+          <w:szCs w:val="24"/>
+        </w:rPr>
+        <w:t xml:space="preserve"> </w:t>
+      </w:r>
+      <w:r>
+        <w:rPr>
+          <w:rFonts w:ascii="Times New Roman" w:hAnsi="Times New Roman"/>
+          <w:sz w:val="26"/>
+          <w:szCs w:val="24"/>
+        </w:rPr>
+        <w:t>và OPENNLP</w:t>
+      </w:r>
+      <w:r>
+        <w:rPr>
+          <w:rFonts w:ascii="Times New Roman" w:hAnsi="Times New Roman"/>
+          <w:sz w:val="26"/>
+          <w:szCs w:val="24"/>
+        </w:rPr>
+        <w:t xml:space="preserve"> [1][2]</w:t>
+      </w:r>
+      <w:r>
+        <w:rPr>
+          <w:rFonts w:ascii="Times New Roman" w:hAnsi="Times New Roman"/>
+          <w:sz w:val="26"/>
+          <w:szCs w:val="24"/>
+        </w:rPr>
+        <w:t>[8]</w:t>
       </w:r>
       <w:r>
         <w:rPr>
@@ -5367,15 +6857,33 @@
           <w:sz w:val="26"/>
           <w:szCs w:val="26"/>
         </w:rPr>
-        <w:t>[4]</w:t>
-      </w:r>
-      <w:r>
-        <w:rPr>
-          <w:rFonts w:ascii="Times New Roman" w:hAnsi="Times New Roman"/>
-          <w:sz w:val="26"/>
-          <w:szCs w:val="26"/>
-        </w:rPr>
-        <w:t>[5]</w:t>
+        <w:t>[4</w:t>
+      </w:r>
+      <w:proofErr w:type="gramStart"/>
+      <w:r>
+        <w:rPr>
+          <w:rFonts w:ascii="Times New Roman" w:hAnsi="Times New Roman"/>
+          <w:sz w:val="26"/>
+          <w:szCs w:val="26"/>
+        </w:rPr>
+        <w:t>]</w:t>
+      </w:r>
+      <w:r>
+        <w:rPr>
+          <w:rFonts w:ascii="Times New Roman" w:hAnsi="Times New Roman"/>
+          <w:sz w:val="26"/>
+          <w:szCs w:val="26"/>
+        </w:rPr>
+        <w:t>[</w:t>
+      </w:r>
+      <w:proofErr w:type="gramEnd"/>
+      <w:r>
+        <w:rPr>
+          <w:rFonts w:ascii="Times New Roman" w:hAnsi="Times New Roman"/>
+          <w:sz w:val="26"/>
+          <w:szCs w:val="26"/>
+        </w:rPr>
+        <w:t>5]</w:t>
       </w:r>
       <w:r>
         <w:rPr>
@@ -5431,7 +6939,25 @@
           <w:sz w:val="26"/>
           <w:szCs w:val="24"/>
         </w:rPr>
-        <w:t xml:space="preserve">dữ liệu dựa theo </w:t>
+        <w:t xml:space="preserve">dữ liệu dựa </w:t>
+      </w:r>
+      <w:proofErr w:type="gramStart"/>
+      <w:r>
+        <w:rPr>
+          <w:rFonts w:ascii="Times New Roman" w:hAnsi="Times New Roman"/>
+          <w:sz w:val="26"/>
+          <w:szCs w:val="24"/>
+        </w:rPr>
+        <w:t>theo</w:t>
+      </w:r>
+      <w:proofErr w:type="gramEnd"/>
+      <w:r>
+        <w:rPr>
+          <w:rFonts w:ascii="Times New Roman" w:hAnsi="Times New Roman"/>
+          <w:sz w:val="26"/>
+          <w:szCs w:val="24"/>
+        </w:rPr>
+        <w:t xml:space="preserve"> </w:t>
       </w:r>
       <w:r>
         <w:rPr>
@@ -5462,6 +6988,7 @@
           <w:sz w:val="26"/>
           <w:szCs w:val="24"/>
         </w:rPr>
+        <w:lastRenderedPageBreak/>
         <w:t>K</w:t>
       </w:r>
       <w:r>
@@ -5541,8 +7068,25 @@
           <w:sz w:val="26"/>
           <w:szCs w:val="24"/>
         </w:rPr>
-        <w:lastRenderedPageBreak/>
-        <w:t>Cuối cùng, nhóm đề ra một bước xử lý câu trả lời , d</w:t>
+        <w:t xml:space="preserve">Cuối cùng, nhóm đề ra một bước xử lý câu trả </w:t>
+      </w:r>
+      <w:proofErr w:type="gramStart"/>
+      <w:r>
+        <w:rPr>
+          <w:rFonts w:ascii="Times New Roman" w:hAnsi="Times New Roman"/>
+          <w:sz w:val="26"/>
+          <w:szCs w:val="24"/>
+        </w:rPr>
+        <w:t>lời ,</w:t>
+      </w:r>
+      <w:proofErr w:type="gramEnd"/>
+      <w:r>
+        <w:rPr>
+          <w:rFonts w:ascii="Times New Roman" w:hAnsi="Times New Roman"/>
+          <w:sz w:val="26"/>
+          <w:szCs w:val="24"/>
+        </w:rPr>
+        <w:t xml:space="preserve"> d</w:t>
       </w:r>
       <w:r>
         <w:rPr>
@@ -5573,7 +7117,7 @@
           <w:szCs w:val="36"/>
         </w:rPr>
       </w:pPr>
-      <w:bookmarkStart w:id="9" w:name="_Toc268205377"/>
+      <w:bookmarkStart w:id="9" w:name="_Toc268297447"/>
       <w:r>
         <w:rPr>
           <w:rFonts w:ascii="Times New Roman" w:hAnsi="Times New Roman" w:cs="Times New Roman"/>
@@ -5624,15 +7168,51 @@
           <w:sz w:val="26"/>
           <w:szCs w:val="26"/>
         </w:rPr>
-        <w:t xml:space="preserve">Thời gian có thể sớmhoặc trễ hơn , tùy vào tiến độ hoạt dộng của nhóm. </w:t>
-      </w:r>
-      <w:r>
-        <w:rPr>
-          <w:rFonts w:ascii="Times New Roman" w:hAnsi="Times New Roman" w:cs="Times New Roman"/>
-          <w:sz w:val="26"/>
-          <w:szCs w:val="26"/>
-        </w:rPr>
-        <w:t xml:space="preserve">Nhưng nhóm sẽ nỗ lực để theo đúng tiến độ dự kiến. </w:t>
+        <w:t xml:space="preserve">Thời gian có thể sớmhoặc trễ </w:t>
+      </w:r>
+      <w:proofErr w:type="gramStart"/>
+      <w:r>
+        <w:rPr>
+          <w:rFonts w:ascii="Times New Roman" w:hAnsi="Times New Roman" w:cs="Times New Roman"/>
+          <w:sz w:val="26"/>
+          <w:szCs w:val="26"/>
+        </w:rPr>
+        <w:t>hơn ,</w:t>
+      </w:r>
+      <w:proofErr w:type="gramEnd"/>
+      <w:r>
+        <w:rPr>
+          <w:rFonts w:ascii="Times New Roman" w:hAnsi="Times New Roman" w:cs="Times New Roman"/>
+          <w:sz w:val="26"/>
+          <w:szCs w:val="26"/>
+        </w:rPr>
+        <w:t xml:space="preserve"> tùy vào tiến độ hoạt dộng của nhóm. </w:t>
+      </w:r>
+      <w:r>
+        <w:rPr>
+          <w:rFonts w:ascii="Times New Roman" w:hAnsi="Times New Roman" w:cs="Times New Roman"/>
+          <w:sz w:val="26"/>
+          <w:szCs w:val="26"/>
+        </w:rPr>
+        <w:t xml:space="preserve">Nhưng nhóm sẽ nỗ lực để </w:t>
+      </w:r>
+      <w:proofErr w:type="gramStart"/>
+      <w:r>
+        <w:rPr>
+          <w:rFonts w:ascii="Times New Roman" w:hAnsi="Times New Roman" w:cs="Times New Roman"/>
+          <w:sz w:val="26"/>
+          <w:szCs w:val="26"/>
+        </w:rPr>
+        <w:t>theo</w:t>
+      </w:r>
+      <w:proofErr w:type="gramEnd"/>
+      <w:r>
+        <w:rPr>
+          <w:rFonts w:ascii="Times New Roman" w:hAnsi="Times New Roman" w:cs="Times New Roman"/>
+          <w:sz w:val="26"/>
+          <w:szCs w:val="26"/>
+        </w:rPr>
+        <w:t xml:space="preserve"> đúng tiến độ dự kiến. </w:t>
       </w:r>
     </w:p>
     <w:tbl>
@@ -6050,8 +7630,18 @@
                 <w:sz w:val="26"/>
                 <w:szCs w:val="26"/>
               </w:rPr>
-              <w:t xml:space="preserve"> ba, thực hiện truy vấn lấy dữ liệu trà về .</w:t>
-            </w:r>
+              <w:t xml:space="preserve"> ba, thực hiện truy vấn lấy dữ liệu trà </w:t>
+            </w:r>
+            <w:proofErr w:type="gramStart"/>
+            <w:r>
+              <w:rPr>
+                <w:rFonts w:ascii="Times New Roman" w:hAnsi="Times New Roman"/>
+                <w:sz w:val="26"/>
+                <w:szCs w:val="26"/>
+              </w:rPr>
+              <w:t>về .</w:t>
+            </w:r>
+            <w:proofErr w:type="gramEnd"/>
             <w:r>
               <w:rPr>
                 <w:rFonts w:ascii="Times New Roman" w:hAnsi="Times New Roman"/>
@@ -6307,7 +7897,7 @@
           <w:szCs w:val="36"/>
         </w:rPr>
       </w:pPr>
-      <w:bookmarkStart w:id="10" w:name="_Toc268205378"/>
+      <w:bookmarkStart w:id="10" w:name="_Toc268297448"/>
       <w:r>
         <w:rPr>
           <w:rFonts w:ascii="Times New Roman" w:hAnsi="Times New Roman" w:cs="Times New Roman"/>
@@ -6350,8 +7940,36 @@
           <w:sz w:val="26"/>
           <w:szCs w:val="26"/>
         </w:rPr>
-        <w:t>Kết quả nhóm mong muốn đạt được là một hệ thống hỏi đáp thân thiện với người dùng . Các câu trả lời được xử lý và hiển thị theo ngôn ngữ tự nhiên .</w:t>
-      </w:r>
+        <w:t xml:space="preserve">Kết quả nhóm mong muốn đạt được là một hệ thống hỏi đáp thân thiện với người </w:t>
+      </w:r>
+      <w:proofErr w:type="gramStart"/>
+      <w:r>
+        <w:rPr>
+          <w:rFonts w:ascii="Times New Roman" w:hAnsi="Times New Roman" w:cs="Times New Roman"/>
+          <w:sz w:val="26"/>
+          <w:szCs w:val="26"/>
+        </w:rPr>
+        <w:t>dùng .</w:t>
+      </w:r>
+      <w:proofErr w:type="gramEnd"/>
+      <w:r>
+        <w:rPr>
+          <w:rFonts w:ascii="Times New Roman" w:hAnsi="Times New Roman" w:cs="Times New Roman"/>
+          <w:sz w:val="26"/>
+          <w:szCs w:val="26"/>
+        </w:rPr>
+        <w:t xml:space="preserve"> Các câu trả lời được xử lý và hiển thị theo ngôn ngữ tự </w:t>
+      </w:r>
+      <w:proofErr w:type="gramStart"/>
+      <w:r>
+        <w:rPr>
+          <w:rFonts w:ascii="Times New Roman" w:hAnsi="Times New Roman" w:cs="Times New Roman"/>
+          <w:sz w:val="26"/>
+          <w:szCs w:val="26"/>
+        </w:rPr>
+        <w:t>nhiên .</w:t>
+      </w:r>
+      <w:proofErr w:type="gramEnd"/>
       <w:r>
         <w:rPr>
           <w:rFonts w:ascii="Times New Roman" w:hAnsi="Times New Roman" w:cs="Times New Roman"/>
@@ -6366,8 +7984,18 @@
           <w:sz w:val="26"/>
           <w:szCs w:val="26"/>
         </w:rPr>
-        <w:t>Ngoài ra, hệ thống đáp ứng được khoảng 80-90% các mẫu câu hỏi dự kiến bên trên .</w:t>
-      </w:r>
+        <w:t xml:space="preserve">Ngoài ra, hệ thống đáp ứng được khoảng 80-90% các mẫu câu hỏi dự kiến bên </w:t>
+      </w:r>
+      <w:proofErr w:type="gramStart"/>
+      <w:r>
+        <w:rPr>
+          <w:rFonts w:ascii="Times New Roman" w:hAnsi="Times New Roman" w:cs="Times New Roman"/>
+          <w:sz w:val="26"/>
+          <w:szCs w:val="26"/>
+        </w:rPr>
+        <w:t>trên .</w:t>
+      </w:r>
+      <w:proofErr w:type="gramEnd"/>
     </w:p>
     <w:p>
       <w:pPr>
@@ -6380,7 +8008,7 @@
           <w:szCs w:val="36"/>
         </w:rPr>
       </w:pPr>
-      <w:bookmarkStart w:id="11" w:name="_Toc268205379"/>
+      <w:bookmarkStart w:id="11" w:name="_Toc268297449"/>
       <w:r>
         <w:rPr>
           <w:rFonts w:ascii="Times New Roman" w:hAnsi="Times New Roman" w:cs="Times New Roman"/>
@@ -6462,7 +8090,16 @@
           <w:sz w:val="26"/>
           <w:szCs w:val="26"/>
         </w:rPr>
-        <w:t>Wael Salloum</w:t>
+        <w:t xml:space="preserve">Wael </w:t>
+      </w:r>
+      <w:proofErr w:type="gramStart"/>
+      <w:r>
+        <w:rPr>
+          <w:rFonts w:ascii="Times New Roman" w:hAnsi="Times New Roman"/>
+          <w:sz w:val="26"/>
+          <w:szCs w:val="26"/>
+        </w:rPr>
+        <w:t>Salloum</w:t>
       </w:r>
       <w:r>
         <w:rPr>
@@ -6480,6 +8117,7 @@
         </w:rPr>
         <w:t>,</w:t>
       </w:r>
+      <w:proofErr w:type="gramEnd"/>
       <w:r>
         <w:rPr>
           <w:rFonts w:ascii="Times New Roman" w:hAnsi="Times New Roman"/>
@@ -6675,7 +8313,25 @@
           <w:sz w:val="26"/>
           <w:szCs w:val="26"/>
         </w:rPr>
-        <w:t>“Xây dựng công cụ tìm kiếm tài liệu học tập bằng các truy vấn ngôn ngữ tự nhiên  trên kho học liệu mở tiếng Việ</w:t>
+        <w:t xml:space="preserve">“Xây dựng công cụ tìm kiếm tài liệu học tập bằng các truy vấn ngôn ngữ tự </w:t>
+      </w:r>
+      <w:proofErr w:type="gramStart"/>
+      <w:r>
+        <w:rPr>
+          <w:rFonts w:ascii="Times New Roman" w:hAnsi="Times New Roman"/>
+          <w:sz w:val="26"/>
+          <w:szCs w:val="26"/>
+        </w:rPr>
+        <w:t>nhiên  trên</w:t>
+      </w:r>
+      <w:proofErr w:type="gramEnd"/>
+      <w:r>
+        <w:rPr>
+          <w:rFonts w:ascii="Times New Roman" w:hAnsi="Times New Roman"/>
+          <w:sz w:val="26"/>
+          <w:szCs w:val="26"/>
+        </w:rPr>
+        <w:t xml:space="preserve"> kho học liệu mở tiếng Việ</w:t>
       </w:r>
       <w:r>
         <w:rPr>
@@ -6872,7 +8528,7 @@
           <w:szCs w:val="36"/>
         </w:rPr>
       </w:pPr>
-      <w:bookmarkStart w:id="12" w:name="_Toc268205380"/>
+      <w:bookmarkStart w:id="12" w:name="_Toc268297450"/>
       <w:r>
         <w:rPr>
           <w:rFonts w:ascii="Times New Roman" w:hAnsi="Times New Roman" w:cs="Times New Roman"/>
@@ -6915,8 +8571,18 @@
           <w:sz w:val="26"/>
           <w:szCs w:val="26"/>
         </w:rPr>
-        <w:t>Tài liệu tham khảo từ web :</w:t>
-      </w:r>
+        <w:t xml:space="preserve">Tài liệu tham khảo từ </w:t>
+      </w:r>
+      <w:proofErr w:type="gramStart"/>
+      <w:r>
+        <w:rPr>
+          <w:rFonts w:ascii="Times New Roman" w:hAnsi="Times New Roman" w:cs="Times New Roman"/>
+          <w:sz w:val="26"/>
+          <w:szCs w:val="26"/>
+        </w:rPr>
+        <w:t>web :</w:t>
+      </w:r>
+      <w:proofErr w:type="gramEnd"/>
     </w:p>
     <w:p>
       <w:pPr>
@@ -6935,7 +8601,7 @@
         </w:rPr>
         <w:t xml:space="preserve">[1] </w:t>
       </w:r>
-      <w:hyperlink r:id="rId18" w:history="1">
+      <w:hyperlink r:id="rId19" w:history="1">
         <w:r>
           <w:rPr>
             <w:rStyle w:val="Hyperlink"/>
@@ -6972,7 +8638,7 @@
         </w:rPr>
         <w:t xml:space="preserve">[2] </w:t>
       </w:r>
-      <w:hyperlink r:id="rId19" w:history="1">
+      <w:hyperlink r:id="rId20" w:history="1">
         <w:r>
           <w:rPr>
             <w:rStyle w:val="Hyperlink"/>
@@ -7009,7 +8675,7 @@
         </w:rPr>
         <w:t xml:space="preserve">[3] </w:t>
       </w:r>
-      <w:hyperlink r:id="rId20" w:history="1">
+      <w:hyperlink r:id="rId21" w:history="1">
         <w:r>
           <w:rPr>
             <w:rStyle w:val="Hyperlink"/>
@@ -7046,7 +8712,7 @@
         </w:rPr>
         <w:t xml:space="preserve">[4] </w:t>
       </w:r>
-      <w:hyperlink r:id="rId21" w:history="1">
+      <w:hyperlink r:id="rId22" w:history="1">
         <w:r>
           <w:rPr>
             <w:rStyle w:val="Hyperlink"/>
@@ -7105,7 +8771,16 @@
           <w:sz w:val="26"/>
           <w:szCs w:val="26"/>
         </w:rPr>
-        <w:t xml:space="preserve">[5] </w:t>
+        <w:t>[5</w:t>
+      </w:r>
+      <w:proofErr w:type="gramStart"/>
+      <w:r>
+        <w:rPr>
+          <w:rFonts w:ascii="Times New Roman" w:hAnsi="Times New Roman" w:cs="Times New Roman"/>
+          <w:sz w:val="26"/>
+          <w:szCs w:val="26"/>
+        </w:rPr>
+        <w:t xml:space="preserve">] </w:t>
       </w:r>
       <w:r>
         <w:rPr>
@@ -7115,7 +8790,71 @@
         </w:rPr>
         <w:t>,</w:t>
       </w:r>
-      <w:hyperlink r:id="rId22" w:history="1">
+      <w:proofErr w:type="gramEnd"/>
+      <w:r>
+        <w:fldChar w:fldCharType="begin"/>
+      </w:r>
+      <w:r>
+        <w:instrText>HYPERLINK "http://www.phpvn.org/index.php?topic=133.0;wap2"</w:instrText>
+      </w:r>
+      <w:r>
+        <w:fldChar w:fldCharType="separate"/>
+      </w:r>
+      <w:r>
+        <w:rPr>
+          <w:rStyle w:val="Hyperlink"/>
+          <w:rFonts w:ascii="Times New Roman" w:hAnsi="Times New Roman" w:cs="Times New Roman"/>
+          <w:sz w:val="26"/>
+          <w:szCs w:val="26"/>
+        </w:rPr>
+        <w:t>http://www.phpvn.org/index.php?topic=133.0;wap2</w:t>
+      </w:r>
+      <w:r>
+        <w:fldChar w:fldCharType="end"/>
+      </w:r>
+      <w:r>
+        <w:rPr>
+          <w:rFonts w:ascii="Times New Roman" w:hAnsi="Times New Roman" w:cs="Times New Roman"/>
+          <w:sz w:val="26"/>
+          <w:szCs w:val="26"/>
+        </w:rPr>
+        <w:t xml:space="preserve"> </w:t>
+      </w:r>
+      <w:r>
+        <w:rPr>
+          <w:rFonts w:ascii="Times New Roman" w:hAnsi="Times New Roman" w:cs="Times New Roman"/>
+          <w:sz w:val="26"/>
+          <w:szCs w:val="26"/>
+        </w:rPr>
+        <w:t>,phần Ngôn ngữ Web ontology</w:t>
+      </w:r>
+      <w:r>
+        <w:rPr>
+          <w:rFonts w:ascii="Times New Roman" w:hAnsi="Times New Roman" w:cs="Times New Roman"/>
+          <w:sz w:val="26"/>
+          <w:szCs w:val="26"/>
+        </w:rPr>
+        <w:t xml:space="preserve"> và khái niệm về Ontology</w:t>
+      </w:r>
+    </w:p>
+    <w:p>
+      <w:pPr>
+        <w:spacing w:line="360" w:lineRule="auto"/>
+        <w:rPr>
+          <w:rFonts w:ascii="Times New Roman" w:hAnsi="Times New Roman" w:cs="Times New Roman"/>
+          <w:sz w:val="26"/>
+          <w:szCs w:val="26"/>
+        </w:rPr>
+      </w:pPr>
+      <w:r>
+        <w:rPr>
+          <w:rFonts w:ascii="Times New Roman" w:hAnsi="Times New Roman" w:cs="Times New Roman"/>
+          <w:sz w:val="26"/>
+          <w:szCs w:val="26"/>
+        </w:rPr>
+        <w:t xml:space="preserve">[8] </w:t>
+      </w:r>
+      <w:hyperlink r:id="rId23" w:history="1">
         <w:r>
           <w:rPr>
             <w:rStyle w:val="Hyperlink"/>
@@ -7123,7 +8862,7 @@
             <w:sz w:val="26"/>
             <w:szCs w:val="26"/>
           </w:rPr>
-          <w:t>http://www.phpvn.org/index.php?topic=133.0;wap2</w:t>
+          <w:t>http://opennlp.sourceforge.net/</w:t>
         </w:r>
       </w:hyperlink>
       <w:r>
@@ -7134,40 +8873,34 @@
         </w:rPr>
         <w:t xml:space="preserve"> </w:t>
       </w:r>
-      <w:r>
-        <w:rPr>
-          <w:rFonts w:ascii="Times New Roman" w:hAnsi="Times New Roman" w:cs="Times New Roman"/>
-          <w:sz w:val="26"/>
-          <w:szCs w:val="26"/>
-        </w:rPr>
-        <w:t>,phần Ngôn ngữ Web ontology</w:t>
-      </w:r>
-      <w:r>
-        <w:rPr>
-          <w:rFonts w:ascii="Times New Roman" w:hAnsi="Times New Roman" w:cs="Times New Roman"/>
-          <w:sz w:val="26"/>
-          <w:szCs w:val="26"/>
-        </w:rPr>
-        <w:t xml:space="preserve"> và khái niệm về Ontology</w:t>
-      </w:r>
-    </w:p>
-    <w:p>
-      <w:pPr>
-        <w:spacing w:line="360" w:lineRule="auto"/>
-        <w:rPr>
-          <w:rFonts w:ascii="Times New Roman" w:hAnsi="Times New Roman" w:cs="Times New Roman"/>
-          <w:sz w:val="26"/>
-          <w:szCs w:val="26"/>
-        </w:rPr>
-      </w:pPr>
-      <w:r>
-        <w:rPr>
-          <w:rFonts w:ascii="Times New Roman" w:hAnsi="Times New Roman" w:cs="Times New Roman"/>
-          <w:sz w:val="26"/>
-          <w:szCs w:val="26"/>
-        </w:rPr>
-        <w:t>Các bài báo :</w:t>
-      </w:r>
+    </w:p>
+    <w:p>
+      <w:pPr>
+        <w:spacing w:line="360" w:lineRule="auto"/>
+        <w:rPr>
+          <w:rFonts w:ascii="Times New Roman" w:hAnsi="Times New Roman" w:cs="Times New Roman"/>
+          <w:sz w:val="26"/>
+          <w:szCs w:val="26"/>
+        </w:rPr>
+      </w:pPr>
+      <w:r>
+        <w:rPr>
+          <w:rFonts w:ascii="Times New Roman" w:hAnsi="Times New Roman" w:cs="Times New Roman"/>
+          <w:sz w:val="26"/>
+          <w:szCs w:val="26"/>
+        </w:rPr>
+        <w:t xml:space="preserve">Các bài </w:t>
+      </w:r>
+      <w:proofErr w:type="gramStart"/>
+      <w:r>
+        <w:rPr>
+          <w:rFonts w:ascii="Times New Roman" w:hAnsi="Times New Roman" w:cs="Times New Roman"/>
+          <w:sz w:val="26"/>
+          <w:szCs w:val="26"/>
+        </w:rPr>
+        <w:t>báo :</w:t>
+      </w:r>
+      <w:proofErr w:type="gramEnd"/>
     </w:p>
     <w:p>
       <w:pPr>
@@ -7211,8 +8944,70 @@
           <w:sz w:val="26"/>
           <w:szCs w:val="26"/>
         </w:rPr>
-        <w:t>Wael Salloum , 2009.</w:t>
-      </w:r>
+        <w:t xml:space="preserve">Wael </w:t>
+      </w:r>
+      <w:proofErr w:type="gramStart"/>
+      <w:r>
+        <w:rPr>
+          <w:rFonts w:ascii="Times New Roman" w:hAnsi="Times New Roman"/>
+          <w:sz w:val="26"/>
+          <w:szCs w:val="26"/>
+        </w:rPr>
+        <w:t>Salloum ,</w:t>
+      </w:r>
+      <w:proofErr w:type="gramEnd"/>
+      <w:r>
+        <w:rPr>
+          <w:rFonts w:ascii="Times New Roman" w:hAnsi="Times New Roman"/>
+          <w:sz w:val="26"/>
+          <w:szCs w:val="26"/>
+        </w:rPr>
+        <w:t xml:space="preserve"> 2009.</w:t>
+      </w:r>
+    </w:p>
+    <w:p>
+      <w:pPr>
+        <w:spacing w:line="360" w:lineRule="auto"/>
+        <w:rPr>
+          <w:rFonts w:ascii="Times New Roman" w:hAnsi="Times New Roman"/>
+          <w:sz w:val="26"/>
+          <w:szCs w:val="26"/>
+        </w:rPr>
+      </w:pPr>
+      <w:r>
+        <w:rPr>
+          <w:rFonts w:ascii="Times New Roman" w:hAnsi="Times New Roman"/>
+          <w:sz w:val="26"/>
+          <w:szCs w:val="26"/>
+        </w:rPr>
+        <w:t xml:space="preserve">[7] </w:t>
+      </w:r>
+      <w:r>
+        <w:rPr>
+          <w:rFonts w:ascii="Times New Roman" w:hAnsi="Times New Roman"/>
+          <w:sz w:val="26"/>
+          <w:szCs w:val="26"/>
+        </w:rPr>
+        <w:t>“</w:t>
+      </w:r>
+      <w:r>
+        <w:rPr>
+          <w:rFonts w:ascii="Times New Roman" w:hAnsi="Times New Roman"/>
+          <w:sz w:val="26"/>
+          <w:szCs w:val="26"/>
+        </w:rPr>
+        <w:t>Automatic Question Pattern Generation for Ontology-based Question”, Shiyan Ou, Constantin Orasan, Dalila Mekhaldi and Laura Hasler, 2008.</w:t>
+      </w:r>
+    </w:p>
+    <w:p>
+      <w:pPr>
+        <w:spacing w:line="360" w:lineRule="auto"/>
+        <w:rPr>
+          <w:rFonts w:ascii="Times New Roman" w:hAnsi="Times New Roman"/>
+          <w:sz w:val="26"/>
+          <w:szCs w:val="26"/>
+        </w:rPr>
+      </w:pPr>
     </w:p>
     <w:p>
       <w:pPr>

</xml_diff>